<commit_message>
Fix SRS and Tieu luan
</commit_message>
<xml_diff>
--- a/Tiểu luận DACNPM.docx
+++ b/Tiểu luận DACNPM.docx
@@ -1,6 +1,6 @@
 
 <file path=word/document.xml><?xml version="1.0" encoding="utf-8"?>
-<w:document xmlns:wpc="http://schemas.microsoft.com/office/word/2010/wordprocessingCanvas" xmlns:cx="http://schemas.microsoft.com/office/drawing/2014/chartex" xmlns:mc="http://schemas.openxmlformats.org/markup-compatibility/2006" xmlns:o="urn:schemas-microsoft-com:office:office" xmlns:r="http://schemas.openxmlformats.org/officeDocument/2006/relationships" xmlns:m="http://schemas.openxmlformats.org/officeDocument/2006/math" xmlns:v="urn:schemas-microsoft-com:vml" xmlns:wp14="http://schemas.microsoft.com/office/word/2010/wordprocessingDrawing" xmlns:wp="http://schemas.openxmlformats.org/drawingml/2006/wordprocessingDrawing" xmlns:w10="urn:schemas-microsoft-com:office:word" xmlns:w="http://schemas.openxmlformats.org/wordprocessingml/2006/main" xmlns:w14="http://schemas.microsoft.com/office/word/2010/wordml" xmlns:w15="http://schemas.microsoft.com/office/word/2012/wordml" xmlns:w16se="http://schemas.microsoft.com/office/word/2015/wordml/symex" xmlns:wpg="http://schemas.microsoft.com/office/word/2010/wordprocessingGroup" xmlns:wpi="http://schemas.microsoft.com/office/word/2010/wordprocessingInk" xmlns:wne="http://schemas.microsoft.com/office/word/2006/wordml" xmlns:wps="http://schemas.microsoft.com/office/word/2010/wordprocessingShape" mc:Ignorable="w14 w15 w16se wp14">
+<w:document xmlns:wpc="http://schemas.microsoft.com/office/word/2010/wordprocessingCanvas" xmlns:cx="http://schemas.microsoft.com/office/drawing/2014/chartex" xmlns:cx1="http://schemas.microsoft.com/office/drawing/2015/9/8/chartex" xmlns:cx2="http://schemas.microsoft.com/office/drawing/2015/10/21/chartex" xmlns:cx3="http://schemas.microsoft.com/office/drawing/2016/5/9/chartex" xmlns:cx4="http://schemas.microsoft.com/office/drawing/2016/5/10/chartex" xmlns:cx5="http://schemas.microsoft.com/office/drawing/2016/5/11/chartex" xmlns:cx6="http://schemas.microsoft.com/office/drawing/2016/5/12/chartex" xmlns:cx7="http://schemas.microsoft.com/office/drawing/2016/5/13/chartex" xmlns:cx8="http://schemas.microsoft.com/office/drawing/2016/5/14/chartex" xmlns:mc="http://schemas.openxmlformats.org/markup-compatibility/2006" xmlns:aink="http://schemas.microsoft.com/office/drawing/2016/ink" xmlns:am3d="http://schemas.microsoft.com/office/drawing/2017/model3d" xmlns:o="urn:schemas-microsoft-com:office:office" xmlns:r="http://schemas.openxmlformats.org/officeDocument/2006/relationships" xmlns:m="http://schemas.openxmlformats.org/officeDocument/2006/math" xmlns:v="urn:schemas-microsoft-com:vml" xmlns:wp14="http://schemas.microsoft.com/office/word/2010/wordprocessingDrawing" xmlns:wp="http://schemas.openxmlformats.org/drawingml/2006/wordprocessingDrawing" xmlns:w10="urn:schemas-microsoft-com:office:word" xmlns:w="http://schemas.openxmlformats.org/wordprocessingml/2006/main" xmlns:w14="http://schemas.microsoft.com/office/word/2010/wordml" xmlns:w15="http://schemas.microsoft.com/office/word/2012/wordml" xmlns:w16cid="http://schemas.microsoft.com/office/word/2016/wordml/cid" xmlns:w16se="http://schemas.microsoft.com/office/word/2015/wordml/symex" xmlns:wpg="http://schemas.microsoft.com/office/word/2010/wordprocessingGroup" xmlns:wpi="http://schemas.microsoft.com/office/word/2010/wordprocessingInk" xmlns:wne="http://schemas.microsoft.com/office/word/2006/wordml" xmlns:wps="http://schemas.microsoft.com/office/word/2010/wordprocessingShape" mc:Ignorable="w14 w15 w16se w16cid wp14">
   <w:body>
     <w:p>
       <w:pPr>
@@ -60,6 +60,95 @@
       </w:pPr>
       <w:r>
         <w:rPr>
+          <w:noProof/>
+        </w:rPr>
+        <w:drawing>
+          <wp:anchor distT="0" distB="0" distL="114300" distR="114300" simplePos="0" relativeHeight="251700224" behindDoc="0" locked="0" layoutInCell="1" allowOverlap="1" wp14:anchorId="344A3A34" wp14:editId="14F68513">
+            <wp:simplePos x="0" y="0"/>
+            <wp:positionH relativeFrom="margin">
+              <wp:posOffset>2074213</wp:posOffset>
+            </wp:positionH>
+            <wp:positionV relativeFrom="paragraph">
+              <wp:posOffset>257345</wp:posOffset>
+            </wp:positionV>
+            <wp:extent cx="1711960" cy="1711960"/>
+            <wp:effectExtent l="0" t="0" r="2540" b="2540"/>
+            <wp:wrapThrough wrapText="bothSides">
+              <wp:wrapPolygon edited="0">
+                <wp:start x="7932" y="0"/>
+                <wp:lineTo x="6490" y="240"/>
+                <wp:lineTo x="1682" y="3365"/>
+                <wp:lineTo x="0" y="7451"/>
+                <wp:lineTo x="0" y="13460"/>
+                <wp:lineTo x="481" y="15383"/>
+                <wp:lineTo x="3365" y="19469"/>
+                <wp:lineTo x="7451" y="21392"/>
+                <wp:lineTo x="7932" y="21392"/>
+                <wp:lineTo x="13460" y="21392"/>
+                <wp:lineTo x="13941" y="21392"/>
+                <wp:lineTo x="18027" y="19469"/>
+                <wp:lineTo x="20911" y="15383"/>
+                <wp:lineTo x="21392" y="13460"/>
+                <wp:lineTo x="21392" y="7451"/>
+                <wp:lineTo x="19950" y="3125"/>
+                <wp:lineTo x="15383" y="481"/>
+                <wp:lineTo x="13460" y="0"/>
+                <wp:lineTo x="7932" y="0"/>
+              </wp:wrapPolygon>
+            </wp:wrapThrough>
+            <wp:docPr id="48" name="Picture 48"/>
+            <wp:cNvGraphicFramePr>
+              <a:graphicFrameLocks xmlns:a="http://schemas.openxmlformats.org/drawingml/2006/main" noChangeAspect="1"/>
+            </wp:cNvGraphicFramePr>
+            <a:graphic xmlns:a="http://schemas.openxmlformats.org/drawingml/2006/main">
+              <a:graphicData uri="http://schemas.openxmlformats.org/drawingml/2006/picture">
+                <pic:pic xmlns:pic="http://schemas.openxmlformats.org/drawingml/2006/picture">
+                  <pic:nvPicPr>
+                    <pic:cNvPr id="0" name="Picture 25"/>
+                    <pic:cNvPicPr>
+                      <a:picLocks noChangeAspect="1" noChangeArrowheads="1"/>
+                    </pic:cNvPicPr>
+                  </pic:nvPicPr>
+                  <pic:blipFill>
+                    <a:blip r:embed="rId8" cstate="print">
+                      <a:extLst>
+                        <a:ext uri="{28A0092B-C50C-407E-A947-70E740481C1C}">
+                          <a14:useLocalDpi xmlns:a14="http://schemas.microsoft.com/office/drawing/2010/main" val="0"/>
+                        </a:ext>
+                      </a:extLst>
+                    </a:blip>
+                    <a:srcRect/>
+                    <a:stretch>
+                      <a:fillRect/>
+                    </a:stretch>
+                  </pic:blipFill>
+                  <pic:spPr bwMode="auto">
+                    <a:xfrm>
+                      <a:off x="0" y="0"/>
+                      <a:ext cx="1711960" cy="1711960"/>
+                    </a:xfrm>
+                    <a:prstGeom prst="rect">
+                      <a:avLst/>
+                    </a:prstGeom>
+                    <a:noFill/>
+                    <a:ln>
+                      <a:noFill/>
+                    </a:ln>
+                  </pic:spPr>
+                </pic:pic>
+              </a:graphicData>
+            </a:graphic>
+            <wp14:sizeRelH relativeFrom="margin">
+              <wp14:pctWidth>0</wp14:pctWidth>
+            </wp14:sizeRelH>
+            <wp14:sizeRelV relativeFrom="margin">
+              <wp14:pctHeight>0</wp14:pctHeight>
+            </wp14:sizeRelV>
+          </wp:anchor>
+        </w:drawing>
+      </w:r>
+      <w:r>
+        <w:rPr>
           <w:sz w:val="28"/>
         </w:rPr>
         <w:t>***********</w:t>
@@ -72,6 +161,36 @@
         <w:rPr>
           <w:b w:val="0"/>
           <w:sz w:val="28"/>
+        </w:rPr>
+      </w:pPr>
+    </w:p>
+    <w:p>
+      <w:pPr>
+        <w:pStyle w:val="BodyText"/>
+        <w:spacing w:line="360" w:lineRule="auto"/>
+        <w:rPr>
+          <w:b w:val="0"/>
+          <w:sz w:val="39"/>
+        </w:rPr>
+      </w:pPr>
+    </w:p>
+    <w:p>
+      <w:pPr>
+        <w:pStyle w:val="BodyText"/>
+        <w:spacing w:line="360" w:lineRule="auto"/>
+        <w:rPr>
+          <w:b w:val="0"/>
+          <w:sz w:val="39"/>
+        </w:rPr>
+      </w:pPr>
+    </w:p>
+    <w:p>
+      <w:pPr>
+        <w:pStyle w:val="BodyText"/>
+        <w:spacing w:line="360" w:lineRule="auto"/>
+        <w:rPr>
+          <w:b w:val="0"/>
+          <w:sz w:val="39"/>
         </w:rPr>
       </w:pPr>
     </w:p>
@@ -136,6 +255,8 @@
           <w:sz w:val="34"/>
         </w:rPr>
       </w:pPr>
+      <w:bookmarkStart w:id="1" w:name="_GoBack"/>
+      <w:bookmarkEnd w:id="1"/>
     </w:p>
     <w:p>
       <w:pPr>
@@ -311,21 +432,8 @@
       <w:pPr>
         <w:pStyle w:val="BodyText"/>
         <w:spacing w:line="360" w:lineRule="auto"/>
-        <w:ind w:left="4320" w:firstLine="720"/>
-        <w:rPr>
-          <w:bCs w:val="0"/>
-          <w:sz w:val="28"/>
-          <w:lang w:val="vi-VN"/>
-        </w:rPr>
-      </w:pPr>
-      <w:r>
-        <w:rPr>
-          <w:bCs w:val="0"/>
-          <w:sz w:val="28"/>
-          <w:lang w:val="vi-VN"/>
-        </w:rPr>
-        <w:t>Nguyễn Thành Tiến</w:t>
-      </w:r>
+        <w:jc w:val="center"/>
+      </w:pPr>
     </w:p>
     <w:p>
       <w:pPr>
@@ -340,49 +448,21 @@
         <w:spacing w:line="360" w:lineRule="auto"/>
         <w:jc w:val="center"/>
       </w:pPr>
+      <w:r>
+        <w:t>Thành phố Hồ Chí Minh</w:t>
+      </w:r>
     </w:p>
     <w:p>
       <w:pPr>
         <w:pStyle w:val="BodyText"/>
         <w:spacing w:line="360" w:lineRule="auto"/>
         <w:jc w:val="center"/>
-      </w:pPr>
-    </w:p>
-    <w:p>
-      <w:pPr>
-        <w:pStyle w:val="BodyText"/>
-        <w:spacing w:line="360" w:lineRule="auto"/>
-        <w:jc w:val="center"/>
-      </w:pPr>
-    </w:p>
-    <w:p>
-      <w:pPr>
-        <w:pStyle w:val="BodyText"/>
-        <w:spacing w:line="360" w:lineRule="auto"/>
-        <w:jc w:val="center"/>
-      </w:pPr>
-    </w:p>
-    <w:p>
-      <w:pPr>
-        <w:pStyle w:val="BodyText"/>
-        <w:spacing w:line="360" w:lineRule="auto"/>
-        <w:jc w:val="center"/>
-      </w:pPr>
-      <w:r>
-        <w:t>Thành phố Hồ Chí Minh</w:t>
-      </w:r>
-    </w:p>
-    <w:p>
-      <w:pPr>
-        <w:pStyle w:val="BodyText"/>
-        <w:spacing w:line="360" w:lineRule="auto"/>
-        <w:jc w:val="center"/>
         <w:rPr>
           <w:lang w:val="vi-VN"/>
         </w:rPr>
         <w:sectPr>
-          <w:headerReference w:type="default" r:id="rId8"/>
-          <w:footerReference w:type="default" r:id="rId9"/>
+          <w:headerReference w:type="default" r:id="rId9"/>
+          <w:footerReference w:type="default" r:id="rId10"/>
           <w:pgSz w:w="12240" w:h="15840"/>
           <w:pgMar w:top="1440" w:right="1440" w:bottom="1440" w:left="1440" w:header="720" w:footer="720" w:gutter="0"/>
           <w:cols w:space="720"/>
@@ -470,7 +550,7 @@
           <w:r>
             <w:fldChar w:fldCharType="separate"/>
           </w:r>
-          <w:hyperlink w:anchor="_Toc48561077" w:history="1">
+          <w:hyperlink w:anchor="_Toc49093039" w:history="1">
             <w:r>
               <w:rPr>
                 <w:rStyle w:val="Hyperlink"/>
@@ -511,7 +591,7 @@
                 <w:noProof/>
                 <w:webHidden/>
               </w:rPr>
-              <w:instrText xml:space="preserve"> PAGEREF _Toc48561077 \h </w:instrText>
+              <w:instrText xml:space="preserve"> PAGEREF _Toc49093039 \h </w:instrText>
             </w:r>
             <w:r>
               <w:rPr>
@@ -553,7 +633,7 @@
               <w:noProof/>
             </w:rPr>
           </w:pPr>
-          <w:hyperlink w:anchor="_Toc48561078" w:history="1">
+          <w:hyperlink w:anchor="_Toc49093040" w:history="1">
             <w:r>
               <w:rPr>
                 <w:rStyle w:val="Hyperlink"/>
@@ -583,7 +663,7 @@
                 <w:noProof/>
                 <w:webHidden/>
               </w:rPr>
-              <w:instrText xml:space="preserve"> PAGEREF _Toc48561078 \h </w:instrText>
+              <w:instrText xml:space="preserve"> PAGEREF _Toc49093040 \h </w:instrText>
             </w:r>
             <w:r>
               <w:rPr>
@@ -625,7 +705,7 @@
               <w:noProof/>
             </w:rPr>
           </w:pPr>
-          <w:hyperlink w:anchor="_Toc48561079" w:history="1">
+          <w:hyperlink w:anchor="_Toc49093041" w:history="1">
             <w:r>
               <w:rPr>
                 <w:rStyle w:val="Hyperlink"/>
@@ -656,7 +736,7 @@
                 <w:noProof/>
                 <w:webHidden/>
               </w:rPr>
-              <w:instrText xml:space="preserve"> PAGEREF _Toc48561079 \h </w:instrText>
+              <w:instrText xml:space="preserve"> PAGEREF _Toc49093041 \h </w:instrText>
             </w:r>
             <w:r>
               <w:rPr>
@@ -698,7 +778,7 @@
               <w:noProof/>
             </w:rPr>
           </w:pPr>
-          <w:hyperlink w:anchor="_Toc48561080" w:history="1">
+          <w:hyperlink w:anchor="_Toc49093042" w:history="1">
             <w:r>
               <w:rPr>
                 <w:rStyle w:val="Hyperlink"/>
@@ -729,7 +809,7 @@
                 <w:noProof/>
                 <w:webHidden/>
               </w:rPr>
-              <w:instrText xml:space="preserve"> PAGEREF _Toc48561080 \h </w:instrText>
+              <w:instrText xml:space="preserve"> PAGEREF _Toc49093042 \h </w:instrText>
             </w:r>
             <w:r>
               <w:rPr>
@@ -772,7 +852,7 @@
               <w:noProof/>
             </w:rPr>
           </w:pPr>
-          <w:hyperlink w:anchor="_Toc48561081" w:history="1">
+          <w:hyperlink w:anchor="_Toc49093043" w:history="1">
             <w:r>
               <w:rPr>
                 <w:rStyle w:val="Hyperlink"/>
@@ -821,7 +901,7 @@
                 <w:noProof/>
                 <w:webHidden/>
               </w:rPr>
-              <w:instrText xml:space="preserve"> PAGEREF _Toc48561081 \h </w:instrText>
+              <w:instrText xml:space="preserve"> PAGEREF _Toc49093043 \h </w:instrText>
             </w:r>
             <w:r>
               <w:rPr>
@@ -864,7 +944,7 @@
               <w:noProof/>
             </w:rPr>
           </w:pPr>
-          <w:hyperlink w:anchor="_Toc48561082" w:history="1">
+          <w:hyperlink w:anchor="_Toc49093044" w:history="1">
             <w:r>
               <w:rPr>
                 <w:rStyle w:val="Hyperlink"/>
@@ -892,7 +972,7 @@
                 <w:iCs/>
                 <w:noProof/>
               </w:rPr>
-              <w:t>Use Case</w:t>
+              <w:t>Mô hình Use Case</w:t>
             </w:r>
             <w:r>
               <w:rPr>
@@ -913,7 +993,7 @@
                 <w:noProof/>
                 <w:webHidden/>
               </w:rPr>
-              <w:instrText xml:space="preserve"> PAGEREF _Toc48561082 \h </w:instrText>
+              <w:instrText xml:space="preserve"> PAGEREF _Toc49093044 \h </w:instrText>
             </w:r>
             <w:r>
               <w:rPr>
@@ -956,7 +1036,7 @@
               <w:noProof/>
             </w:rPr>
           </w:pPr>
-          <w:hyperlink w:anchor="_Toc48561083" w:history="1">
+          <w:hyperlink w:anchor="_Toc49093045" w:history="1">
             <w:r>
               <w:rPr>
                 <w:rStyle w:val="Hyperlink"/>
@@ -1005,7 +1085,7 @@
                 <w:noProof/>
                 <w:webHidden/>
               </w:rPr>
-              <w:instrText xml:space="preserve"> PAGEREF _Toc48561083 \h </w:instrText>
+              <w:instrText xml:space="preserve"> PAGEREF _Toc49093045 \h </w:instrText>
             </w:r>
             <w:r>
               <w:rPr>
@@ -1047,7 +1127,7 @@
               <w:noProof/>
             </w:rPr>
           </w:pPr>
-          <w:hyperlink w:anchor="_Toc48561084" w:history="1">
+          <w:hyperlink w:anchor="_Toc49093046" w:history="1">
             <w:r>
               <w:rPr>
                 <w:rStyle w:val="Hyperlink"/>
@@ -1078,7 +1158,7 @@
                 <w:noProof/>
                 <w:webHidden/>
               </w:rPr>
-              <w:instrText xml:space="preserve"> PAGEREF _Toc48561084 \h </w:instrText>
+              <w:instrText xml:space="preserve"> PAGEREF _Toc49093046 \h </w:instrText>
             </w:r>
             <w:r>
               <w:rPr>
@@ -1120,7 +1200,7 @@
               <w:noProof/>
             </w:rPr>
           </w:pPr>
-          <w:hyperlink w:anchor="_Toc48561085" w:history="1">
+          <w:hyperlink w:anchor="_Toc49093047" w:history="1">
             <w:r>
               <w:rPr>
                 <w:rStyle w:val="Hyperlink"/>
@@ -1151,7 +1231,7 @@
                 <w:noProof/>
                 <w:webHidden/>
               </w:rPr>
-              <w:instrText xml:space="preserve"> PAGEREF _Toc48561085 \h </w:instrText>
+              <w:instrText xml:space="preserve"> PAGEREF _Toc49093047 \h </w:instrText>
             </w:r>
             <w:r>
               <w:rPr>
@@ -1194,7 +1274,7 @@
               <w:noProof/>
             </w:rPr>
           </w:pPr>
-          <w:hyperlink w:anchor="_Toc48561086" w:history="1">
+          <w:hyperlink w:anchor="_Toc49093048" w:history="1">
             <w:r>
               <w:rPr>
                 <w:rStyle w:val="Hyperlink"/>
@@ -1239,7 +1319,7 @@
                 <w:noProof/>
                 <w:webHidden/>
               </w:rPr>
-              <w:instrText xml:space="preserve"> PAGEREF _Toc48561086 \h </w:instrText>
+              <w:instrText xml:space="preserve"> PAGEREF _Toc49093048 \h </w:instrText>
             </w:r>
             <w:r>
               <w:rPr>
@@ -1282,7 +1362,7 @@
               <w:noProof/>
             </w:rPr>
           </w:pPr>
-          <w:hyperlink w:anchor="_Toc48561087" w:history="1">
+          <w:hyperlink w:anchor="_Toc49093049" w:history="1">
             <w:r>
               <w:rPr>
                 <w:rStyle w:val="Hyperlink"/>
@@ -1327,7 +1407,7 @@
                 <w:noProof/>
                 <w:webHidden/>
               </w:rPr>
-              <w:instrText xml:space="preserve"> PAGEREF _Toc48561087 \h </w:instrText>
+              <w:instrText xml:space="preserve"> PAGEREF _Toc49093049 \h </w:instrText>
             </w:r>
             <w:r>
               <w:rPr>
@@ -1370,7 +1450,7 @@
               <w:noProof/>
             </w:rPr>
           </w:pPr>
-          <w:hyperlink w:anchor="_Toc48561088" w:history="1">
+          <w:hyperlink w:anchor="_Toc49093050" w:history="1">
             <w:r>
               <w:rPr>
                 <w:rStyle w:val="Hyperlink"/>
@@ -1415,7 +1495,7 @@
                 <w:noProof/>
                 <w:webHidden/>
               </w:rPr>
-              <w:instrText xml:space="preserve"> PAGEREF _Toc48561088 \h </w:instrText>
+              <w:instrText xml:space="preserve"> PAGEREF _Toc49093050 \h </w:instrText>
             </w:r>
             <w:r>
               <w:rPr>
@@ -1458,7 +1538,7 @@
               <w:noProof/>
             </w:rPr>
           </w:pPr>
-          <w:hyperlink w:anchor="_Toc48561089" w:history="1">
+          <w:hyperlink w:anchor="_Toc49093051" w:history="1">
             <w:r>
               <w:rPr>
                 <w:rStyle w:val="Hyperlink"/>
@@ -1503,7 +1583,7 @@
                 <w:noProof/>
                 <w:webHidden/>
               </w:rPr>
-              <w:instrText xml:space="preserve"> PAGEREF _Toc48561089 \h </w:instrText>
+              <w:instrText xml:space="preserve"> PAGEREF _Toc49093051 \h </w:instrText>
             </w:r>
             <w:r>
               <w:rPr>
@@ -1523,7 +1603,7 @@
                 <w:noProof/>
                 <w:webHidden/>
               </w:rPr>
-              <w:t>11</w:t>
+              <w:t>12</w:t>
             </w:r>
             <w:r>
               <w:rPr>
@@ -1546,7 +1626,7 @@
               <w:noProof/>
             </w:rPr>
           </w:pPr>
-          <w:hyperlink w:anchor="_Toc48561090" w:history="1">
+          <w:hyperlink w:anchor="_Toc49093052" w:history="1">
             <w:r>
               <w:rPr>
                 <w:rStyle w:val="Hyperlink"/>
@@ -1591,7 +1671,7 @@
                 <w:noProof/>
                 <w:webHidden/>
               </w:rPr>
-              <w:instrText xml:space="preserve"> PAGEREF _Toc48561090 \h </w:instrText>
+              <w:instrText xml:space="preserve"> PAGEREF _Toc49093052 \h </w:instrText>
             </w:r>
             <w:r>
               <w:rPr>
@@ -1611,7 +1691,7 @@
                 <w:noProof/>
                 <w:webHidden/>
               </w:rPr>
-              <w:t>13</w:t>
+              <w:t>15</w:t>
             </w:r>
             <w:r>
               <w:rPr>
@@ -1634,7 +1714,7 @@
               <w:noProof/>
             </w:rPr>
           </w:pPr>
-          <w:hyperlink w:anchor="_Toc48561091" w:history="1">
+          <w:hyperlink w:anchor="_Toc49093053" w:history="1">
             <w:r>
               <w:rPr>
                 <w:rStyle w:val="Hyperlink"/>
@@ -1679,7 +1759,7 @@
                 <w:noProof/>
                 <w:webHidden/>
               </w:rPr>
-              <w:instrText xml:space="preserve"> PAGEREF _Toc48561091 \h </w:instrText>
+              <w:instrText xml:space="preserve"> PAGEREF _Toc49093053 \h </w:instrText>
             </w:r>
             <w:r>
               <w:rPr>
@@ -1699,7 +1779,7 @@
                 <w:noProof/>
                 <w:webHidden/>
               </w:rPr>
-              <w:t>14</w:t>
+              <w:t>16</w:t>
             </w:r>
             <w:r>
               <w:rPr>
@@ -1722,7 +1802,7 @@
               <w:noProof/>
             </w:rPr>
           </w:pPr>
-          <w:hyperlink w:anchor="_Toc48561092" w:history="1">
+          <w:hyperlink w:anchor="_Toc49093054" w:history="1">
             <w:r>
               <w:rPr>
                 <w:rStyle w:val="Hyperlink"/>
@@ -1767,7 +1847,7 @@
                 <w:noProof/>
                 <w:webHidden/>
               </w:rPr>
-              <w:instrText xml:space="preserve"> PAGEREF _Toc48561092 \h </w:instrText>
+              <w:instrText xml:space="preserve"> PAGEREF _Toc49093054 \h </w:instrText>
             </w:r>
             <w:r>
               <w:rPr>
@@ -1787,7 +1867,7 @@
                 <w:noProof/>
                 <w:webHidden/>
               </w:rPr>
-              <w:t>15</w:t>
+              <w:t>18</w:t>
             </w:r>
             <w:r>
               <w:rPr>
@@ -1810,7 +1890,7 @@
               <w:noProof/>
             </w:rPr>
           </w:pPr>
-          <w:hyperlink w:anchor="_Toc48561093" w:history="1">
+          <w:hyperlink w:anchor="_Toc49093055" w:history="1">
             <w:r>
               <w:rPr>
                 <w:rStyle w:val="Hyperlink"/>
@@ -1855,7 +1935,7 @@
                 <w:noProof/>
                 <w:webHidden/>
               </w:rPr>
-              <w:instrText xml:space="preserve"> PAGEREF _Toc48561093 \h </w:instrText>
+              <w:instrText xml:space="preserve"> PAGEREF _Toc49093055 \h </w:instrText>
             </w:r>
             <w:r>
               <w:rPr>
@@ -1875,7 +1955,7 @@
                 <w:noProof/>
                 <w:webHidden/>
               </w:rPr>
-              <w:t>17</w:t>
+              <w:t>20</w:t>
             </w:r>
             <w:r>
               <w:rPr>
@@ -1898,7 +1978,7 @@
               <w:noProof/>
             </w:rPr>
           </w:pPr>
-          <w:hyperlink w:anchor="_Toc48561094" w:history="1">
+          <w:hyperlink w:anchor="_Toc49093056" w:history="1">
             <w:r>
               <w:rPr>
                 <w:rStyle w:val="Hyperlink"/>
@@ -1962,7 +2042,7 @@
                 <w:noProof/>
                 <w:webHidden/>
               </w:rPr>
-              <w:instrText xml:space="preserve"> PAGEREF _Toc48561094 \h </w:instrText>
+              <w:instrText xml:space="preserve"> PAGEREF _Toc49093056 \h </w:instrText>
             </w:r>
             <w:r>
               <w:rPr>
@@ -1982,7 +2062,7 @@
                 <w:noProof/>
                 <w:webHidden/>
               </w:rPr>
-              <w:t>19</w:t>
+              <w:t>23</w:t>
             </w:r>
             <w:r>
               <w:rPr>
@@ -2005,7 +2085,7 @@
               <w:noProof/>
             </w:rPr>
           </w:pPr>
-          <w:hyperlink w:anchor="_Toc48561095" w:history="1">
+          <w:hyperlink w:anchor="_Toc49093057" w:history="1">
             <w:r>
               <w:rPr>
                 <w:rStyle w:val="Hyperlink"/>
@@ -2069,7 +2149,7 @@
                 <w:noProof/>
                 <w:webHidden/>
               </w:rPr>
-              <w:instrText xml:space="preserve"> PAGEREF _Toc48561095 \h </w:instrText>
+              <w:instrText xml:space="preserve"> PAGEREF _Toc49093057 \h </w:instrText>
             </w:r>
             <w:r>
               <w:rPr>
@@ -2089,7 +2169,7 @@
                 <w:noProof/>
                 <w:webHidden/>
               </w:rPr>
-              <w:t>22</w:t>
+              <w:t>26</w:t>
             </w:r>
             <w:r>
               <w:rPr>
@@ -2112,7 +2192,7 @@
               <w:noProof/>
             </w:rPr>
           </w:pPr>
-          <w:hyperlink w:anchor="_Toc48561096" w:history="1">
+          <w:hyperlink w:anchor="_Toc49093058" w:history="1">
             <w:r>
               <w:rPr>
                 <w:rStyle w:val="Hyperlink"/>
@@ -2176,7 +2256,7 @@
                 <w:noProof/>
                 <w:webHidden/>
               </w:rPr>
-              <w:instrText xml:space="preserve"> PAGEREF _Toc48561096 \h </w:instrText>
+              <w:instrText xml:space="preserve"> PAGEREF _Toc49093058 \h </w:instrText>
             </w:r>
             <w:r>
               <w:rPr>
@@ -2196,7 +2276,7 @@
                 <w:noProof/>
                 <w:webHidden/>
               </w:rPr>
-              <w:t>24</w:t>
+              <w:t>29</w:t>
             </w:r>
             <w:r>
               <w:rPr>
@@ -2219,7 +2299,7 @@
               <w:noProof/>
             </w:rPr>
           </w:pPr>
-          <w:hyperlink w:anchor="_Toc48561097" w:history="1">
+          <w:hyperlink w:anchor="_Toc49093059" w:history="1">
             <w:r>
               <w:rPr>
                 <w:rStyle w:val="Hyperlink"/>
@@ -2283,7 +2363,7 @@
                 <w:noProof/>
                 <w:webHidden/>
               </w:rPr>
-              <w:instrText xml:space="preserve"> PAGEREF _Toc48561097 \h </w:instrText>
+              <w:instrText xml:space="preserve"> PAGEREF _Toc49093059 \h </w:instrText>
             </w:r>
             <w:r>
               <w:rPr>
@@ -2303,7 +2383,7 @@
                 <w:noProof/>
                 <w:webHidden/>
               </w:rPr>
-              <w:t>27</w:t>
+              <w:t>32</w:t>
             </w:r>
             <w:r>
               <w:rPr>
@@ -2326,7 +2406,7 @@
               <w:noProof/>
             </w:rPr>
           </w:pPr>
-          <w:hyperlink w:anchor="_Toc48561098" w:history="1">
+          <w:hyperlink w:anchor="_Toc49093060" w:history="1">
             <w:r>
               <w:rPr>
                 <w:rStyle w:val="Hyperlink"/>
@@ -2390,7 +2470,7 @@
                 <w:noProof/>
                 <w:webHidden/>
               </w:rPr>
-              <w:instrText xml:space="preserve"> PAGEREF _Toc48561098 \h </w:instrText>
+              <w:instrText xml:space="preserve"> PAGEREF _Toc49093060 \h </w:instrText>
             </w:r>
             <w:r>
               <w:rPr>
@@ -2410,7 +2490,7 @@
                 <w:noProof/>
                 <w:webHidden/>
               </w:rPr>
-              <w:t>28</w:t>
+              <w:t>33</w:t>
             </w:r>
             <w:r>
               <w:rPr>
@@ -2432,7 +2512,7 @@
               <w:noProof/>
             </w:rPr>
           </w:pPr>
-          <w:hyperlink w:anchor="_Toc48561099" w:history="1">
+          <w:hyperlink w:anchor="_Toc49093061" w:history="1">
             <w:r>
               <w:rPr>
                 <w:rStyle w:val="Hyperlink"/>
@@ -2463,7 +2543,7 @@
                 <w:noProof/>
                 <w:webHidden/>
               </w:rPr>
-              <w:instrText xml:space="preserve"> PAGEREF _Toc48561099 \h </w:instrText>
+              <w:instrText xml:space="preserve"> PAGEREF _Toc49093061 \h </w:instrText>
             </w:r>
             <w:r>
               <w:rPr>
@@ -2483,7 +2563,7 @@
                 <w:noProof/>
                 <w:webHidden/>
               </w:rPr>
-              <w:t>29</w:t>
+              <w:t>34</w:t>
             </w:r>
             <w:r>
               <w:rPr>
@@ -2505,7 +2585,7 @@
               <w:noProof/>
             </w:rPr>
           </w:pPr>
-          <w:hyperlink w:anchor="_Toc48561100" w:history="1">
+          <w:hyperlink w:anchor="_Toc49093062" w:history="1">
             <w:r>
               <w:rPr>
                 <w:rStyle w:val="Hyperlink"/>
@@ -2536,7 +2616,7 @@
                 <w:noProof/>
                 <w:webHidden/>
               </w:rPr>
-              <w:instrText xml:space="preserve"> PAGEREF _Toc48561100 \h </w:instrText>
+              <w:instrText xml:space="preserve"> PAGEREF _Toc49093062 \h </w:instrText>
             </w:r>
             <w:r>
               <w:rPr>
@@ -2556,7 +2636,7 @@
                 <w:noProof/>
                 <w:webHidden/>
               </w:rPr>
-              <w:t>29</w:t>
+              <w:t>34</w:t>
             </w:r>
             <w:r>
               <w:rPr>
@@ -2578,7 +2658,7 @@
               <w:noProof/>
             </w:rPr>
           </w:pPr>
-          <w:hyperlink w:anchor="_Toc48561101" w:history="1">
+          <w:hyperlink w:anchor="_Toc49093063" w:history="1">
             <w:r>
               <w:rPr>
                 <w:rStyle w:val="Hyperlink"/>
@@ -2609,7 +2689,7 @@
                 <w:noProof/>
                 <w:webHidden/>
               </w:rPr>
-              <w:instrText xml:space="preserve"> PAGEREF _Toc48561101 \h </w:instrText>
+              <w:instrText xml:space="preserve"> PAGEREF _Toc49093063 \h </w:instrText>
             </w:r>
             <w:r>
               <w:rPr>
@@ -2629,7 +2709,7 @@
                 <w:noProof/>
                 <w:webHidden/>
               </w:rPr>
-              <w:t>30</w:t>
+              <w:t>35</w:t>
             </w:r>
             <w:r>
               <w:rPr>
@@ -2651,7 +2731,7 @@
               <w:noProof/>
             </w:rPr>
           </w:pPr>
-          <w:hyperlink w:anchor="_Toc48561102" w:history="1">
+          <w:hyperlink w:anchor="_Toc49093064" w:history="1">
             <w:r>
               <w:rPr>
                 <w:rStyle w:val="Hyperlink"/>
@@ -2681,7 +2761,7 @@
                 <w:noProof/>
                 <w:webHidden/>
               </w:rPr>
-              <w:instrText xml:space="preserve"> PAGEREF _Toc48561102 \h </w:instrText>
+              <w:instrText xml:space="preserve"> PAGEREF _Toc49093064 \h </w:instrText>
             </w:r>
             <w:r>
               <w:rPr>
@@ -2701,7 +2781,7 @@
                 <w:noProof/>
                 <w:webHidden/>
               </w:rPr>
-              <w:t>30</w:t>
+              <w:t>35</w:t>
             </w:r>
             <w:r>
               <w:rPr>
@@ -2753,8 +2833,8 @@
           <w:color w:val="auto"/>
         </w:rPr>
       </w:pPr>
-      <w:bookmarkStart w:id="1" w:name="_Toc48552505"/>
-      <w:bookmarkStart w:id="2" w:name="_Toc48561077"/>
+      <w:bookmarkStart w:id="2" w:name="_Toc48552505"/>
+      <w:bookmarkStart w:id="3" w:name="_Toc49093039"/>
       <w:r>
         <w:rPr>
           <w:rFonts w:ascii="Times New Roman" w:hAnsi="Times New Roman" w:cs="Times New Roman"/>
@@ -2775,8 +2855,8 @@
         </w:rPr>
         <w:t>HƯƠNG 1</w:t>
       </w:r>
-      <w:bookmarkEnd w:id="1"/>
       <w:bookmarkEnd w:id="2"/>
+      <w:bookmarkEnd w:id="3"/>
     </w:p>
     <w:p>
       <w:pPr>
@@ -2789,8 +2869,8 @@
           <w:color w:val="auto"/>
         </w:rPr>
       </w:pPr>
-      <w:bookmarkStart w:id="3" w:name="_Toc48552506"/>
-      <w:bookmarkStart w:id="4" w:name="_Toc48561078"/>
+      <w:bookmarkStart w:id="4" w:name="_Toc48552506"/>
+      <w:bookmarkStart w:id="5" w:name="_Toc49093040"/>
       <w:r>
         <w:rPr>
           <w:rFonts w:ascii="Times New Roman" w:hAnsi="Times New Roman" w:cs="Times New Roman"/>
@@ -2800,8 +2880,8 @@
         </w:rPr>
         <w:t>MỞ ĐẦU</w:t>
       </w:r>
-      <w:bookmarkEnd w:id="3"/>
       <w:bookmarkEnd w:id="4"/>
+      <w:bookmarkEnd w:id="5"/>
     </w:p>
     <w:p>
       <w:pPr>
@@ -2848,109 +2928,41 @@
           <w:szCs w:val="26"/>
           <w:shd w:val="clear" w:color="auto" w:fill="FFFFFF"/>
         </w:rPr>
-        <w:t xml:space="preserve">Trong những thập niên gần đây, Việt Nam chứng kiến sự phát triển như vũ bão của khoa học kỹ thuật, nhất là trên các lĩnh vực công nghệ thông tin, công nghệ sinh học, công nghệ vật liệu mới… đóng vai trò quan trọng trong việc nâng cao năng suất lao động, góp phần gia tăng hiệu quả kinh </w:t>
+        <w:t>Trong những thập niên gần đây, Việt Nam chứng kiến sự phát triển như vũ bão của khoa học kỹ thuật, nhất là trên các lĩnh vực công nghệ thông tin, công nghệ sinh học, công nghệ vật liệu mới… đóng vai trò quan trọng trong việc nâng cao năng suất lao động, góp phần gia tăng hiệu quả kinh tế.Sự tác động mạnh mẽ của cuộc cách mạng 4.0 đã thúc đẩy du lịch thông minh phát triển.  Các doanh nghiệp du lịch ở Việt Nam cũng đã đầu tư cho công nghệ và triển khai nhiều ứng dụng thông minh giúp đáp ứng nhu cầu cho du khách trong việc tìm kiếm và đặt dịch vụ khách sạn, vé máy bay, thanh toán trực tuyến... Trong những năm gần gây, hệ thống cơ sở lưu trú ở TP.HCM có bước phát triển khá nhanh cả về số lượng lẫn chất lượng. Tính đến năm 2018, trên địa bàn TP.HCM có gần 3.000 cơ sở lưu trú du lịch các loại với hơn 60.000 phòng kinh doanh. Trong đó, có hơn 1.400 khách sạn từ 1 đến 5 sao với hơn 41.000 phòng kinh doanh, khoảng 1.400 cơ sở lưu trú du lịch với hơn 34.000 phòng đạt tiêu chuẩn. Việc này đã góp phần nâng cao năng lực cạnh tranh và sức hấp dẫn của du lịch TP. Song chính những điều này cũng làm cho các khách sạn đối mặt với tình trạng cạnh trang gay gắt. Để đáp ứng được nhu cầu phát triển của du lịch trong bối cảnh công nghệ hiện nay phải có các biện pháp hữu hiệu nhằm thúc đẩy hoạt động kinh doanh có hiệu quả. Và biện pháp đã giải quyết không ít các vấn đề của khách sạn , đó là quản lý đặt phòng khách sạn</w:t>
       </w:r>
-      <w:proofErr w:type="gramStart"/>
-      <w:r>
+    </w:p>
+    <w:p>
+      <w:pPr>
         <w:rPr>
           <w:rFonts w:ascii="Times New Roman" w:hAnsi="Times New Roman" w:cs="Times New Roman"/>
           <w:sz w:val="26"/>
           <w:szCs w:val="26"/>
-          <w:shd w:val="clear" w:color="auto" w:fill="FFFFFF"/>
-        </w:rPr>
-        <w:t>tế.Sự</w:t>
-      </w:r>
-      <w:proofErr w:type="gramEnd"/>
+        </w:rPr>
+      </w:pPr>
       <w:r>
         <w:rPr>
           <w:rFonts w:ascii="Times New Roman" w:hAnsi="Times New Roman" w:cs="Times New Roman"/>
           <w:sz w:val="26"/>
           <w:szCs w:val="26"/>
-          <w:shd w:val="clear" w:color="auto" w:fill="FFFFFF"/>
-        </w:rPr>
-        <w:t xml:space="preserve"> tác động mạnh mẽ của cuộc cách mạng 4.0 đã thúc đẩy du lịch thông minh phát triển.  Các doanh nghiệp du lịch ở Việt Nam cũng đã đầu tư cho công nghệ và triển khai nhiều ứng dụng thông minh giúp đáp ứng nhu cầu cho du khách trong việc tìm kiếm và đặt dịch vụ khách sạn, vé máy bay, thanh toán trực tuyến... Trong những năm gần gây, hệ thống cơ sở lưu trú ở TP.HCM có bước phát triển khá nhanh cả về số lượng lẫn chất lượng. Tính đến năm 2018, trên địa bàn TP.HCM có gần 3.000 cơ sở lưu trú du lịch các loại với hơn 60.000 phòng kinh doanh. Trong đó, có hơn 1.400 khách sạn từ 1 đến 5 sao với hơn 41.000 phòng kinh doanh, khoảng 1.400 cơ sở lưu trú du lịch với hơn 34.000 phòng đạt tiêu chuẩn. Việc này đã góp phần nâng cao năng lực cạnh tranh và sức hấp dẫn của du lịch TP. Song chính những điều này cũng làm cho các khách sạn đối mặt với tình trạng cạnh trang gay gắt. Để đáp ứng được nhu cầu phát triển của du lịch trong bối cảnh công nghệ hiện nay phải có các biện pháp hữu hiệu nhằm thúc đẩy hoạt động kinh doanh có hiệu quả. Và biện pháp đã giải quyết không ít các vấn đề của khách </w:t>
+        </w:rPr>
+        <w:t xml:space="preserve">Trong  bối cảnh công nghệ thông minh ảnh hưởng mạnh mẽ,sự tiện dụng cũng như tính linh hoạt luôn đóng vai trò quan trọng , đặt biệt là khâu quản lý  và xử lí lượng lớn dữ liệu thông tin đặt phòng khách sạn. </w:t>
       </w:r>
-      <w:proofErr w:type="gramStart"/>
-      <w:r>
+    </w:p>
+    <w:p>
+      <w:pPr>
         <w:rPr>
           <w:rFonts w:ascii="Times New Roman" w:hAnsi="Times New Roman" w:cs="Times New Roman"/>
           <w:sz w:val="26"/>
           <w:szCs w:val="26"/>
-          <w:shd w:val="clear" w:color="auto" w:fill="FFFFFF"/>
-        </w:rPr>
-        <w:t>sạn ,</w:t>
-      </w:r>
-      <w:proofErr w:type="gramEnd"/>
+        </w:rPr>
+      </w:pPr>
       <w:r>
         <w:rPr>
           <w:rFonts w:ascii="Times New Roman" w:hAnsi="Times New Roman" w:cs="Times New Roman"/>
           <w:sz w:val="26"/>
           <w:szCs w:val="26"/>
-          <w:shd w:val="clear" w:color="auto" w:fill="FFFFFF"/>
-        </w:rPr>
-        <w:t xml:space="preserve"> đó là quản lý đặt phòng khách sạn</w:t>
-      </w:r>
-    </w:p>
-    <w:p>
-      <w:pPr>
-        <w:rPr>
-          <w:rFonts w:ascii="Times New Roman" w:hAnsi="Times New Roman" w:cs="Times New Roman"/>
-          <w:sz w:val="26"/>
-          <w:szCs w:val="26"/>
-        </w:rPr>
-      </w:pPr>
-      <w:proofErr w:type="gramStart"/>
-      <w:r>
-        <w:rPr>
-          <w:rFonts w:ascii="Times New Roman" w:hAnsi="Times New Roman" w:cs="Times New Roman"/>
-          <w:sz w:val="26"/>
-          <w:szCs w:val="26"/>
-        </w:rPr>
-        <w:t>Trong  bối</w:t>
-      </w:r>
-      <w:proofErr w:type="gramEnd"/>
-      <w:r>
-        <w:rPr>
-          <w:rFonts w:ascii="Times New Roman" w:hAnsi="Times New Roman" w:cs="Times New Roman"/>
-          <w:sz w:val="26"/>
-          <w:szCs w:val="26"/>
-        </w:rPr>
-        <w:t xml:space="preserve"> cảnh công nghệ thông minh ảnh hưởng mạnh mẽ,sự tiện dụng cũng như tính linh hoạt luôn đóng vai trò quan trọng , đặt biệt là khâu quản lý  và xử lí lượng lớn dữ liệu thông tin đặt phòng khách sạn. </w:t>
-      </w:r>
-    </w:p>
-    <w:p>
-      <w:pPr>
-        <w:rPr>
-          <w:rFonts w:ascii="Times New Roman" w:hAnsi="Times New Roman" w:cs="Times New Roman"/>
-          <w:sz w:val="26"/>
-          <w:szCs w:val="26"/>
-        </w:rPr>
-      </w:pPr>
-      <w:r>
-        <w:rPr>
-          <w:rFonts w:ascii="Times New Roman" w:hAnsi="Times New Roman" w:cs="Times New Roman"/>
-          <w:sz w:val="26"/>
-          <w:szCs w:val="26"/>
-        </w:rPr>
-        <w:t xml:space="preserve">Xuất phát từ lí do khách quan và lí do chủ </w:t>
-      </w:r>
-      <w:proofErr w:type="gramStart"/>
-      <w:r>
-        <w:rPr>
-          <w:rFonts w:ascii="Times New Roman" w:hAnsi="Times New Roman" w:cs="Times New Roman"/>
-          <w:sz w:val="26"/>
-          <w:szCs w:val="26"/>
-        </w:rPr>
-        <w:t>quan ,</w:t>
-      </w:r>
-      <w:proofErr w:type="gramEnd"/>
-      <w:r>
-        <w:rPr>
-          <w:rFonts w:ascii="Times New Roman" w:hAnsi="Times New Roman" w:cs="Times New Roman"/>
-          <w:sz w:val="26"/>
-          <w:szCs w:val="26"/>
-        </w:rPr>
-        <w:t xml:space="preserve"> em đã chọn đề tài cho tiểu luận :”Quản lý đặt phòng khách sạn”</w:t>
+        </w:rPr>
+        <w:t>Xuất phát từ lí do khách quan và lí do chủ quan , em đã chọn đề tài cho tiểu luận :”Quản lý đặt phòng khách sạn”</w:t>
       </w:r>
     </w:p>
     <w:p>
@@ -3187,8 +3199,8 @@
           <w:lang w:val="vi-VN"/>
         </w:rPr>
       </w:pPr>
-      <w:bookmarkStart w:id="5" w:name="_Toc48552507"/>
-      <w:bookmarkStart w:id="6" w:name="_Toc48561079"/>
+      <w:bookmarkStart w:id="6" w:name="_Toc48552507"/>
+      <w:bookmarkStart w:id="7" w:name="_Toc49093041"/>
       <w:r>
         <w:rPr>
           <w:rStyle w:val="Emphasis"/>
@@ -3202,8 +3214,8 @@
         </w:rPr>
         <w:t>Chương 2</w:t>
       </w:r>
-      <w:bookmarkEnd w:id="5"/>
       <w:bookmarkEnd w:id="6"/>
+      <w:bookmarkEnd w:id="7"/>
     </w:p>
     <w:p>
       <w:pPr>
@@ -3220,8 +3232,8 @@
           <w:lang w:val="vi-VN"/>
         </w:rPr>
       </w:pPr>
-      <w:bookmarkStart w:id="7" w:name="_Toc48552508"/>
-      <w:bookmarkStart w:id="8" w:name="_Toc48561080"/>
+      <w:bookmarkStart w:id="8" w:name="_Toc48552508"/>
+      <w:bookmarkStart w:id="9" w:name="_Toc49093042"/>
       <w:r>
         <w:rPr>
           <w:rStyle w:val="Emphasis"/>
@@ -3248,8 +3260,8 @@
         </w:rPr>
         <w:t xml:space="preserve"> THIẾT KẾ</w:t>
       </w:r>
-      <w:bookmarkEnd w:id="7"/>
       <w:bookmarkEnd w:id="8"/>
+      <w:bookmarkEnd w:id="9"/>
     </w:p>
     <w:p>
       <w:pPr>
@@ -3265,7 +3277,7 @@
           <w:iCs/>
         </w:rPr>
       </w:pPr>
-      <w:bookmarkStart w:id="9" w:name="_Toc48561081"/>
+      <w:bookmarkStart w:id="10" w:name="_Toc49093043"/>
       <w:r>
         <w:rPr>
           <w:b/>
@@ -3275,7 +3287,7 @@
         </w:rPr>
         <w:t>Kiến trúc phần mềm</w:t>
       </w:r>
-      <w:bookmarkEnd w:id="9"/>
+      <w:bookmarkEnd w:id="10"/>
     </w:p>
     <w:tbl>
       <w:tblPr>
@@ -3713,17 +3725,27 @@
           <w:lang w:val="en-US"/>
         </w:rPr>
       </w:pPr>
-      <w:bookmarkStart w:id="10" w:name="_Toc48561082"/>
+      <w:bookmarkStart w:id="11" w:name="_Toc49093044"/>
       <w:r>
         <w:rPr>
           <w:b/>
           <w:bCs/>
           <w:i/>
           <w:iCs/>
+          <w:lang w:val="en-US"/>
+        </w:rPr>
+        <w:t xml:space="preserve">Mô hình </w:t>
+      </w:r>
+      <w:r>
+        <w:rPr>
+          <w:b/>
+          <w:bCs/>
+          <w:i/>
+          <w:iCs/>
         </w:rPr>
         <w:t>Use Case</w:t>
       </w:r>
-      <w:bookmarkEnd w:id="10"/>
+      <w:bookmarkEnd w:id="11"/>
       <w:r>
         <w:rPr>
           <w:b/>
@@ -3769,7 +3791,7 @@
                     </pic:cNvPicPr>
                   </pic:nvPicPr>
                   <pic:blipFill>
-                    <a:blip r:embed="rId10">
+                    <a:blip r:embed="rId11">
                       <a:extLst>
                         <a:ext uri="{28A0092B-C50C-407E-A947-70E740481C1C}">
                           <a14:useLocalDpi xmlns:a14="http://schemas.microsoft.com/office/drawing/2010/main" val="0"/>
@@ -3849,7 +3871,7 @@
         </w:rPr>
         <w:br w:type="page"/>
       </w:r>
-      <w:bookmarkStart w:id="11" w:name="_Toc48561083"/>
+      <w:bookmarkStart w:id="12" w:name="_Toc49093045"/>
       <w:r>
         <w:rPr>
           <w:b/>
@@ -3860,7 +3882,7 @@
         <w:lastRenderedPageBreak/>
         <w:t>Sơ đồ lớp</w:t>
       </w:r>
-      <w:bookmarkEnd w:id="11"/>
+      <w:bookmarkEnd w:id="12"/>
     </w:p>
     <w:p>
       <w:pPr>
@@ -3927,7 +3949,7 @@
                     </pic:cNvPicPr>
                   </pic:nvPicPr>
                   <pic:blipFill>
-                    <a:blip r:embed="rId11">
+                    <a:blip r:embed="rId12">
                       <a:extLst>
                         <a:ext uri="{28A0092B-C50C-407E-A947-70E740481C1C}">
                           <a14:useLocalDpi xmlns:a14="http://schemas.microsoft.com/office/drawing/2010/main" val="0"/>
@@ -4184,7 +4206,7 @@
                     </pic:cNvPicPr>
                   </pic:nvPicPr>
                   <pic:blipFill>
-                    <a:blip r:embed="rId12">
+                    <a:blip r:embed="rId13">
                       <a:extLst>
                         <a:ext uri="{28A0092B-C50C-407E-A947-70E740481C1C}">
                           <a14:useLocalDpi xmlns:a14="http://schemas.microsoft.com/office/drawing/2010/main" val="0"/>
@@ -4290,7 +4312,7 @@
                     </pic:cNvPicPr>
                   </pic:nvPicPr>
                   <pic:blipFill>
-                    <a:blip r:embed="rId13">
+                    <a:blip r:embed="rId14">
                       <a:extLst>
                         <a:ext uri="{28A0092B-C50C-407E-A947-70E740481C1C}">
                           <a14:useLocalDpi xmlns:a14="http://schemas.microsoft.com/office/drawing/2010/main" val="0"/>
@@ -4421,7 +4443,7 @@
           <w:lang w:val="vi-VN"/>
         </w:rPr>
       </w:pPr>
-      <w:bookmarkStart w:id="12" w:name="_Toc48561084"/>
+      <w:bookmarkStart w:id="13" w:name="_Toc49093046"/>
       <w:r>
         <w:rPr>
           <w:rFonts w:ascii="Times New Roman" w:hAnsi="Times New Roman" w:cs="Times New Roman"/>
@@ -4432,7 +4454,7 @@
         </w:rPr>
         <w:t>CHƯƠNG 3</w:t>
       </w:r>
-      <w:bookmarkEnd w:id="12"/>
+      <w:bookmarkEnd w:id="13"/>
     </w:p>
     <w:p>
       <w:pPr>
@@ -4446,7 +4468,7 @@
           <w:lang w:val="vi-VN"/>
         </w:rPr>
       </w:pPr>
-      <w:bookmarkStart w:id="13" w:name="_Toc48561085"/>
+      <w:bookmarkStart w:id="14" w:name="_Toc49093047"/>
       <w:r>
         <w:rPr>
           <w:rFonts w:ascii="Times New Roman" w:hAnsi="Times New Roman" w:cs="Times New Roman"/>
@@ -4457,11 +4479,10 @@
         </w:rPr>
         <w:t>MÔ TẢ CHỨC NĂNG</w:t>
       </w:r>
-      <w:bookmarkEnd w:id="13"/>
-    </w:p>
-    <w:p>
-      <w:pPr>
-        <w:pStyle w:val="ListParagraph"/>
+      <w:bookmarkEnd w:id="14"/>
+    </w:p>
+    <w:p>
+      <w:pPr>
         <w:rPr>
           <w:rFonts w:cstheme="minorHAnsi"/>
           <w:b/>
@@ -4477,9 +4498,9 @@
           <w:bCs/>
         </w:rPr>
       </w:pPr>
-      <w:bookmarkStart w:id="14" w:name="_Toc42852274"/>
-      <w:bookmarkStart w:id="15" w:name="_Toc48552511"/>
-      <w:bookmarkStart w:id="16" w:name="_Toc48561086"/>
+      <w:bookmarkStart w:id="15" w:name="_Toc42852274"/>
+      <w:bookmarkStart w:id="16" w:name="_Toc48552511"/>
+      <w:bookmarkStart w:id="17" w:name="_Toc49093048"/>
       <w:r>
         <w:rPr>
           <w:b/>
@@ -4518,9 +4539,9 @@
         </w:rPr>
         <w:t xml:space="preserve"> Đăng ký</w:t>
       </w:r>
-      <w:bookmarkEnd w:id="14"/>
       <w:bookmarkEnd w:id="15"/>
       <w:bookmarkEnd w:id="16"/>
+      <w:bookmarkEnd w:id="17"/>
     </w:p>
     <w:p>
       <w:pPr>
@@ -5585,9 +5606,9 @@
           <w:bCs/>
         </w:rPr>
       </w:pPr>
-      <w:bookmarkStart w:id="17" w:name="_Toc42852275"/>
-      <w:bookmarkStart w:id="18" w:name="_Toc48552512"/>
-      <w:bookmarkStart w:id="19" w:name="_Toc48561087"/>
+      <w:bookmarkStart w:id="18" w:name="_Toc42852275"/>
+      <w:bookmarkStart w:id="19" w:name="_Toc48552512"/>
+      <w:bookmarkStart w:id="20" w:name="_Toc49093049"/>
       <w:r>
         <w:rPr>
           <w:b/>
@@ -5619,9 +5640,9 @@
         </w:rPr>
         <w:t>02: Đăng nhập</w:t>
       </w:r>
-      <w:bookmarkEnd w:id="17"/>
       <w:bookmarkEnd w:id="18"/>
       <w:bookmarkEnd w:id="19"/>
+      <w:bookmarkEnd w:id="20"/>
     </w:p>
     <w:p>
       <w:pPr>
@@ -6569,9 +6590,9 @@
           <w:bCs/>
         </w:rPr>
       </w:pPr>
-      <w:bookmarkStart w:id="20" w:name="_Toc42852276"/>
-      <w:bookmarkStart w:id="21" w:name="_Toc48552513"/>
-      <w:bookmarkStart w:id="22" w:name="_Toc48561088"/>
+      <w:bookmarkStart w:id="21" w:name="_Toc42852276"/>
+      <w:bookmarkStart w:id="22" w:name="_Toc48552513"/>
+      <w:bookmarkStart w:id="23" w:name="_Toc49093050"/>
       <w:r>
         <w:rPr>
           <w:b/>
@@ -6603,9 +6624,9 @@
         </w:rPr>
         <w:t>huê trả phòng</w:t>
       </w:r>
-      <w:bookmarkEnd w:id="20"/>
       <w:bookmarkEnd w:id="21"/>
       <w:bookmarkEnd w:id="22"/>
+      <w:bookmarkEnd w:id="23"/>
     </w:p>
     <w:p>
       <w:pPr>
@@ -7046,36 +7067,10 @@
           <w:noProof/>
         </w:rPr>
         <w:drawing>
-          <wp:anchor distT="0" distB="0" distL="114300" distR="114300" simplePos="0" relativeHeight="251671552" behindDoc="0" locked="0" layoutInCell="1" allowOverlap="1" wp14:anchorId="5CC6AF09" wp14:editId="6085739C">
-            <wp:simplePos x="0" y="0"/>
-            <wp:positionH relativeFrom="margin">
-              <wp:align>right</wp:align>
-            </wp:positionH>
-            <wp:positionV relativeFrom="paragraph">
-              <wp:posOffset>244163</wp:posOffset>
-            </wp:positionV>
-            <wp:extent cx="5943600" cy="4094480"/>
-            <wp:effectExtent l="0" t="0" r="0" b="1270"/>
-            <wp:wrapThrough wrapText="bothSides">
-              <wp:wrapPolygon edited="0">
-                <wp:start x="20423" y="0"/>
-                <wp:lineTo x="0" y="301"/>
-                <wp:lineTo x="0" y="1507"/>
-                <wp:lineTo x="277" y="1608"/>
-                <wp:lineTo x="0" y="3015"/>
-                <wp:lineTo x="0" y="3819"/>
-                <wp:lineTo x="138" y="21506"/>
-                <wp:lineTo x="485" y="21506"/>
-                <wp:lineTo x="16062" y="21506"/>
-                <wp:lineTo x="21185" y="21406"/>
-                <wp:lineTo x="21046" y="3216"/>
-                <wp:lineTo x="21531" y="2412"/>
-                <wp:lineTo x="21531" y="201"/>
-                <wp:lineTo x="21392" y="0"/>
-                <wp:lineTo x="20423" y="0"/>
-              </wp:wrapPolygon>
-            </wp:wrapThrough>
-            <wp:docPr id="15" name="Picture 15"/>
+          <wp:inline distT="0" distB="0" distL="0" distR="0" wp14:anchorId="3A93FB16" wp14:editId="5805F5A4">
+            <wp:extent cx="5943600" cy="3721735"/>
+            <wp:effectExtent l="0" t="0" r="0" b="0"/>
+            <wp:docPr id="2" name="Picture 2"/>
             <wp:cNvGraphicFramePr>
               <a:graphicFrameLocks xmlns:a="http://schemas.openxmlformats.org/drawingml/2006/main" noChangeAspect="1"/>
             </wp:cNvGraphicFramePr>
@@ -7083,13 +7078,13 @@
               <a:graphicData uri="http://schemas.openxmlformats.org/drawingml/2006/picture">
                 <pic:pic xmlns:pic="http://schemas.openxmlformats.org/drawingml/2006/picture">
                   <pic:nvPicPr>
-                    <pic:cNvPr id="0" name="Picture 3"/>
+                    <pic:cNvPr id="0" name="Picture 1"/>
                     <pic:cNvPicPr>
                       <a:picLocks noChangeAspect="1" noChangeArrowheads="1"/>
                     </pic:cNvPicPr>
                   </pic:nvPicPr>
                   <pic:blipFill>
-                    <a:blip r:embed="rId14">
+                    <a:blip r:embed="rId15">
                       <a:extLst>
                         <a:ext uri="{28A0092B-C50C-407E-A947-70E740481C1C}">
                           <a14:useLocalDpi xmlns:a14="http://schemas.microsoft.com/office/drawing/2010/main" val="0"/>
@@ -7104,7 +7099,7 @@
                   <pic:spPr bwMode="auto">
                     <a:xfrm>
                       <a:off x="0" y="0"/>
-                      <a:ext cx="5943600" cy="4094480"/>
+                      <a:ext cx="5943600" cy="3721735"/>
                     </a:xfrm>
                     <a:prstGeom prst="rect">
                       <a:avLst/>
@@ -7117,7 +7112,7 @@
                 </pic:pic>
               </a:graphicData>
             </a:graphic>
-          </wp:anchor>
+          </wp:inline>
         </w:drawing>
       </w:r>
       <w:r>
@@ -7154,26 +7149,10 @@
         </w:rPr>
         <w:lastRenderedPageBreak/>
         <w:drawing>
-          <wp:anchor distT="0" distB="0" distL="114300" distR="114300" simplePos="0" relativeHeight="251670528" behindDoc="0" locked="0" layoutInCell="1" allowOverlap="1" wp14:anchorId="34A2714A" wp14:editId="316BC321">
-            <wp:simplePos x="0" y="0"/>
-            <wp:positionH relativeFrom="margin">
-              <wp:posOffset>-259706</wp:posOffset>
-            </wp:positionH>
-            <wp:positionV relativeFrom="paragraph">
-              <wp:posOffset>4345769</wp:posOffset>
-            </wp:positionV>
-            <wp:extent cx="6374765" cy="1701165"/>
-            <wp:effectExtent l="0" t="0" r="6985" b="0"/>
-            <wp:wrapThrough wrapText="bothSides">
-              <wp:wrapPolygon edited="0">
-                <wp:start x="0" y="0"/>
-                <wp:lineTo x="0" y="21286"/>
-                <wp:lineTo x="21559" y="21286"/>
-                <wp:lineTo x="21559" y="0"/>
-                <wp:lineTo x="0" y="0"/>
-              </wp:wrapPolygon>
-            </wp:wrapThrough>
-            <wp:docPr id="1" name="Picture 1"/>
+          <wp:inline distT="0" distB="0" distL="0" distR="0" wp14:anchorId="5D869533" wp14:editId="0D3792F8">
+            <wp:extent cx="5943600" cy="3950335"/>
+            <wp:effectExtent l="0" t="0" r="0" b="0"/>
+            <wp:docPr id="9" name="Picture 9"/>
             <wp:cNvGraphicFramePr>
               <a:graphicFrameLocks xmlns:a="http://schemas.openxmlformats.org/drawingml/2006/main" noChangeAspect="1"/>
             </wp:cNvGraphicFramePr>
@@ -7181,86 +7160,7 @@
               <a:graphicData uri="http://schemas.openxmlformats.org/drawingml/2006/picture">
                 <pic:pic xmlns:pic="http://schemas.openxmlformats.org/drawingml/2006/picture">
                   <pic:nvPicPr>
-                    <pic:cNvPr id="1" name=""/>
-                    <pic:cNvPicPr/>
-                  </pic:nvPicPr>
-                  <pic:blipFill>
-                    <a:blip r:embed="rId15" cstate="print">
-                      <a:extLst>
-                        <a:ext uri="{28A0092B-C50C-407E-A947-70E740481C1C}">
-                          <a14:useLocalDpi xmlns:a14="http://schemas.microsoft.com/office/drawing/2010/main" val="0"/>
-                        </a:ext>
-                      </a:extLst>
-                    </a:blip>
-                    <a:stretch>
-                      <a:fillRect/>
-                    </a:stretch>
-                  </pic:blipFill>
-                  <pic:spPr>
-                    <a:xfrm>
-                      <a:off x="0" y="0"/>
-                      <a:ext cx="6374765" cy="1701165"/>
-                    </a:xfrm>
-                    <a:prstGeom prst="rect">
-                      <a:avLst/>
-                    </a:prstGeom>
-                  </pic:spPr>
-                </pic:pic>
-              </a:graphicData>
-            </a:graphic>
-            <wp14:sizeRelH relativeFrom="margin">
-              <wp14:pctWidth>0</wp14:pctWidth>
-            </wp14:sizeRelH>
-            <wp14:sizeRelV relativeFrom="margin">
-              <wp14:pctHeight>0</wp14:pctHeight>
-            </wp14:sizeRelV>
-          </wp:anchor>
-        </w:drawing>
-      </w:r>
-      <w:r>
-        <w:rPr>
-          <w:noProof/>
-        </w:rPr>
-        <w:drawing>
-          <wp:anchor distT="0" distB="0" distL="114300" distR="114300" simplePos="0" relativeHeight="251673600" behindDoc="0" locked="0" layoutInCell="1" allowOverlap="1" wp14:anchorId="4091B39E" wp14:editId="69253968">
-            <wp:simplePos x="0" y="0"/>
-            <wp:positionH relativeFrom="margin">
-              <wp:align>right</wp:align>
-            </wp:positionH>
-            <wp:positionV relativeFrom="page">
-              <wp:posOffset>518093</wp:posOffset>
-            </wp:positionV>
-            <wp:extent cx="5943600" cy="4004945"/>
-            <wp:effectExtent l="0" t="0" r="0" b="0"/>
-            <wp:wrapThrough wrapText="bothSides">
-              <wp:wrapPolygon edited="0">
-                <wp:start x="138" y="0"/>
-                <wp:lineTo x="0" y="925"/>
-                <wp:lineTo x="0" y="1130"/>
-                <wp:lineTo x="277" y="1644"/>
-                <wp:lineTo x="0" y="2671"/>
-                <wp:lineTo x="0" y="3391"/>
-                <wp:lineTo x="138" y="21473"/>
-                <wp:lineTo x="485" y="21473"/>
-                <wp:lineTo x="17585" y="21473"/>
-                <wp:lineTo x="20838" y="21371"/>
-                <wp:lineTo x="21185" y="21165"/>
-                <wp:lineTo x="21046" y="3288"/>
-                <wp:lineTo x="21531" y="2466"/>
-                <wp:lineTo x="21531" y="205"/>
-                <wp:lineTo x="21392" y="0"/>
-                <wp:lineTo x="138" y="0"/>
-              </wp:wrapPolygon>
-            </wp:wrapThrough>
-            <wp:docPr id="16" name="Picture 16"/>
-            <wp:cNvGraphicFramePr>
-              <a:graphicFrameLocks xmlns:a="http://schemas.openxmlformats.org/drawingml/2006/main" noChangeAspect="1"/>
-            </wp:cNvGraphicFramePr>
-            <a:graphic xmlns:a="http://schemas.openxmlformats.org/drawingml/2006/main">
-              <a:graphicData uri="http://schemas.openxmlformats.org/drawingml/2006/picture">
-                <pic:pic xmlns:pic="http://schemas.openxmlformats.org/drawingml/2006/picture">
-                  <pic:nvPicPr>
-                    <pic:cNvPr id="0" name="Picture 5"/>
+                    <pic:cNvPr id="0" name="Picture 3"/>
                     <pic:cNvPicPr>
                       <a:picLocks noChangeAspect="1" noChangeArrowheads="1"/>
                     </pic:cNvPicPr>
@@ -7281,7 +7181,7 @@
                   <pic:spPr bwMode="auto">
                     <a:xfrm>
                       <a:off x="0" y="0"/>
-                      <a:ext cx="5943600" cy="4004945"/>
+                      <a:ext cx="5943600" cy="3950335"/>
                     </a:xfrm>
                     <a:prstGeom prst="rect">
                       <a:avLst/>
@@ -7294,9 +7194,141 @@
                 </pic:pic>
               </a:graphicData>
             </a:graphic>
+          </wp:inline>
+        </w:drawing>
+      </w:r>
+    </w:p>
+    <w:p>
+      <w:pPr>
+        <w:rPr>
+          <w:b/>
+          <w:sz w:val="37"/>
+        </w:rPr>
+      </w:pPr>
+      <w:r>
+        <w:rPr>
+          <w:noProof/>
+        </w:rPr>
+        <w:drawing>
+          <wp:anchor distT="0" distB="0" distL="114300" distR="114300" simplePos="0" relativeHeight="251694080" behindDoc="0" locked="0" layoutInCell="1" allowOverlap="1" wp14:anchorId="4997F0E9" wp14:editId="400D221E">
+            <wp:simplePos x="0" y="0"/>
+            <wp:positionH relativeFrom="margin">
+              <wp:align>right</wp:align>
+            </wp:positionH>
+            <wp:positionV relativeFrom="page">
+              <wp:posOffset>7670042</wp:posOffset>
+            </wp:positionV>
+            <wp:extent cx="5943600" cy="1979930"/>
+            <wp:effectExtent l="0" t="0" r="0" b="1270"/>
+            <wp:wrapThrough wrapText="bothSides">
+              <wp:wrapPolygon edited="0">
+                <wp:start x="0" y="0"/>
+                <wp:lineTo x="0" y="21406"/>
+                <wp:lineTo x="21531" y="21406"/>
+                <wp:lineTo x="21531" y="0"/>
+                <wp:lineTo x="0" y="0"/>
+              </wp:wrapPolygon>
+            </wp:wrapThrough>
+            <wp:docPr id="42" name="Picture 42"/>
+            <wp:cNvGraphicFramePr>
+              <a:graphicFrameLocks xmlns:a="http://schemas.openxmlformats.org/drawingml/2006/main" noChangeAspect="1"/>
+            </wp:cNvGraphicFramePr>
+            <a:graphic xmlns:a="http://schemas.openxmlformats.org/drawingml/2006/main">
+              <a:graphicData uri="http://schemas.openxmlformats.org/drawingml/2006/picture">
+                <pic:pic xmlns:pic="http://schemas.openxmlformats.org/drawingml/2006/picture">
+                  <pic:nvPicPr>
+                    <pic:cNvPr id="1" name=""/>
+                    <pic:cNvPicPr/>
+                  </pic:nvPicPr>
+                  <pic:blipFill>
+                    <a:blip r:embed="rId17" cstate="print">
+                      <a:extLst>
+                        <a:ext uri="{28A0092B-C50C-407E-A947-70E740481C1C}">
+                          <a14:useLocalDpi xmlns:a14="http://schemas.microsoft.com/office/drawing/2010/main" val="0"/>
+                        </a:ext>
+                      </a:extLst>
+                    </a:blip>
+                    <a:stretch>
+                      <a:fillRect/>
+                    </a:stretch>
+                  </pic:blipFill>
+                  <pic:spPr>
+                    <a:xfrm>
+                      <a:off x="0" y="0"/>
+                      <a:ext cx="5943600" cy="1979930"/>
+                    </a:xfrm>
+                    <a:prstGeom prst="rect">
+                      <a:avLst/>
+                    </a:prstGeom>
+                  </pic:spPr>
+                </pic:pic>
+              </a:graphicData>
+            </a:graphic>
           </wp:anchor>
         </w:drawing>
       </w:r>
+      <w:r>
+        <w:rPr>
+          <w:noProof/>
+        </w:rPr>
+        <w:drawing>
+          <wp:anchor distT="0" distB="0" distL="114300" distR="114300" simplePos="0" relativeHeight="251693056" behindDoc="0" locked="0" layoutInCell="1" allowOverlap="1" wp14:anchorId="0BEB6E1F" wp14:editId="79EC2BC9">
+            <wp:simplePos x="0" y="0"/>
+            <wp:positionH relativeFrom="margin">
+              <wp:align>right</wp:align>
+            </wp:positionH>
+            <wp:positionV relativeFrom="paragraph">
+              <wp:posOffset>452139</wp:posOffset>
+            </wp:positionV>
+            <wp:extent cx="5943600" cy="2000250"/>
+            <wp:effectExtent l="0" t="0" r="0" b="0"/>
+            <wp:wrapThrough wrapText="bothSides">
+              <wp:wrapPolygon edited="0">
+                <wp:start x="0" y="0"/>
+                <wp:lineTo x="0" y="21394"/>
+                <wp:lineTo x="21531" y="21394"/>
+                <wp:lineTo x="21531" y="0"/>
+                <wp:lineTo x="0" y="0"/>
+              </wp:wrapPolygon>
+            </wp:wrapThrough>
+            <wp:docPr id="1" name="Picture 1"/>
+            <wp:cNvGraphicFramePr>
+              <a:graphicFrameLocks xmlns:a="http://schemas.openxmlformats.org/drawingml/2006/main" noChangeAspect="1"/>
+            </wp:cNvGraphicFramePr>
+            <a:graphic xmlns:a="http://schemas.openxmlformats.org/drawingml/2006/main">
+              <a:graphicData uri="http://schemas.openxmlformats.org/drawingml/2006/picture">
+                <pic:pic xmlns:pic="http://schemas.openxmlformats.org/drawingml/2006/picture">
+                  <pic:nvPicPr>
+                    <pic:cNvPr id="1" name=""/>
+                    <pic:cNvPicPr/>
+                  </pic:nvPicPr>
+                  <pic:blipFill>
+                    <a:blip r:embed="rId18" cstate="print">
+                      <a:extLst>
+                        <a:ext uri="{28A0092B-C50C-407E-A947-70E740481C1C}">
+                          <a14:useLocalDpi xmlns:a14="http://schemas.microsoft.com/office/drawing/2010/main" val="0"/>
+                        </a:ext>
+                      </a:extLst>
+                    </a:blip>
+                    <a:stretch>
+                      <a:fillRect/>
+                    </a:stretch>
+                  </pic:blipFill>
+                  <pic:spPr>
+                    <a:xfrm>
+                      <a:off x="0" y="0"/>
+                      <a:ext cx="5943600" cy="2000250"/>
+                    </a:xfrm>
+                    <a:prstGeom prst="rect">
+                      <a:avLst/>
+                    </a:prstGeom>
+                  </pic:spPr>
+                </pic:pic>
+              </a:graphicData>
+            </a:graphic>
+          </wp:anchor>
+        </w:drawing>
+      </w:r>
     </w:p>
     <w:p>
       <w:pPr>
@@ -7305,14 +7337,69 @@
           <w:sz w:val="37"/>
         </w:rPr>
       </w:pPr>
-    </w:p>
-    <w:p>
-      <w:pPr>
-        <w:rPr>
-          <w:b/>
-          <w:sz w:val="37"/>
-        </w:rPr>
-      </w:pPr>
+      <w:r>
+        <w:rPr>
+          <w:noProof/>
+        </w:rPr>
+        <w:lastRenderedPageBreak/>
+        <w:drawing>
+          <wp:anchor distT="0" distB="0" distL="114300" distR="114300" simplePos="0" relativeHeight="251695104" behindDoc="0" locked="0" layoutInCell="1" allowOverlap="1" wp14:anchorId="7023AD63" wp14:editId="778A1870">
+            <wp:simplePos x="0" y="0"/>
+            <wp:positionH relativeFrom="column">
+              <wp:posOffset>0</wp:posOffset>
+            </wp:positionH>
+            <wp:positionV relativeFrom="page">
+              <wp:posOffset>914400</wp:posOffset>
+            </wp:positionV>
+            <wp:extent cx="5943600" cy="1358900"/>
+            <wp:effectExtent l="0" t="0" r="0" b="0"/>
+            <wp:wrapThrough wrapText="bothSides">
+              <wp:wrapPolygon edited="0">
+                <wp:start x="0" y="0"/>
+                <wp:lineTo x="0" y="21196"/>
+                <wp:lineTo x="21531" y="21196"/>
+                <wp:lineTo x="21531" y="0"/>
+                <wp:lineTo x="0" y="0"/>
+              </wp:wrapPolygon>
+            </wp:wrapThrough>
+            <wp:docPr id="43" name="Picture 43"/>
+            <wp:cNvGraphicFramePr>
+              <a:graphicFrameLocks xmlns:a="http://schemas.openxmlformats.org/drawingml/2006/main" noChangeAspect="1"/>
+            </wp:cNvGraphicFramePr>
+            <a:graphic xmlns:a="http://schemas.openxmlformats.org/drawingml/2006/main">
+              <a:graphicData uri="http://schemas.openxmlformats.org/drawingml/2006/picture">
+                <pic:pic xmlns:pic="http://schemas.openxmlformats.org/drawingml/2006/picture">
+                  <pic:nvPicPr>
+                    <pic:cNvPr id="1" name=""/>
+                    <pic:cNvPicPr/>
+                  </pic:nvPicPr>
+                  <pic:blipFill>
+                    <a:blip r:embed="rId19" cstate="print">
+                      <a:extLst>
+                        <a:ext uri="{28A0092B-C50C-407E-A947-70E740481C1C}">
+                          <a14:useLocalDpi xmlns:a14="http://schemas.microsoft.com/office/drawing/2010/main" val="0"/>
+                        </a:ext>
+                      </a:extLst>
+                    </a:blip>
+                    <a:stretch>
+                      <a:fillRect/>
+                    </a:stretch>
+                  </pic:blipFill>
+                  <pic:spPr>
+                    <a:xfrm>
+                      <a:off x="0" y="0"/>
+                      <a:ext cx="5943600" cy="1358900"/>
+                    </a:xfrm>
+                    <a:prstGeom prst="rect">
+                      <a:avLst/>
+                    </a:prstGeom>
+                  </pic:spPr>
+                </pic:pic>
+              </a:graphicData>
+            </a:graphic>
+          </wp:anchor>
+        </w:drawing>
+      </w:r>
     </w:p>
     <w:p>
       <w:pPr>
@@ -7479,7 +7566,6 @@
                 <w:sz w:val="20"/>
                 <w:lang w:val="en-US"/>
               </w:rPr>
-              <w:lastRenderedPageBreak/>
               <w:t>1</w:t>
             </w:r>
           </w:p>
@@ -8030,14 +8116,7 @@
                 <w:sz w:val="20"/>
                 <w:lang w:val="en-US"/>
               </w:rPr>
-              <w:t xml:space="preserve">Nếu chọn [Trả phòng] </w:t>
-            </w:r>
-            <w:r>
-              <w:rPr>
-                <w:sz w:val="20"/>
-                <w:lang w:val="en-US"/>
-              </w:rPr>
-              <w:t xml:space="preserve">hệ thống load thông tin cần thanh toán và hiển thị trên màn hình </w:t>
+              <w:t>Nếu chọn [Thêm Menu], hệ thông load thông tin có trong hệ thống hiển thị trên màn hình cho người sử dụng lựa chọn để thêm vào dịch vụ phòng</w:t>
             </w:r>
           </w:p>
         </w:tc>
@@ -8059,6 +8138,35 @@
                 <w:lang w:val="en-US"/>
               </w:rPr>
             </w:pPr>
+          </w:p>
+        </w:tc>
+        <w:tc>
+          <w:tcPr>
+            <w:tcW w:w="3684" w:type="dxa"/>
+          </w:tcPr>
+          <w:p>
+            <w:pPr>
+              <w:pStyle w:val="TableParagraph"/>
+              <w:ind w:left="0"/>
+              <w:rPr>
+                <w:sz w:val="20"/>
+                <w:lang w:val="en-US"/>
+              </w:rPr>
+            </w:pPr>
+          </w:p>
+        </w:tc>
+        <w:tc>
+          <w:tcPr>
+            <w:tcW w:w="713" w:type="dxa"/>
+          </w:tcPr>
+          <w:p>
+            <w:pPr>
+              <w:pStyle w:val="TableParagraph"/>
+              <w:rPr>
+                <w:sz w:val="20"/>
+                <w:lang w:val="en-US"/>
+              </w:rPr>
+            </w:pPr>
             <w:r>
               <w:rPr>
                 <w:sz w:val="20"/>
@@ -8066,42 +8174,6 @@
               </w:rPr>
               <w:t>8</w:t>
             </w:r>
-          </w:p>
-        </w:tc>
-        <w:tc>
-          <w:tcPr>
-            <w:tcW w:w="3684" w:type="dxa"/>
-          </w:tcPr>
-          <w:p>
-            <w:pPr>
-              <w:pStyle w:val="TableParagraph"/>
-              <w:ind w:left="0"/>
-              <w:rPr>
-                <w:sz w:val="20"/>
-                <w:lang w:val="en-US"/>
-              </w:rPr>
-            </w:pPr>
-            <w:r>
-              <w:rPr>
-                <w:sz w:val="20"/>
-                <w:lang w:val="en-US"/>
-              </w:rPr>
-              <w:t>Bấm Xác Nhận để hoàn tất thanh toán</w:t>
-            </w:r>
-          </w:p>
-        </w:tc>
-        <w:tc>
-          <w:tcPr>
-            <w:tcW w:w="713" w:type="dxa"/>
-          </w:tcPr>
-          <w:p>
-            <w:pPr>
-              <w:pStyle w:val="TableParagraph"/>
-              <w:rPr>
-                <w:sz w:val="20"/>
-                <w:lang w:val="en-US"/>
-              </w:rPr>
-            </w:pPr>
           </w:p>
         </w:tc>
         <w:tc>
@@ -8118,6 +8190,20 @@
                 <w:lang w:val="en-US"/>
               </w:rPr>
             </w:pPr>
+            <w:r>
+              <w:rPr>
+                <w:sz w:val="20"/>
+                <w:lang w:val="en-US"/>
+              </w:rPr>
+              <w:t xml:space="preserve">Nếu chọn [Trả phòng] </w:t>
+            </w:r>
+            <w:r>
+              <w:rPr>
+                <w:sz w:val="20"/>
+                <w:lang w:val="en-US"/>
+              </w:rPr>
+              <w:t xml:space="preserve">hệ thống load thông tin cần thanh toán và hiển thị trên màn hình </w:t>
+            </w:r>
           </w:p>
         </w:tc>
       </w:tr>
@@ -8138,6 +8224,13 @@
                 <w:lang w:val="en-US"/>
               </w:rPr>
             </w:pPr>
+            <w:r>
+              <w:rPr>
+                <w:sz w:val="20"/>
+                <w:lang w:val="en-US"/>
+              </w:rPr>
+              <w:t>9</w:t>
+            </w:r>
           </w:p>
         </w:tc>
         <w:tc>
@@ -8153,6 +8246,13 @@
                 <w:lang w:val="en-US"/>
               </w:rPr>
             </w:pPr>
+            <w:r>
+              <w:rPr>
+                <w:sz w:val="20"/>
+                <w:lang w:val="en-US"/>
+              </w:rPr>
+              <w:t>Bấm Xác Nhận để hoàn tất thanh toán</w:t>
+            </w:r>
           </w:p>
         </w:tc>
         <w:tc>
@@ -8167,13 +8267,6 @@
                 <w:lang w:val="en-US"/>
               </w:rPr>
             </w:pPr>
-            <w:r>
-              <w:rPr>
-                <w:sz w:val="20"/>
-                <w:lang w:val="en-US"/>
-              </w:rPr>
-              <w:t>9</w:t>
-            </w:r>
           </w:p>
         </w:tc>
         <w:tc>
@@ -8184,18 +8277,12 @@
             <w:pPr>
               <w:pStyle w:val="TableParagraph"/>
               <w:spacing w:before="35"/>
-              <w:rPr>
-                <w:sz w:val="20"/>
-                <w:lang w:val="en-US"/>
-              </w:rPr>
-            </w:pPr>
-            <w:r>
-              <w:rPr>
-                <w:sz w:val="20"/>
-                <w:lang w:val="en-US"/>
-              </w:rPr>
-              <w:t>Sau khi bấm Xác Nhận, hệ thống lưu lịch sử và trả phòng về vị trí [Phòng Đang Chờ]</w:t>
-            </w:r>
+              <w:ind w:left="113"/>
+              <w:rPr>
+                <w:sz w:val="20"/>
+                <w:lang w:val="en-US"/>
+              </w:rPr>
+            </w:pPr>
           </w:p>
         </w:tc>
       </w:tr>
@@ -8216,12 +8303,97 @@
                 <w:lang w:val="en-US"/>
               </w:rPr>
             </w:pPr>
+          </w:p>
+        </w:tc>
+        <w:tc>
+          <w:tcPr>
+            <w:tcW w:w="3684" w:type="dxa"/>
+          </w:tcPr>
+          <w:p>
+            <w:pPr>
+              <w:pStyle w:val="TableParagraph"/>
+              <w:ind w:left="0"/>
+              <w:rPr>
+                <w:sz w:val="20"/>
+                <w:lang w:val="en-US"/>
+              </w:rPr>
+            </w:pPr>
+          </w:p>
+        </w:tc>
+        <w:tc>
+          <w:tcPr>
+            <w:tcW w:w="713" w:type="dxa"/>
+          </w:tcPr>
+          <w:p>
+            <w:pPr>
+              <w:pStyle w:val="TableParagraph"/>
+              <w:rPr>
+                <w:sz w:val="20"/>
+                <w:lang w:val="en-US"/>
+              </w:rPr>
+            </w:pPr>
             <w:r>
               <w:rPr>
                 <w:sz w:val="20"/>
                 <w:lang w:val="en-US"/>
               </w:rPr>
               <w:t>10</w:t>
+            </w:r>
+          </w:p>
+        </w:tc>
+        <w:tc>
+          <w:tcPr>
+            <w:tcW w:w="4488" w:type="dxa"/>
+          </w:tcPr>
+          <w:p>
+            <w:pPr>
+              <w:pStyle w:val="TableParagraph"/>
+              <w:spacing w:before="35"/>
+              <w:rPr>
+                <w:sz w:val="20"/>
+                <w:lang w:val="en-US"/>
+              </w:rPr>
+            </w:pPr>
+            <w:r>
+              <w:rPr>
+                <w:sz w:val="20"/>
+                <w:lang w:val="en-US"/>
+              </w:rPr>
+              <w:t>Sau khi bấm Xác Nhận, hệ thống lưu lịch sử và trả phòng về vị trí [Phòng Đang Chờ]</w:t>
+            </w:r>
+          </w:p>
+        </w:tc>
+      </w:tr>
+      <w:tr>
+        <w:trPr>
+          <w:trHeight w:val="558"/>
+        </w:trPr>
+        <w:tc>
+          <w:tcPr>
+            <w:tcW w:w="674" w:type="dxa"/>
+          </w:tcPr>
+          <w:p>
+            <w:pPr>
+              <w:pStyle w:val="TableParagraph"/>
+              <w:ind w:left="0"/>
+              <w:rPr>
+                <w:sz w:val="20"/>
+                <w:lang w:val="en-US"/>
+              </w:rPr>
+            </w:pPr>
+            <w:r>
+              <w:rPr>
+                <w:sz w:val="20"/>
+                <w:lang w:val="en-US"/>
+              </w:rPr>
+              <w:t>1</w:t>
+            </w:r>
+            <w:r>
+              <w:rPr>
+                <w:sz w:val="20"/>
+                <w:lang w:val="en-US"/>
+              </w:rPr>
+              <w:t>1</w:t>
             </w:r>
           </w:p>
         </w:tc>
@@ -8414,9 +8586,9 @@
           <w:bCs/>
         </w:rPr>
       </w:pPr>
-      <w:bookmarkStart w:id="23" w:name="_Toc42852277"/>
-      <w:bookmarkStart w:id="24" w:name="_Toc48552514"/>
-      <w:bookmarkStart w:id="25" w:name="_Toc48561089"/>
+      <w:bookmarkStart w:id="24" w:name="_Toc42852277"/>
+      <w:bookmarkStart w:id="25" w:name="_Toc48552514"/>
+      <w:bookmarkStart w:id="26" w:name="_Toc49093051"/>
       <w:r>
         <w:rPr>
           <w:b/>
@@ -8448,7 +8620,7 @@
         </w:rPr>
         <w:t>ặt phòn</w:t>
       </w:r>
-      <w:bookmarkEnd w:id="23"/>
+      <w:bookmarkEnd w:id="24"/>
       <w:r>
         <w:rPr>
           <w:b/>
@@ -8457,8 +8629,8 @@
         </w:rPr>
         <w:t>g</w:t>
       </w:r>
-      <w:bookmarkEnd w:id="24"/>
       <w:bookmarkEnd w:id="25"/>
+      <w:bookmarkEnd w:id="26"/>
     </w:p>
     <w:p>
       <w:pPr>
@@ -8478,10 +8650,85 @@
           <w:sz w:val="14"/>
         </w:rPr>
       </w:pPr>
+      <w:r>
+        <w:rPr>
+          <w:noProof/>
+        </w:rPr>
+        <w:drawing>
+          <wp:anchor distT="0" distB="0" distL="114300" distR="114300" simplePos="0" relativeHeight="251687936" behindDoc="0" locked="0" layoutInCell="1" allowOverlap="1" wp14:anchorId="298A58D5" wp14:editId="62C98BEF">
+            <wp:simplePos x="0" y="0"/>
+            <wp:positionH relativeFrom="margin">
+              <wp:align>right</wp:align>
+            </wp:positionH>
+            <wp:positionV relativeFrom="page">
+              <wp:posOffset>4298428</wp:posOffset>
+            </wp:positionV>
+            <wp:extent cx="5943600" cy="2951480"/>
+            <wp:effectExtent l="0" t="0" r="0" b="1270"/>
+            <wp:wrapThrough wrapText="bothSides">
+              <wp:wrapPolygon edited="0">
+                <wp:start x="69" y="0"/>
+                <wp:lineTo x="0" y="976"/>
+                <wp:lineTo x="0" y="4043"/>
+                <wp:lineTo x="346" y="4461"/>
+                <wp:lineTo x="346" y="21470"/>
+                <wp:lineTo x="21185" y="21470"/>
+                <wp:lineTo x="21185" y="4461"/>
+                <wp:lineTo x="21531" y="2370"/>
+                <wp:lineTo x="21531" y="418"/>
+                <wp:lineTo x="21462" y="0"/>
+                <wp:lineTo x="69" y="0"/>
+              </wp:wrapPolygon>
+            </wp:wrapThrough>
+            <wp:docPr id="38" name="Picture 38"/>
+            <wp:cNvGraphicFramePr>
+              <a:graphicFrameLocks xmlns:a="http://schemas.openxmlformats.org/drawingml/2006/main" noChangeAspect="1"/>
+            </wp:cNvGraphicFramePr>
+            <a:graphic xmlns:a="http://schemas.openxmlformats.org/drawingml/2006/main">
+              <a:graphicData uri="http://schemas.openxmlformats.org/drawingml/2006/picture">
+                <pic:pic xmlns:pic="http://schemas.openxmlformats.org/drawingml/2006/picture">
+                  <pic:nvPicPr>
+                    <pic:cNvPr id="0" name="Picture 17"/>
+                    <pic:cNvPicPr>
+                      <a:picLocks noChangeAspect="1" noChangeArrowheads="1"/>
+                    </pic:cNvPicPr>
+                  </pic:nvPicPr>
+                  <pic:blipFill>
+                    <a:blip r:embed="rId20">
+                      <a:extLst>
+                        <a:ext uri="{28A0092B-C50C-407E-A947-70E740481C1C}">
+                          <a14:useLocalDpi xmlns:a14="http://schemas.microsoft.com/office/drawing/2010/main" val="0"/>
+                        </a:ext>
+                      </a:extLst>
+                    </a:blip>
+                    <a:srcRect/>
+                    <a:stretch>
+                      <a:fillRect/>
+                    </a:stretch>
+                  </pic:blipFill>
+                  <pic:spPr bwMode="auto">
+                    <a:xfrm>
+                      <a:off x="0" y="0"/>
+                      <a:ext cx="5943600" cy="2951480"/>
+                    </a:xfrm>
+                    <a:prstGeom prst="rect">
+                      <a:avLst/>
+                    </a:prstGeom>
+                    <a:noFill/>
+                    <a:ln>
+                      <a:noFill/>
+                    </a:ln>
+                  </pic:spPr>
+                </pic:pic>
+              </a:graphicData>
+            </a:graphic>
+          </wp:anchor>
+        </w:drawing>
+      </w:r>
     </w:p>
     <w:tbl>
       <w:tblPr>
-        <w:tblW w:w="0" w:type="auto"/>
+        <w:tblW w:w="9730" w:type="dxa"/>
         <w:tblInd w:w="165" w:type="dxa"/>
         <w:tblBorders>
           <w:top w:val="single" w:sz="4" w:space="0" w:color="000000"/>
@@ -8877,27 +9124,28 @@
         <w:rPr>
           <w:noProof/>
         </w:rPr>
+        <w:lastRenderedPageBreak/>
         <w:drawing>
-          <wp:anchor distT="0" distB="0" distL="114300" distR="114300" simplePos="0" relativeHeight="251674624" behindDoc="0" locked="0" layoutInCell="1" allowOverlap="1" wp14:anchorId="00321FBB" wp14:editId="58E49F28">
+          <wp:anchor distT="0" distB="0" distL="114300" distR="114300" simplePos="0" relativeHeight="251696128" behindDoc="0" locked="0" layoutInCell="1" allowOverlap="1" wp14:anchorId="18CF1011" wp14:editId="522360A5">
             <wp:simplePos x="0" y="0"/>
             <wp:positionH relativeFrom="margin">
               <wp:align>right</wp:align>
             </wp:positionH>
             <wp:positionV relativeFrom="page">
-              <wp:posOffset>7097101</wp:posOffset>
+              <wp:posOffset>4681097</wp:posOffset>
             </wp:positionV>
-            <wp:extent cx="5943600" cy="1684020"/>
-            <wp:effectExtent l="0" t="0" r="0" b="0"/>
+            <wp:extent cx="5943600" cy="1687830"/>
+            <wp:effectExtent l="0" t="0" r="0" b="7620"/>
             <wp:wrapThrough wrapText="bothSides">
               <wp:wrapPolygon edited="0">
                 <wp:start x="0" y="0"/>
-                <wp:lineTo x="0" y="21258"/>
-                <wp:lineTo x="21531" y="21258"/>
+                <wp:lineTo x="0" y="21454"/>
+                <wp:lineTo x="21531" y="21454"/>
                 <wp:lineTo x="21531" y="0"/>
                 <wp:lineTo x="0" y="0"/>
               </wp:wrapPolygon>
             </wp:wrapThrough>
-            <wp:docPr id="7" name="Picture 7"/>
+            <wp:docPr id="44" name="Picture 44"/>
             <wp:cNvGraphicFramePr>
               <a:graphicFrameLocks xmlns:a="http://schemas.openxmlformats.org/drawingml/2006/main" noChangeAspect="1"/>
             </wp:cNvGraphicFramePr>
@@ -8909,7 +9157,7 @@
                     <pic:cNvPicPr/>
                   </pic:nvPicPr>
                   <pic:blipFill>
-                    <a:blip r:embed="rId17" cstate="print">
+                    <a:blip r:embed="rId21" cstate="print">
                       <a:extLst>
                         <a:ext uri="{28A0092B-C50C-407E-A947-70E740481C1C}">
                           <a14:useLocalDpi xmlns:a14="http://schemas.microsoft.com/office/drawing/2010/main" val="0"/>
@@ -8923,7 +9171,7 @@
                   <pic:spPr>
                     <a:xfrm>
                       <a:off x="0" y="0"/>
-                      <a:ext cx="5943600" cy="1684020"/>
+                      <a:ext cx="5943600" cy="1687830"/>
                     </a:xfrm>
                     <a:prstGeom prst="rect">
                       <a:avLst/>
@@ -8940,31 +9188,34 @@
           <w:noProof/>
         </w:rPr>
         <w:drawing>
-          <wp:anchor distT="0" distB="0" distL="114300" distR="114300" simplePos="0" relativeHeight="251672576" behindDoc="0" locked="0" layoutInCell="1" allowOverlap="1" wp14:anchorId="568E4D5B" wp14:editId="7D4282E1">
+          <wp:anchor distT="0" distB="0" distL="114300" distR="114300" simplePos="0" relativeHeight="251688960" behindDoc="0" locked="0" layoutInCell="1" allowOverlap="1" wp14:anchorId="3E2B6D43" wp14:editId="17B5DDED">
             <wp:simplePos x="0" y="0"/>
             <wp:positionH relativeFrom="margin">
               <wp:align>right</wp:align>
             </wp:positionH>
-            <wp:positionV relativeFrom="paragraph">
-              <wp:posOffset>367068</wp:posOffset>
+            <wp:positionV relativeFrom="page">
+              <wp:posOffset>395785</wp:posOffset>
             </wp:positionV>
-            <wp:extent cx="5943600" cy="2867025"/>
-            <wp:effectExtent l="0" t="0" r="0" b="9525"/>
+            <wp:extent cx="5943600" cy="3721735"/>
+            <wp:effectExtent l="0" t="0" r="0" b="0"/>
             <wp:wrapThrough wrapText="bothSides">
               <wp:wrapPolygon edited="0">
-                <wp:start x="20562" y="0"/>
-                <wp:lineTo x="0" y="287"/>
-                <wp:lineTo x="0" y="4736"/>
-                <wp:lineTo x="208" y="21528"/>
-                <wp:lineTo x="21185" y="21528"/>
-                <wp:lineTo x="21185" y="4593"/>
-                <wp:lineTo x="21531" y="2727"/>
-                <wp:lineTo x="21531" y="431"/>
-                <wp:lineTo x="21462" y="0"/>
-                <wp:lineTo x="20562" y="0"/>
+                <wp:start x="138" y="0"/>
+                <wp:lineTo x="0" y="884"/>
+                <wp:lineTo x="0" y="1106"/>
+                <wp:lineTo x="277" y="1769"/>
+                <wp:lineTo x="0" y="2543"/>
+                <wp:lineTo x="0" y="3538"/>
+                <wp:lineTo x="138" y="21449"/>
+                <wp:lineTo x="21115" y="21449"/>
+                <wp:lineTo x="21115" y="3538"/>
+                <wp:lineTo x="21531" y="2322"/>
+                <wp:lineTo x="21531" y="221"/>
+                <wp:lineTo x="21392" y="0"/>
+                <wp:lineTo x="138" y="0"/>
               </wp:wrapPolygon>
             </wp:wrapThrough>
-            <wp:docPr id="14" name="Picture 14"/>
+            <wp:docPr id="39" name="Picture 39"/>
             <wp:cNvGraphicFramePr>
               <a:graphicFrameLocks xmlns:a="http://schemas.openxmlformats.org/drawingml/2006/main" noChangeAspect="1"/>
             </wp:cNvGraphicFramePr>
@@ -8972,13 +9223,13 @@
               <a:graphicData uri="http://schemas.openxmlformats.org/drawingml/2006/picture">
                 <pic:pic xmlns:pic="http://schemas.openxmlformats.org/drawingml/2006/picture">
                   <pic:nvPicPr>
-                    <pic:cNvPr id="0" name="Picture 1"/>
+                    <pic:cNvPr id="0" name="Picture 19"/>
                     <pic:cNvPicPr>
                       <a:picLocks noChangeAspect="1" noChangeArrowheads="1"/>
                     </pic:cNvPicPr>
                   </pic:nvPicPr>
                   <pic:blipFill>
-                    <a:blip r:embed="rId18">
+                    <a:blip r:embed="rId22">
                       <a:extLst>
                         <a:ext uri="{28A0092B-C50C-407E-A947-70E740481C1C}">
                           <a14:useLocalDpi xmlns:a14="http://schemas.microsoft.com/office/drawing/2010/main" val="0"/>
@@ -8993,7 +9244,7 @@
                   <pic:spPr bwMode="auto">
                     <a:xfrm>
                       <a:off x="0" y="0"/>
-                      <a:ext cx="5943600" cy="2867025"/>
+                      <a:ext cx="5943600" cy="3721735"/>
                     </a:xfrm>
                     <a:prstGeom prst="rect">
                       <a:avLst/>
@@ -9026,7 +9277,6 @@
         <w:ind w:left="160"/>
       </w:pPr>
       <w:r>
-        <w:lastRenderedPageBreak/>
         <w:t>Cách thức hoạt động</w:t>
       </w:r>
     </w:p>
@@ -10082,6 +10332,12 @@
     </w:tbl>
     <w:p/>
     <w:p>
+      <w:r>
+        <w:br w:type="page"/>
+      </w:r>
+    </w:p>
+    <w:p/>
+    <w:p>
       <w:pPr>
         <w:pStyle w:val="Heading2"/>
         <w:numPr>
@@ -10097,8 +10353,8 @@
           <w:bCs/>
         </w:rPr>
       </w:pPr>
-      <w:bookmarkStart w:id="26" w:name="_Toc48552515"/>
-      <w:bookmarkStart w:id="27" w:name="_Toc48561090"/>
+      <w:bookmarkStart w:id="27" w:name="_Toc48552515"/>
+      <w:bookmarkStart w:id="28" w:name="_Toc49093052"/>
       <w:r>
         <w:rPr>
           <w:b/>
@@ -10114,8 +10370,8 @@
         </w:rPr>
         <w:t>05: Thanh toán</w:t>
       </w:r>
-      <w:bookmarkEnd w:id="26"/>
       <w:bookmarkEnd w:id="27"/>
+      <w:bookmarkEnd w:id="28"/>
     </w:p>
     <w:p>
       <w:pPr>
@@ -10511,24 +10767,31 @@
           <w:sz w:val="37"/>
         </w:rPr>
       </w:pPr>
-    </w:p>
-    <w:p>
-      <w:pPr>
-        <w:spacing w:before="1"/>
-        <w:rPr>
-          <w:b/>
-          <w:sz w:val="37"/>
-        </w:rPr>
-      </w:pPr>
       <w:r>
         <w:rPr>
           <w:noProof/>
         </w:rPr>
         <w:drawing>
-          <wp:inline distT="0" distB="0" distL="0" distR="0" wp14:anchorId="3E3FC4A8" wp14:editId="228851D4">
-            <wp:extent cx="5943600" cy="2669540"/>
+          <wp:anchor distT="0" distB="0" distL="114300" distR="114300" simplePos="0" relativeHeight="251697152" behindDoc="0" locked="0" layoutInCell="1" allowOverlap="1" wp14:anchorId="3F86F044" wp14:editId="57191502">
+            <wp:simplePos x="0" y="0"/>
+            <wp:positionH relativeFrom="column">
+              <wp:posOffset>0</wp:posOffset>
+            </wp:positionH>
+            <wp:positionV relativeFrom="page">
+              <wp:posOffset>3370997</wp:posOffset>
+            </wp:positionV>
+            <wp:extent cx="5943600" cy="2921635"/>
             <wp:effectExtent l="0" t="0" r="0" b="0"/>
-            <wp:docPr id="18" name="Picture 18"/>
+            <wp:wrapThrough wrapText="bothSides">
+              <wp:wrapPolygon edited="0">
+                <wp:start x="0" y="0"/>
+                <wp:lineTo x="0" y="21408"/>
+                <wp:lineTo x="21531" y="21408"/>
+                <wp:lineTo x="21531" y="0"/>
+                <wp:lineTo x="0" y="0"/>
+              </wp:wrapPolygon>
+            </wp:wrapThrough>
+            <wp:docPr id="45" name="Picture 45"/>
             <wp:cNvGraphicFramePr>
               <a:graphicFrameLocks xmlns:a="http://schemas.openxmlformats.org/drawingml/2006/main" noChangeAspect="1"/>
             </wp:cNvGraphicFramePr>
@@ -10540,7 +10803,13 @@
                     <pic:cNvPicPr/>
                   </pic:nvPicPr>
                   <pic:blipFill>
-                    <a:blip r:embed="rId19"/>
+                    <a:blip r:embed="rId23" cstate="print">
+                      <a:extLst>
+                        <a:ext uri="{28A0092B-C50C-407E-A947-70E740481C1C}">
+                          <a14:useLocalDpi xmlns:a14="http://schemas.microsoft.com/office/drawing/2010/main" val="0"/>
+                        </a:ext>
+                      </a:extLst>
+                    </a:blip>
                     <a:stretch>
                       <a:fillRect/>
                     </a:stretch>
@@ -10548,7 +10817,7 @@
                   <pic:spPr>
                     <a:xfrm>
                       <a:off x="0" y="0"/>
-                      <a:ext cx="5943600" cy="2669540"/>
+                      <a:ext cx="5943600" cy="2921635"/>
                     </a:xfrm>
                     <a:prstGeom prst="rect">
                       <a:avLst/>
@@ -10557,27 +10826,9 @@
                 </pic:pic>
               </a:graphicData>
             </a:graphic>
-          </wp:inline>
+          </wp:anchor>
         </w:drawing>
       </w:r>
-    </w:p>
-    <w:p>
-      <w:pPr>
-        <w:pStyle w:val="BodyText"/>
-        <w:ind w:left="160"/>
-      </w:pPr>
-    </w:p>
-    <w:p>
-      <w:pPr>
-        <w:pStyle w:val="BodyText"/>
-        <w:ind w:left="160"/>
-      </w:pPr>
-    </w:p>
-    <w:p>
-      <w:pPr>
-        <w:pStyle w:val="BodyText"/>
-        <w:ind w:left="160"/>
-      </w:pPr>
     </w:p>
     <w:p>
       <w:pPr>
@@ -11025,6 +11276,7 @@
                 <w:sz w:val="20"/>
                 <w:lang w:val="en-US"/>
               </w:rPr>
+              <w:lastRenderedPageBreak/>
               <w:t>4</w:t>
             </w:r>
           </w:p>
@@ -11242,9 +11494,9 @@
           <w:bCs/>
         </w:rPr>
       </w:pPr>
-      <w:bookmarkStart w:id="28" w:name="_Toc42852278"/>
-      <w:bookmarkStart w:id="29" w:name="_Toc48552516"/>
-      <w:bookmarkStart w:id="30" w:name="_Toc48561091"/>
+      <w:bookmarkStart w:id="29" w:name="_Toc42852278"/>
+      <w:bookmarkStart w:id="30" w:name="_Toc48552516"/>
+      <w:bookmarkStart w:id="31" w:name="_Toc49093053"/>
       <w:r>
         <w:rPr>
           <w:b/>
@@ -11276,9 +11528,9 @@
         </w:rPr>
         <w:t>: Quản lý kho</w:t>
       </w:r>
-      <w:bookmarkEnd w:id="28"/>
       <w:bookmarkEnd w:id="29"/>
       <w:bookmarkEnd w:id="30"/>
+      <w:bookmarkEnd w:id="31"/>
     </w:p>
     <w:p>
       <w:pPr>
@@ -11693,17 +11945,25 @@
           <w:noProof/>
         </w:rPr>
         <w:drawing>
-          <wp:anchor distT="0" distB="0" distL="114300" distR="114300" simplePos="0" relativeHeight="251675648" behindDoc="0" locked="0" layoutInCell="1" allowOverlap="1" wp14:anchorId="2E99BF71" wp14:editId="003F9D39">
+          <wp:anchor distT="0" distB="0" distL="114300" distR="114300" simplePos="0" relativeHeight="251675648" behindDoc="0" locked="0" layoutInCell="1" allowOverlap="1" wp14:anchorId="2E99BF71" wp14:editId="0FD4CFD5">
             <wp:simplePos x="0" y="0"/>
             <wp:positionH relativeFrom="margin">
-              <wp:posOffset>62221</wp:posOffset>
+              <wp:align>right</wp:align>
             </wp:positionH>
             <wp:positionV relativeFrom="page">
-              <wp:posOffset>5353335</wp:posOffset>
+              <wp:posOffset>5295217</wp:posOffset>
             </wp:positionV>
             <wp:extent cx="5943600" cy="2167890"/>
             <wp:effectExtent l="0" t="0" r="0" b="3810"/>
-            <wp:wrapNone/>
+            <wp:wrapThrough wrapText="bothSides">
+              <wp:wrapPolygon edited="0">
+                <wp:start x="0" y="0"/>
+                <wp:lineTo x="0" y="21448"/>
+                <wp:lineTo x="21531" y="21448"/>
+                <wp:lineTo x="21531" y="0"/>
+                <wp:lineTo x="0" y="0"/>
+              </wp:wrapPolygon>
+            </wp:wrapThrough>
             <wp:docPr id="19" name="Picture 19"/>
             <wp:cNvGraphicFramePr>
               <a:graphicFrameLocks xmlns:a="http://schemas.openxmlformats.org/drawingml/2006/main" noChangeAspect="1"/>
@@ -11716,7 +11976,7 @@
                     <pic:cNvPicPr/>
                   </pic:nvPicPr>
                   <pic:blipFill>
-                    <a:blip r:embed="rId20" cstate="print">
+                    <a:blip r:embed="rId24" cstate="print">
                       <a:extLst>
                         <a:ext uri="{28A0092B-C50C-407E-A947-70E740481C1C}">
                           <a14:useLocalDpi xmlns:a14="http://schemas.microsoft.com/office/drawing/2010/main" val="0"/>
@@ -11742,60 +12002,6 @@
           </wp:anchor>
         </w:drawing>
       </w:r>
-    </w:p>
-    <w:p>
-      <w:pPr>
-        <w:pStyle w:val="BodyText"/>
-        <w:ind w:left="160"/>
-      </w:pPr>
-    </w:p>
-    <w:p>
-      <w:pPr>
-        <w:pStyle w:val="BodyText"/>
-        <w:ind w:left="160"/>
-      </w:pPr>
-    </w:p>
-    <w:p>
-      <w:pPr>
-        <w:pStyle w:val="BodyText"/>
-        <w:ind w:left="160"/>
-      </w:pPr>
-    </w:p>
-    <w:p>
-      <w:pPr>
-        <w:pStyle w:val="BodyText"/>
-        <w:ind w:left="160"/>
-      </w:pPr>
-    </w:p>
-    <w:p>
-      <w:pPr>
-        <w:pStyle w:val="BodyText"/>
-        <w:ind w:left="160"/>
-      </w:pPr>
-    </w:p>
-    <w:p>
-      <w:pPr>
-        <w:pStyle w:val="BodyText"/>
-        <w:ind w:left="160"/>
-      </w:pPr>
-    </w:p>
-    <w:p>
-      <w:pPr>
-        <w:pStyle w:val="BodyText"/>
-        <w:ind w:left="160"/>
-      </w:pPr>
-    </w:p>
-    <w:p>
-      <w:pPr>
-        <w:pStyle w:val="BodyText"/>
-        <w:ind w:left="160"/>
-      </w:pPr>
-    </w:p>
-    <w:p>
-      <w:pPr>
-        <w:pStyle w:val="BodyText"/>
-        <w:ind w:left="160"/>
-      </w:pPr>
     </w:p>
     <w:p>
       <w:pPr>
@@ -11998,6 +12204,7 @@
                 <w:sz w:val="20"/>
                 <w:lang w:val="en-US"/>
               </w:rPr>
+              <w:lastRenderedPageBreak/>
               <w:t>1</w:t>
             </w:r>
           </w:p>
@@ -12433,21 +12640,12 @@
                 <w:lang w:val="en-US"/>
               </w:rPr>
             </w:pPr>
-            <w:proofErr w:type="gramStart"/>
-            <w:r>
-              <w:rPr>
-                <w:sz w:val="20"/>
-                <w:lang w:val="en-US"/>
-              </w:rPr>
-              <w:t>Chọn[</w:t>
-            </w:r>
-            <w:proofErr w:type="gramEnd"/>
-            <w:r>
-              <w:rPr>
-                <w:sz w:val="20"/>
-                <w:lang w:val="en-US"/>
-              </w:rPr>
-              <w:t xml:space="preserve">Điều chỉnh kho] để </w:t>
+            <w:r>
+              <w:rPr>
+                <w:sz w:val="20"/>
+                <w:lang w:val="en-US"/>
+              </w:rPr>
+              <w:t xml:space="preserve">Chọn[Điều chỉnh kho] để </w:t>
             </w:r>
             <w:r>
               <w:rPr>
@@ -12778,6 +12976,17 @@
       <w:r>
         <w:t>N/A</w:t>
       </w:r>
+    </w:p>
+    <w:p>
+      <w:r>
+        <w:br w:type="page"/>
+      </w:r>
+    </w:p>
+    <w:p>
+      <w:pPr>
+        <w:spacing w:before="181"/>
+        <w:ind w:left="160"/>
+      </w:pPr>
     </w:p>
     <w:p>
       <w:pPr>
@@ -12795,9 +13004,9 @@
           <w:bCs/>
         </w:rPr>
       </w:pPr>
-      <w:bookmarkStart w:id="31" w:name="_Toc42852280"/>
-      <w:bookmarkStart w:id="32" w:name="_Toc48552517"/>
-      <w:bookmarkStart w:id="33" w:name="_Toc48561092"/>
+      <w:bookmarkStart w:id="32" w:name="_Toc42852280"/>
+      <w:bookmarkStart w:id="33" w:name="_Toc48552517"/>
+      <w:bookmarkStart w:id="34" w:name="_Toc49093054"/>
       <w:r>
         <w:rPr>
           <w:b/>
@@ -12806,9 +13015,9 @@
         </w:rPr>
         <w:t>UC07 Quản lý hệ thống</w:t>
       </w:r>
-      <w:bookmarkEnd w:id="31"/>
       <w:bookmarkEnd w:id="32"/>
       <w:bookmarkEnd w:id="33"/>
+      <w:bookmarkEnd w:id="34"/>
     </w:p>
     <w:p>
       <w:pPr>
@@ -13239,7 +13448,6 @@
         <w:rPr>
           <w:noProof/>
         </w:rPr>
-        <w:lastRenderedPageBreak/>
         <w:drawing>
           <wp:inline distT="0" distB="0" distL="0" distR="0" wp14:anchorId="13A2D29F" wp14:editId="70D3E0AA">
             <wp:extent cx="6819900" cy="1923415"/>
@@ -13256,7 +13464,7 @@
                     <pic:cNvPicPr/>
                   </pic:nvPicPr>
                   <pic:blipFill>
-                    <a:blip r:embed="rId21"/>
+                    <a:blip r:embed="rId25"/>
                     <a:stretch>
                       <a:fillRect/>
                     </a:stretch>
@@ -13868,6 +14076,7 @@
                 <w:sz w:val="20"/>
                 <w:lang w:val="en-US"/>
               </w:rPr>
+              <w:lastRenderedPageBreak/>
               <w:t>6</w:t>
             </w:r>
           </w:p>
@@ -14324,7 +14533,6 @@
         <w:ind w:left="160"/>
       </w:pPr>
       <w:r>
-        <w:lastRenderedPageBreak/>
         <w:t>Tin nhắn hệ thống</w:t>
       </w:r>
     </w:p>
@@ -14338,6 +14546,11 @@
       </w:r>
       <w:r>
         <w:t>A</w:t>
+      </w:r>
+    </w:p>
+    <w:p>
+      <w:r>
+        <w:br w:type="page"/>
       </w:r>
     </w:p>
     <w:p>
@@ -14362,9 +14575,9 @@
           <w:bCs/>
         </w:rPr>
       </w:pPr>
-      <w:bookmarkStart w:id="34" w:name="OLE_LINK7"/>
-      <w:bookmarkStart w:id="35" w:name="OLE_LINK8"/>
-      <w:bookmarkStart w:id="36" w:name="_Toc42852281"/>
+      <w:bookmarkStart w:id="35" w:name="OLE_LINK7"/>
+      <w:bookmarkStart w:id="36" w:name="OLE_LINK8"/>
+      <w:bookmarkStart w:id="37" w:name="_Toc42852281"/>
       <w:r>
         <w:rPr>
           <w:b/>
@@ -14373,8 +14586,8 @@
         </w:rPr>
         <w:t xml:space="preserve"> </w:t>
       </w:r>
-      <w:bookmarkStart w:id="37" w:name="_Toc48552518"/>
-      <w:bookmarkStart w:id="38" w:name="_Toc48561093"/>
+      <w:bookmarkStart w:id="38" w:name="_Toc48552518"/>
+      <w:bookmarkStart w:id="39" w:name="_Toc49093055"/>
       <w:r>
         <w:rPr>
           <w:b/>
@@ -14382,8 +14595,8 @@
         </w:rPr>
         <w:t>UC</w:t>
       </w:r>
-      <w:bookmarkEnd w:id="34"/>
       <w:bookmarkEnd w:id="35"/>
+      <w:bookmarkEnd w:id="36"/>
       <w:r>
         <w:rPr>
           <w:b/>
@@ -14392,7 +14605,7 @@
         </w:rPr>
         <w:t xml:space="preserve">08: </w:t>
       </w:r>
-      <w:bookmarkEnd w:id="36"/>
+      <w:bookmarkEnd w:id="37"/>
       <w:r>
         <w:rPr>
           <w:b/>
@@ -14401,8 +14614,8 @@
         </w:rPr>
         <w:t>Cách tính tiền</w:t>
       </w:r>
-      <w:bookmarkEnd w:id="37"/>
       <w:bookmarkEnd w:id="38"/>
+      <w:bookmarkEnd w:id="39"/>
     </w:p>
     <w:p>
       <w:pPr>
@@ -14858,10 +15071,10 @@
           <w:noProof/>
         </w:rPr>
         <w:drawing>
-          <wp:inline distT="0" distB="0" distL="0" distR="0" wp14:anchorId="3E6B3CE8" wp14:editId="2FDEC5EA">
-            <wp:extent cx="5943600" cy="3161665"/>
-            <wp:effectExtent l="0" t="0" r="0" b="635"/>
-            <wp:docPr id="21" name="Picture 21"/>
+          <wp:inline distT="0" distB="0" distL="0" distR="0" wp14:anchorId="34FB4F26" wp14:editId="01B10068">
+            <wp:extent cx="5943600" cy="3449320"/>
+            <wp:effectExtent l="0" t="0" r="0" b="0"/>
+            <wp:docPr id="17" name="Picture 17"/>
             <wp:cNvGraphicFramePr>
               <a:graphicFrameLocks xmlns:a="http://schemas.openxmlformats.org/drawingml/2006/main" noChangeAspect="1"/>
             </wp:cNvGraphicFramePr>
@@ -14869,13 +15082,13 @@
               <a:graphicData uri="http://schemas.openxmlformats.org/drawingml/2006/picture">
                 <pic:pic xmlns:pic="http://schemas.openxmlformats.org/drawingml/2006/picture">
                   <pic:nvPicPr>
-                    <pic:cNvPr id="0" name="Picture 9"/>
+                    <pic:cNvPr id="0" name="Picture 13"/>
                     <pic:cNvPicPr>
                       <a:picLocks noChangeAspect="1" noChangeArrowheads="1"/>
                     </pic:cNvPicPr>
                   </pic:nvPicPr>
                   <pic:blipFill>
-                    <a:blip r:embed="rId22">
+                    <a:blip r:embed="rId26">
                       <a:extLst>
                         <a:ext uri="{28A0092B-C50C-407E-A947-70E740481C1C}">
                           <a14:useLocalDpi xmlns:a14="http://schemas.microsoft.com/office/drawing/2010/main" val="0"/>
@@ -14890,7 +15103,7 @@
                   <pic:spPr bwMode="auto">
                     <a:xfrm>
                       <a:off x="0" y="0"/>
-                      <a:ext cx="5943600" cy="3161665"/>
+                      <a:ext cx="5943600" cy="3449320"/>
                     </a:xfrm>
                     <a:prstGeom prst="rect">
                       <a:avLst/>
@@ -14915,15 +15128,57 @@
           <w:sz w:val="37"/>
         </w:rPr>
       </w:pPr>
+    </w:p>
+    <w:p>
+      <w:pPr>
+        <w:spacing w:before="1"/>
+        <w:rPr>
+          <w:b/>
+          <w:sz w:val="37"/>
+        </w:rPr>
+      </w:pPr>
+    </w:p>
+    <w:p>
+      <w:pPr>
+        <w:spacing w:before="1"/>
+        <w:rPr>
+          <w:b/>
+          <w:sz w:val="37"/>
+        </w:rPr>
+      </w:pPr>
       <w:r>
         <w:rPr>
           <w:noProof/>
         </w:rPr>
         <w:lastRenderedPageBreak/>
         <w:drawing>
-          <wp:inline distT="0" distB="0" distL="0" distR="0" wp14:anchorId="0E9920F6" wp14:editId="0CAF2381">
+          <wp:anchor distT="0" distB="0" distL="114300" distR="114300" simplePos="0" relativeHeight="251686912" behindDoc="0" locked="0" layoutInCell="1" allowOverlap="1" wp14:anchorId="772F2DB0" wp14:editId="79EE6560">
+            <wp:simplePos x="0" y="0"/>
+            <wp:positionH relativeFrom="margin">
+              <wp:align>right</wp:align>
+            </wp:positionH>
+            <wp:positionV relativeFrom="page">
+              <wp:posOffset>5486173</wp:posOffset>
+            </wp:positionV>
             <wp:extent cx="5528945" cy="3540760"/>
             <wp:effectExtent l="0" t="0" r="0" b="2540"/>
+            <wp:wrapThrough wrapText="bothSides">
+              <wp:wrapPolygon edited="0">
+                <wp:start x="223" y="0"/>
+                <wp:lineTo x="0" y="1046"/>
+                <wp:lineTo x="0" y="1278"/>
+                <wp:lineTo x="372" y="1859"/>
+                <wp:lineTo x="0" y="3254"/>
+                <wp:lineTo x="0" y="4067"/>
+                <wp:lineTo x="149" y="21499"/>
+                <wp:lineTo x="19871" y="21499"/>
+                <wp:lineTo x="19871" y="3719"/>
+                <wp:lineTo x="21508" y="3022"/>
+                <wp:lineTo x="21508" y="349"/>
+                <wp:lineTo x="893" y="0"/>
+                <wp:lineTo x="223" y="0"/>
+              </wp:wrapPolygon>
+            </wp:wrapThrough>
             <wp:docPr id="22" name="Picture 22"/>
             <wp:cNvGraphicFramePr>
               <a:graphicFrameLocks xmlns:a="http://schemas.openxmlformats.org/drawingml/2006/main" noChangeAspect="1"/>
@@ -14938,7 +15193,7 @@
                     </pic:cNvPicPr>
                   </pic:nvPicPr>
                   <pic:blipFill>
-                    <a:blip r:embed="rId23">
+                    <a:blip r:embed="rId27">
                       <a:extLst>
                         <a:ext uri="{28A0092B-C50C-407E-A947-70E740481C1C}">
                           <a14:useLocalDpi xmlns:a14="http://schemas.microsoft.com/office/drawing/2010/main" val="0"/>
@@ -14966,36 +15221,18 @@
                 </pic:pic>
               </a:graphicData>
             </a:graphic>
-          </wp:inline>
+          </wp:anchor>
         </w:drawing>
       </w:r>
-    </w:p>
-    <w:p>
-      <w:pPr>
-        <w:spacing w:before="1"/>
-        <w:rPr>
-          <w:b/>
-          <w:sz w:val="37"/>
-        </w:rPr>
-      </w:pPr>
-    </w:p>
-    <w:p>
-      <w:pPr>
-        <w:spacing w:before="1"/>
-        <w:rPr>
-          <w:b/>
-          <w:sz w:val="37"/>
-        </w:rPr>
-      </w:pPr>
       <w:r>
         <w:rPr>
           <w:noProof/>
         </w:rPr>
         <w:drawing>
-          <wp:inline distT="0" distB="0" distL="0" distR="0" wp14:anchorId="1DE5D6E1" wp14:editId="3F468D59">
-            <wp:extent cx="5943600" cy="3160395"/>
-            <wp:effectExtent l="0" t="0" r="0" b="1905"/>
-            <wp:docPr id="23" name="Picture 23"/>
+          <wp:inline distT="0" distB="0" distL="0" distR="0" wp14:anchorId="390AAB31" wp14:editId="17B38B1D">
+            <wp:extent cx="5943600" cy="3906520"/>
+            <wp:effectExtent l="0" t="0" r="0" b="0"/>
+            <wp:docPr id="37" name="Picture 37"/>
             <wp:cNvGraphicFramePr>
               <a:graphicFrameLocks xmlns:a="http://schemas.openxmlformats.org/drawingml/2006/main" noChangeAspect="1"/>
             </wp:cNvGraphicFramePr>
@@ -15003,13 +15240,13 @@
               <a:graphicData uri="http://schemas.openxmlformats.org/drawingml/2006/picture">
                 <pic:pic xmlns:pic="http://schemas.openxmlformats.org/drawingml/2006/picture">
                   <pic:nvPicPr>
-                    <pic:cNvPr id="0" name="Picture 13"/>
+                    <pic:cNvPr id="0" name="Picture 15"/>
                     <pic:cNvPicPr>
                       <a:picLocks noChangeAspect="1" noChangeArrowheads="1"/>
                     </pic:cNvPicPr>
                   </pic:nvPicPr>
                   <pic:blipFill>
-                    <a:blip r:embed="rId24">
+                    <a:blip r:embed="rId28">
                       <a:extLst>
                         <a:ext uri="{28A0092B-C50C-407E-A947-70E740481C1C}">
                           <a14:useLocalDpi xmlns:a14="http://schemas.microsoft.com/office/drawing/2010/main" val="0"/>
@@ -15024,7 +15261,7 @@
                   <pic:spPr bwMode="auto">
                     <a:xfrm>
                       <a:off x="0" y="0"/>
-                      <a:ext cx="5943600" cy="3160395"/>
+                      <a:ext cx="5943600" cy="3906520"/>
                     </a:xfrm>
                     <a:prstGeom prst="rect">
                       <a:avLst/>
@@ -15055,10 +15292,26 @@
         </w:rPr>
         <w:lastRenderedPageBreak/>
         <w:drawing>
-          <wp:inline distT="0" distB="0" distL="0" distR="0" wp14:anchorId="3AB24373" wp14:editId="14D75A0A">
-            <wp:extent cx="5943600" cy="1900555"/>
-            <wp:effectExtent l="0" t="0" r="0" b="4445"/>
-            <wp:docPr id="20" name="Picture 20"/>
+          <wp:anchor distT="0" distB="0" distL="114300" distR="114300" simplePos="0" relativeHeight="251698176" behindDoc="0" locked="0" layoutInCell="1" allowOverlap="1" wp14:anchorId="46D44FCD" wp14:editId="35C9A078">
+            <wp:simplePos x="0" y="0"/>
+            <wp:positionH relativeFrom="column">
+              <wp:posOffset>0</wp:posOffset>
+            </wp:positionH>
+            <wp:positionV relativeFrom="page">
+              <wp:posOffset>914400</wp:posOffset>
+            </wp:positionV>
+            <wp:extent cx="5943600" cy="2054225"/>
+            <wp:effectExtent l="0" t="0" r="0" b="3175"/>
+            <wp:wrapThrough wrapText="bothSides">
+              <wp:wrapPolygon edited="0">
+                <wp:start x="0" y="0"/>
+                <wp:lineTo x="0" y="21433"/>
+                <wp:lineTo x="21531" y="21433"/>
+                <wp:lineTo x="21531" y="0"/>
+                <wp:lineTo x="0" y="0"/>
+              </wp:wrapPolygon>
+            </wp:wrapThrough>
+            <wp:docPr id="46" name="Picture 46"/>
             <wp:cNvGraphicFramePr>
               <a:graphicFrameLocks xmlns:a="http://schemas.openxmlformats.org/drawingml/2006/main" noChangeAspect="1"/>
             </wp:cNvGraphicFramePr>
@@ -15070,7 +15323,7 @@
                     <pic:cNvPicPr/>
                   </pic:nvPicPr>
                   <pic:blipFill>
-                    <a:blip r:embed="rId25" cstate="print">
+                    <a:blip r:embed="rId29" cstate="print">
                       <a:extLst>
                         <a:ext uri="{28A0092B-C50C-407E-A947-70E740481C1C}">
                           <a14:useLocalDpi xmlns:a14="http://schemas.microsoft.com/office/drawing/2010/main" val="0"/>
@@ -15084,7 +15337,7 @@
                   <pic:spPr>
                     <a:xfrm>
                       <a:off x="0" y="0"/>
-                      <a:ext cx="5943600" cy="1900555"/>
+                      <a:ext cx="5943600" cy="2054225"/>
                     </a:xfrm>
                     <a:prstGeom prst="rect">
                       <a:avLst/>
@@ -15093,7 +15346,7 @@
                 </pic:pic>
               </a:graphicData>
             </a:graphic>
-          </wp:inline>
+          </wp:anchor>
         </w:drawing>
       </w:r>
     </w:p>
@@ -15946,8 +16199,8 @@
           <w:bCs/>
         </w:rPr>
       </w:pPr>
-      <w:bookmarkStart w:id="39" w:name="_Toc48552519"/>
-      <w:bookmarkStart w:id="40" w:name="_Toc48561094"/>
+      <w:bookmarkStart w:id="40" w:name="_Toc48552519"/>
+      <w:bookmarkStart w:id="41" w:name="_Toc49093056"/>
       <w:r>
         <w:rPr>
           <w:b/>
@@ -15979,8 +16232,8 @@
         </w:rPr>
         <w:t>: Loại Phòng</w:t>
       </w:r>
-      <w:bookmarkEnd w:id="39"/>
       <w:bookmarkEnd w:id="40"/>
+      <w:bookmarkEnd w:id="41"/>
     </w:p>
     <w:p>
       <w:pPr>
@@ -16436,15 +16689,48 @@
           <w:sz w:val="37"/>
         </w:rPr>
       </w:pPr>
+    </w:p>
+    <w:p>
+      <w:pPr>
+        <w:spacing w:before="1"/>
+        <w:rPr>
+          <w:b/>
+          <w:sz w:val="37"/>
+        </w:rPr>
+      </w:pPr>
       <w:r>
         <w:rPr>
           <w:noProof/>
         </w:rPr>
         <w:drawing>
-          <wp:inline distT="0" distB="0" distL="0" distR="0" wp14:anchorId="19E8786B" wp14:editId="57DB2F17">
-            <wp:extent cx="5943600" cy="3152140"/>
+          <wp:anchor distT="0" distB="0" distL="114300" distR="114300" simplePos="0" relativeHeight="251684864" behindDoc="0" locked="0" layoutInCell="1" allowOverlap="1" wp14:anchorId="7F51935A" wp14:editId="6AB4C05A">
+            <wp:simplePos x="0" y="0"/>
+            <wp:positionH relativeFrom="column">
+              <wp:posOffset>326987</wp:posOffset>
+            </wp:positionH>
+            <wp:positionV relativeFrom="page">
+              <wp:posOffset>3561118</wp:posOffset>
+            </wp:positionV>
+            <wp:extent cx="5909310" cy="3548380"/>
             <wp:effectExtent l="0" t="0" r="0" b="0"/>
-            <wp:docPr id="25" name="Picture 25"/>
+            <wp:wrapThrough wrapText="bothSides">
+              <wp:wrapPolygon edited="0">
+                <wp:start x="209" y="0"/>
+                <wp:lineTo x="0" y="1044"/>
+                <wp:lineTo x="0" y="1276"/>
+                <wp:lineTo x="348" y="1855"/>
+                <wp:lineTo x="0" y="3247"/>
+                <wp:lineTo x="0" y="4059"/>
+                <wp:lineTo x="139" y="21453"/>
+                <wp:lineTo x="21029" y="21453"/>
+                <wp:lineTo x="21238" y="3711"/>
+                <wp:lineTo x="21516" y="2783"/>
+                <wp:lineTo x="21516" y="348"/>
+                <wp:lineTo x="21377" y="0"/>
+                <wp:lineTo x="209" y="0"/>
+              </wp:wrapPolygon>
+            </wp:wrapThrough>
+            <wp:docPr id="12" name="Picture 12"/>
             <wp:cNvGraphicFramePr>
               <a:graphicFrameLocks xmlns:a="http://schemas.openxmlformats.org/drawingml/2006/main" noChangeAspect="1"/>
             </wp:cNvGraphicFramePr>
@@ -16452,13 +16738,13 @@
               <a:graphicData uri="http://schemas.openxmlformats.org/drawingml/2006/picture">
                 <pic:pic xmlns:pic="http://schemas.openxmlformats.org/drawingml/2006/picture">
                   <pic:nvPicPr>
-                    <pic:cNvPr id="0" name="Picture 15"/>
+                    <pic:cNvPr id="0" name="Picture 9"/>
                     <pic:cNvPicPr>
                       <a:picLocks noChangeAspect="1" noChangeArrowheads="1"/>
                     </pic:cNvPicPr>
                   </pic:nvPicPr>
                   <pic:blipFill>
-                    <a:blip r:embed="rId26">
+                    <a:blip r:embed="rId30">
                       <a:extLst>
                         <a:ext uri="{28A0092B-C50C-407E-A947-70E740481C1C}">
                           <a14:useLocalDpi xmlns:a14="http://schemas.microsoft.com/office/drawing/2010/main" val="0"/>
@@ -16473,7 +16759,7 @@
                   <pic:spPr bwMode="auto">
                     <a:xfrm>
                       <a:off x="0" y="0"/>
-                      <a:ext cx="5943600" cy="3152140"/>
+                      <a:ext cx="5909310" cy="3548380"/>
                     </a:xfrm>
                     <a:prstGeom prst="rect">
                       <a:avLst/>
@@ -16486,7 +16772,7 @@
                 </pic:pic>
               </a:graphicData>
             </a:graphic>
-          </wp:inline>
+          </wp:anchor>
         </w:drawing>
       </w:r>
     </w:p>
@@ -16502,77 +16788,15 @@
         <w:rPr>
           <w:noProof/>
         </w:rPr>
-        <w:drawing>
-          <wp:inline distT="0" distB="0" distL="0" distR="0" wp14:anchorId="603BF570" wp14:editId="6F90F1C5">
-            <wp:extent cx="5943600" cy="3608070"/>
-            <wp:effectExtent l="0" t="0" r="0" b="0"/>
-            <wp:docPr id="27" name="Picture 27"/>
-            <wp:cNvGraphicFramePr>
-              <a:graphicFrameLocks xmlns:a="http://schemas.openxmlformats.org/drawingml/2006/main" noChangeAspect="1"/>
-            </wp:cNvGraphicFramePr>
-            <a:graphic xmlns:a="http://schemas.openxmlformats.org/drawingml/2006/main">
-              <a:graphicData uri="http://schemas.openxmlformats.org/drawingml/2006/picture">
-                <pic:pic xmlns:pic="http://schemas.openxmlformats.org/drawingml/2006/picture">
-                  <pic:nvPicPr>
-                    <pic:cNvPr id="0" name="Picture 19"/>
-                    <pic:cNvPicPr>
-                      <a:picLocks noChangeAspect="1" noChangeArrowheads="1"/>
-                    </pic:cNvPicPr>
-                  </pic:nvPicPr>
-                  <pic:blipFill>
-                    <a:blip r:embed="rId27">
-                      <a:extLst>
-                        <a:ext uri="{28A0092B-C50C-407E-A947-70E740481C1C}">
-                          <a14:useLocalDpi xmlns:a14="http://schemas.microsoft.com/office/drawing/2010/main" val="0"/>
-                        </a:ext>
-                      </a:extLst>
-                    </a:blip>
-                    <a:srcRect/>
-                    <a:stretch>
-                      <a:fillRect/>
-                    </a:stretch>
-                  </pic:blipFill>
-                  <pic:spPr bwMode="auto">
-                    <a:xfrm>
-                      <a:off x="0" y="0"/>
-                      <a:ext cx="5943600" cy="3608070"/>
-                    </a:xfrm>
-                    <a:prstGeom prst="rect">
-                      <a:avLst/>
-                    </a:prstGeom>
-                    <a:noFill/>
-                    <a:ln>
-                      <a:noFill/>
-                    </a:ln>
-                  </pic:spPr>
-                </pic:pic>
-              </a:graphicData>
-            </a:graphic>
-          </wp:inline>
-        </w:drawing>
-      </w:r>
-    </w:p>
-    <w:p>
-      <w:pPr>
-        <w:spacing w:before="1"/>
-        <w:rPr>
-          <w:b/>
-          <w:sz w:val="37"/>
-        </w:rPr>
-      </w:pPr>
-      <w:r>
-        <w:rPr>
-          <w:noProof/>
-        </w:rPr>
         <w:lastRenderedPageBreak/>
         <w:drawing>
-          <wp:anchor distT="0" distB="0" distL="114300" distR="114300" simplePos="0" relativeHeight="251676672" behindDoc="0" locked="0" layoutInCell="1" allowOverlap="1" wp14:anchorId="2722FD15" wp14:editId="39B3902C">
+          <wp:anchor distT="0" distB="0" distL="114300" distR="114300" simplePos="0" relativeHeight="251676672" behindDoc="0" locked="0" layoutInCell="1" allowOverlap="1" wp14:anchorId="2722FD15" wp14:editId="590C6C3C">
             <wp:simplePos x="0" y="0"/>
             <wp:positionH relativeFrom="margin">
-              <wp:align>left</wp:align>
+              <wp:align>center</wp:align>
             </wp:positionH>
             <wp:positionV relativeFrom="paragraph">
-              <wp:posOffset>10086</wp:posOffset>
+              <wp:posOffset>4211841</wp:posOffset>
             </wp:positionV>
             <wp:extent cx="5252720" cy="3540760"/>
             <wp:effectExtent l="0" t="0" r="5080" b="2540"/>
@@ -16607,7 +16831,7 @@
                     </pic:cNvPicPr>
                   </pic:nvPicPr>
                   <pic:blipFill>
-                    <a:blip r:embed="rId28">
+                    <a:blip r:embed="rId31">
                       <a:extLst>
                         <a:ext uri="{28A0092B-C50C-407E-A947-70E740481C1C}">
                           <a14:useLocalDpi xmlns:a14="http://schemas.microsoft.com/office/drawing/2010/main" val="0"/>
@@ -16642,12 +16866,90 @@
         <w:rPr>
           <w:noProof/>
         </w:rPr>
+        <w:drawing>
+          <wp:anchor distT="0" distB="0" distL="114300" distR="114300" simplePos="0" relativeHeight="251685888" behindDoc="0" locked="0" layoutInCell="1" allowOverlap="1" wp14:anchorId="53A22337" wp14:editId="099A37CE">
+            <wp:simplePos x="0" y="0"/>
+            <wp:positionH relativeFrom="column">
+              <wp:posOffset>-177657</wp:posOffset>
+            </wp:positionH>
+            <wp:positionV relativeFrom="page">
+              <wp:posOffset>410419</wp:posOffset>
+            </wp:positionV>
+            <wp:extent cx="5909310" cy="4449445"/>
+            <wp:effectExtent l="0" t="0" r="0" b="8255"/>
+            <wp:wrapThrough wrapText="bothSides">
+              <wp:wrapPolygon edited="0">
+                <wp:start x="20402" y="0"/>
+                <wp:lineTo x="0" y="277"/>
+                <wp:lineTo x="0" y="1480"/>
+                <wp:lineTo x="348" y="1480"/>
+                <wp:lineTo x="0" y="2959"/>
+                <wp:lineTo x="0" y="3884"/>
+                <wp:lineTo x="139" y="21363"/>
+                <wp:lineTo x="20681" y="21548"/>
+                <wp:lineTo x="21099" y="21548"/>
+                <wp:lineTo x="21238" y="3237"/>
+                <wp:lineTo x="21168" y="2959"/>
+                <wp:lineTo x="21516" y="2497"/>
+                <wp:lineTo x="21516" y="277"/>
+                <wp:lineTo x="21377" y="0"/>
+                <wp:lineTo x="20402" y="0"/>
+              </wp:wrapPolygon>
+            </wp:wrapThrough>
+            <wp:docPr id="13" name="Picture 13"/>
+            <wp:cNvGraphicFramePr>
+              <a:graphicFrameLocks xmlns:a="http://schemas.openxmlformats.org/drawingml/2006/main" noChangeAspect="1"/>
+            </wp:cNvGraphicFramePr>
+            <a:graphic xmlns:a="http://schemas.openxmlformats.org/drawingml/2006/main">
+              <a:graphicData uri="http://schemas.openxmlformats.org/drawingml/2006/picture">
+                <pic:pic xmlns:pic="http://schemas.openxmlformats.org/drawingml/2006/picture">
+                  <pic:nvPicPr>
+                    <pic:cNvPr id="0" name="Picture 11"/>
+                    <pic:cNvPicPr>
+                      <a:picLocks noChangeAspect="1" noChangeArrowheads="1"/>
+                    </pic:cNvPicPr>
+                  </pic:nvPicPr>
+                  <pic:blipFill>
+                    <a:blip r:embed="rId32">
+                      <a:extLst>
+                        <a:ext uri="{28A0092B-C50C-407E-A947-70E740481C1C}">
+                          <a14:useLocalDpi xmlns:a14="http://schemas.microsoft.com/office/drawing/2010/main" val="0"/>
+                        </a:ext>
+                      </a:extLst>
+                    </a:blip>
+                    <a:srcRect/>
+                    <a:stretch>
+                      <a:fillRect/>
+                    </a:stretch>
+                  </pic:blipFill>
+                  <pic:spPr bwMode="auto">
+                    <a:xfrm>
+                      <a:off x="0" y="0"/>
+                      <a:ext cx="5909310" cy="4449445"/>
+                    </a:xfrm>
+                    <a:prstGeom prst="rect">
+                      <a:avLst/>
+                    </a:prstGeom>
+                    <a:noFill/>
+                    <a:ln>
+                      <a:noFill/>
+                    </a:ln>
+                  </pic:spPr>
+                </pic:pic>
+              </a:graphicData>
+            </a:graphic>
+          </wp:anchor>
+        </w:drawing>
+      </w:r>
+      <w:r>
+        <w:rPr>
+          <w:noProof/>
+        </w:rPr>
         <w:t xml:space="preserve"> </w:t>
       </w:r>
     </w:p>
     <w:p>
       <w:pPr>
-        <w:spacing w:before="1"/>
         <w:rPr>
           <w:b/>
           <w:sz w:val="37"/>
@@ -16655,13 +16957,46 @@
       </w:pPr>
       <w:r>
         <w:rPr>
+          <w:b/>
+          <w:sz w:val="37"/>
+        </w:rPr>
+        <w:br w:type="page"/>
+      </w:r>
+    </w:p>
+    <w:p>
+      <w:pPr>
+        <w:spacing w:before="1"/>
+        <w:rPr>
+          <w:b/>
+          <w:sz w:val="37"/>
+        </w:rPr>
+      </w:pPr>
+      <w:r>
+        <w:rPr>
           <w:noProof/>
         </w:rPr>
+        <w:lastRenderedPageBreak/>
         <w:drawing>
-          <wp:inline distT="0" distB="0" distL="0" distR="0" wp14:anchorId="5C21DF47" wp14:editId="4808A987">
-            <wp:extent cx="5943600" cy="1911985"/>
-            <wp:effectExtent l="0" t="0" r="0" b="0"/>
-            <wp:docPr id="24" name="Picture 24"/>
+          <wp:anchor distT="0" distB="0" distL="114300" distR="114300" simplePos="0" relativeHeight="251699200" behindDoc="0" locked="0" layoutInCell="1" allowOverlap="1" wp14:anchorId="332D7D85" wp14:editId="307506BB">
+            <wp:simplePos x="0" y="0"/>
+            <wp:positionH relativeFrom="margin">
+              <wp:align>right</wp:align>
+            </wp:positionH>
+            <wp:positionV relativeFrom="topMargin">
+              <wp:posOffset>524871</wp:posOffset>
+            </wp:positionV>
+            <wp:extent cx="5943600" cy="2087245"/>
+            <wp:effectExtent l="0" t="0" r="0" b="8255"/>
+            <wp:wrapThrough wrapText="bothSides">
+              <wp:wrapPolygon edited="0">
+                <wp:start x="0" y="0"/>
+                <wp:lineTo x="0" y="21488"/>
+                <wp:lineTo x="21531" y="21488"/>
+                <wp:lineTo x="21531" y="0"/>
+                <wp:lineTo x="0" y="0"/>
+              </wp:wrapPolygon>
+            </wp:wrapThrough>
+            <wp:docPr id="47" name="Picture 47"/>
             <wp:cNvGraphicFramePr>
               <a:graphicFrameLocks xmlns:a="http://schemas.openxmlformats.org/drawingml/2006/main" noChangeAspect="1"/>
             </wp:cNvGraphicFramePr>
@@ -16673,7 +17008,13 @@
                     <pic:cNvPicPr/>
                   </pic:nvPicPr>
                   <pic:blipFill>
-                    <a:blip r:embed="rId29"/>
+                    <a:blip r:embed="rId33" cstate="print">
+                      <a:extLst>
+                        <a:ext uri="{28A0092B-C50C-407E-A947-70E740481C1C}">
+                          <a14:useLocalDpi xmlns:a14="http://schemas.microsoft.com/office/drawing/2010/main" val="0"/>
+                        </a:ext>
+                      </a:extLst>
+                    </a:blip>
                     <a:stretch>
                       <a:fillRect/>
                     </a:stretch>
@@ -16681,7 +17022,7 @@
                   <pic:spPr>
                     <a:xfrm>
                       <a:off x="0" y="0"/>
-                      <a:ext cx="5943600" cy="1911985"/>
+                      <a:ext cx="5943600" cy="2087245"/>
                     </a:xfrm>
                     <a:prstGeom prst="rect">
                       <a:avLst/>
@@ -16690,7 +17031,7 @@
                 </pic:pic>
               </a:graphicData>
             </a:graphic>
-          </wp:inline>
+          </wp:anchor>
         </w:drawing>
       </w:r>
     </w:p>
@@ -17588,6 +17929,11 @@
       </w:r>
     </w:p>
     <w:p>
+      <w:r>
+        <w:br w:type="page"/>
+      </w:r>
+    </w:p>
+    <w:p>
       <w:pPr>
         <w:pStyle w:val="Heading2"/>
         <w:numPr>
@@ -17603,16 +17949,17 @@
           <w:bCs/>
         </w:rPr>
       </w:pPr>
-      <w:bookmarkStart w:id="41" w:name="_Toc48552520"/>
+      <w:bookmarkStart w:id="42" w:name="_Toc48552520"/>
       <w:r>
         <w:rPr>
           <w:b/>
           <w:bCs/>
           <w:lang w:val="vi-VN"/>
         </w:rPr>
+        <w:lastRenderedPageBreak/>
         <w:t xml:space="preserve"> </w:t>
       </w:r>
-      <w:bookmarkStart w:id="42" w:name="_Toc48561095"/>
+      <w:bookmarkStart w:id="43" w:name="_Toc49093057"/>
       <w:r>
         <w:rPr>
           <w:b/>
@@ -17636,8 +17983,8 @@
         </w:rPr>
         <w:t>: Phòng</w:t>
       </w:r>
-      <w:bookmarkEnd w:id="41"/>
       <w:bookmarkEnd w:id="42"/>
+      <w:bookmarkEnd w:id="43"/>
     </w:p>
     <w:p>
       <w:pPr>
@@ -17660,7 +18007,7 @@
     </w:p>
     <w:tbl>
       <w:tblPr>
-        <w:tblW w:w="0" w:type="auto"/>
+        <w:tblW w:w="9577" w:type="dxa"/>
         <w:tblInd w:w="165" w:type="dxa"/>
         <w:tblBorders>
           <w:top w:val="single" w:sz="4" w:space="0" w:color="000000"/>
@@ -18077,34 +18424,37 @@
           <w:noProof/>
         </w:rPr>
         <w:drawing>
-          <wp:anchor distT="0" distB="0" distL="114300" distR="114300" simplePos="0" relativeHeight="251677696" behindDoc="0" locked="0" layoutInCell="1" allowOverlap="1" wp14:anchorId="3DC3E4F0" wp14:editId="19367296">
+          <wp:anchor distT="0" distB="0" distL="114300" distR="114300" simplePos="0" relativeHeight="251683840" behindDoc="0" locked="0" layoutInCell="1" allowOverlap="1" wp14:anchorId="5ACDD168" wp14:editId="56F92494">
             <wp:simplePos x="0" y="0"/>
-            <wp:positionH relativeFrom="margin">
-              <wp:align>left</wp:align>
+            <wp:positionH relativeFrom="column">
+              <wp:posOffset>286082</wp:posOffset>
             </wp:positionH>
-            <wp:positionV relativeFrom="page">
-              <wp:posOffset>6145146</wp:posOffset>
+            <wp:positionV relativeFrom="margin">
+              <wp:posOffset>1903881</wp:posOffset>
             </wp:positionV>
-            <wp:extent cx="5911850" cy="3636645"/>
-            <wp:effectExtent l="0" t="0" r="0" b="1905"/>
+            <wp:extent cx="4872355" cy="3548380"/>
+            <wp:effectExtent l="0" t="0" r="4445" b="0"/>
             <wp:wrapThrough wrapText="bothSides">
               <wp:wrapPolygon edited="0">
-                <wp:start x="20394" y="0"/>
-                <wp:lineTo x="0" y="339"/>
-                <wp:lineTo x="0" y="1810"/>
-                <wp:lineTo x="348" y="1810"/>
-                <wp:lineTo x="0" y="3621"/>
-                <wp:lineTo x="0" y="4752"/>
-                <wp:lineTo x="139" y="21498"/>
-                <wp:lineTo x="21020" y="21498"/>
-                <wp:lineTo x="21229" y="3621"/>
-                <wp:lineTo x="21507" y="2716"/>
-                <wp:lineTo x="21507" y="339"/>
-                <wp:lineTo x="21368" y="0"/>
-                <wp:lineTo x="20394" y="0"/>
+                <wp:start x="253" y="0"/>
+                <wp:lineTo x="0" y="1044"/>
+                <wp:lineTo x="0" y="1276"/>
+                <wp:lineTo x="422" y="1855"/>
+                <wp:lineTo x="0" y="3247"/>
+                <wp:lineTo x="0" y="4175"/>
+                <wp:lineTo x="253" y="21453"/>
+                <wp:lineTo x="16299" y="21453"/>
+                <wp:lineTo x="19846" y="21453"/>
+                <wp:lineTo x="21029" y="21221"/>
+                <wp:lineTo x="20860" y="5566"/>
+                <wp:lineTo x="21197" y="3711"/>
+                <wp:lineTo x="21535" y="2783"/>
+                <wp:lineTo x="21535" y="348"/>
+                <wp:lineTo x="21282" y="0"/>
+                <wp:lineTo x="253" y="0"/>
               </wp:wrapPolygon>
             </wp:wrapThrough>
-            <wp:docPr id="29" name="Picture 29"/>
+            <wp:docPr id="10" name="Picture 10"/>
             <wp:cNvGraphicFramePr>
               <a:graphicFrameLocks xmlns:a="http://schemas.openxmlformats.org/drawingml/2006/main" noChangeAspect="1"/>
             </wp:cNvGraphicFramePr>
@@ -18112,13 +18462,13 @@
               <a:graphicData uri="http://schemas.openxmlformats.org/drawingml/2006/picture">
                 <pic:pic xmlns:pic="http://schemas.openxmlformats.org/drawingml/2006/picture">
                   <pic:nvPicPr>
-                    <pic:cNvPr id="0" name="Picture 21"/>
+                    <pic:cNvPr id="0" name="Picture 5"/>
                     <pic:cNvPicPr>
                       <a:picLocks noChangeAspect="1" noChangeArrowheads="1"/>
                     </pic:cNvPicPr>
                   </pic:nvPicPr>
                   <pic:blipFill>
-                    <a:blip r:embed="rId30">
+                    <a:blip r:embed="rId34">
                       <a:extLst>
                         <a:ext uri="{28A0092B-C50C-407E-A947-70E740481C1C}">
                           <a14:useLocalDpi xmlns:a14="http://schemas.microsoft.com/office/drawing/2010/main" val="0"/>
@@ -18133,7 +18483,7 @@
                   <pic:spPr bwMode="auto">
                     <a:xfrm>
                       <a:off x="0" y="0"/>
-                      <a:ext cx="5911850" cy="3636645"/>
+                      <a:ext cx="4872355" cy="3548380"/>
                     </a:xfrm>
                     <a:prstGeom prst="rect">
                       <a:avLst/>
@@ -18164,7 +18514,7 @@
         </w:rPr>
         <w:lastRenderedPageBreak/>
         <w:drawing>
-          <wp:anchor distT="0" distB="0" distL="114300" distR="114300" simplePos="0" relativeHeight="251678720" behindDoc="0" locked="0" layoutInCell="1" allowOverlap="1" wp14:anchorId="0936F1DD" wp14:editId="4F13BB1D">
+          <wp:anchor distT="0" distB="0" distL="114300" distR="114300" simplePos="0" relativeHeight="251678720" behindDoc="0" locked="0" layoutInCell="1" allowOverlap="1" wp14:anchorId="0936F1DD" wp14:editId="4CF51A1E">
             <wp:simplePos x="0" y="0"/>
             <wp:positionH relativeFrom="margin">
               <wp:align>left</wp:align>
@@ -18205,7 +18555,7 @@
                     </pic:cNvPicPr>
                   </pic:nvPicPr>
                   <pic:blipFill>
-                    <a:blip r:embed="rId31">
+                    <a:blip r:embed="rId35">
                       <a:extLst>
                         <a:ext uri="{28A0092B-C50C-407E-A947-70E740481C1C}">
                           <a14:useLocalDpi xmlns:a14="http://schemas.microsoft.com/office/drawing/2010/main" val="0"/>
@@ -18241,10 +18591,10 @@
           <w:noProof/>
         </w:rPr>
         <w:drawing>
-          <wp:inline distT="0" distB="0" distL="0" distR="0" wp14:anchorId="08F4A1C2" wp14:editId="7D6A3F19">
-            <wp:extent cx="5911850" cy="4401820"/>
-            <wp:effectExtent l="0" t="0" r="0" b="0"/>
-            <wp:docPr id="31" name="Picture 31"/>
+          <wp:inline distT="0" distB="0" distL="0" distR="0" wp14:anchorId="1867FC9D" wp14:editId="27F612DB">
+            <wp:extent cx="4967605" cy="4449445"/>
+            <wp:effectExtent l="0" t="0" r="4445" b="8255"/>
+            <wp:docPr id="11" name="Picture 11"/>
             <wp:cNvGraphicFramePr>
               <a:graphicFrameLocks xmlns:a="http://schemas.openxmlformats.org/drawingml/2006/main" noChangeAspect="1"/>
             </wp:cNvGraphicFramePr>
@@ -18252,13 +18602,13 @@
               <a:graphicData uri="http://schemas.openxmlformats.org/drawingml/2006/picture">
                 <pic:pic xmlns:pic="http://schemas.openxmlformats.org/drawingml/2006/picture">
                   <pic:nvPicPr>
-                    <pic:cNvPr id="0" name="Picture 25"/>
+                    <pic:cNvPr id="0" name="Picture 7"/>
                     <pic:cNvPicPr>
                       <a:picLocks noChangeAspect="1" noChangeArrowheads="1"/>
                     </pic:cNvPicPr>
                   </pic:nvPicPr>
                   <pic:blipFill>
-                    <a:blip r:embed="rId32">
+                    <a:blip r:embed="rId36">
                       <a:extLst>
                         <a:ext uri="{28A0092B-C50C-407E-A947-70E740481C1C}">
                           <a14:useLocalDpi xmlns:a14="http://schemas.microsoft.com/office/drawing/2010/main" val="0"/>
@@ -18273,7 +18623,7 @@
                   <pic:spPr bwMode="auto">
                     <a:xfrm>
                       <a:off x="0" y="0"/>
-                      <a:ext cx="5911850" cy="4401820"/>
+                      <a:ext cx="4967605" cy="4449445"/>
                     </a:xfrm>
                     <a:prstGeom prst="rect">
                       <a:avLst/>
@@ -18325,7 +18675,7 @@
                     <pic:cNvPicPr/>
                   </pic:nvPicPr>
                   <pic:blipFill>
-                    <a:blip r:embed="rId33"/>
+                    <a:blip r:embed="rId37"/>
                     <a:stretch>
                       <a:fillRect/>
                     </a:stretch>
@@ -19154,6 +19504,17 @@
       </w:r>
     </w:p>
     <w:p>
+      <w:r>
+        <w:br w:type="page"/>
+      </w:r>
+    </w:p>
+    <w:p>
+      <w:pPr>
+        <w:spacing w:before="182"/>
+        <w:ind w:left="160"/>
+      </w:pPr>
+    </w:p>
+    <w:p>
       <w:pPr>
         <w:pStyle w:val="Heading2"/>
         <w:numPr>
@@ -19169,7 +19530,7 @@
           <w:bCs/>
         </w:rPr>
       </w:pPr>
-      <w:bookmarkStart w:id="43" w:name="_Toc48552521"/>
+      <w:bookmarkStart w:id="44" w:name="_Toc48552521"/>
       <w:r>
         <w:rPr>
           <w:b/>
@@ -19178,7 +19539,7 @@
         </w:rPr>
         <w:t xml:space="preserve"> </w:t>
       </w:r>
-      <w:bookmarkStart w:id="44" w:name="_Toc48561096"/>
+      <w:bookmarkStart w:id="45" w:name="_Toc49093058"/>
       <w:r>
         <w:rPr>
           <w:b/>
@@ -19202,8 +19563,8 @@
         </w:rPr>
         <w:t>: Menu</w:t>
       </w:r>
-      <w:bookmarkEnd w:id="43"/>
       <w:bookmarkEnd w:id="44"/>
+      <w:bookmarkEnd w:id="45"/>
     </w:p>
     <w:p>
       <w:pPr>
@@ -19271,7 +19632,6 @@
                 <w:b/>
                 <w:sz w:val="20"/>
               </w:rPr>
-              <w:lastRenderedPageBreak/>
               <w:t>Tên</w:t>
             </w:r>
           </w:p>
@@ -19644,34 +20004,34 @@
           <w:noProof/>
         </w:rPr>
         <w:drawing>
-          <wp:anchor distT="0" distB="0" distL="114300" distR="114300" simplePos="0" relativeHeight="251679744" behindDoc="0" locked="0" layoutInCell="1" allowOverlap="1" wp14:anchorId="086F8C6D" wp14:editId="44CD6F68">
+          <wp:anchor distT="0" distB="0" distL="114300" distR="114300" simplePos="0" relativeHeight="251689984" behindDoc="0" locked="0" layoutInCell="1" allowOverlap="1" wp14:anchorId="197F91BC" wp14:editId="63DE2D64">
             <wp:simplePos x="0" y="0"/>
             <wp:positionH relativeFrom="margin">
-              <wp:align>left</wp:align>
+              <wp:align>center</wp:align>
             </wp:positionH>
-            <wp:positionV relativeFrom="page">
-              <wp:align>bottom</wp:align>
+            <wp:positionV relativeFrom="margin">
+              <wp:posOffset>2469913</wp:posOffset>
             </wp:positionV>
-            <wp:extent cx="5911850" cy="4401820"/>
-            <wp:effectExtent l="0" t="0" r="0" b="0"/>
+            <wp:extent cx="4967605" cy="3644265"/>
+            <wp:effectExtent l="0" t="0" r="4445" b="0"/>
             <wp:wrapThrough wrapText="bothSides">
               <wp:wrapPolygon edited="0">
-                <wp:start x="20394" y="0"/>
-                <wp:lineTo x="0" y="280"/>
-                <wp:lineTo x="0" y="1496"/>
-                <wp:lineTo x="348" y="1496"/>
-                <wp:lineTo x="0" y="2991"/>
-                <wp:lineTo x="0" y="3926"/>
-                <wp:lineTo x="139" y="21500"/>
-                <wp:lineTo x="21020" y="21500"/>
-                <wp:lineTo x="21229" y="2991"/>
-                <wp:lineTo x="21507" y="2244"/>
-                <wp:lineTo x="21507" y="280"/>
-                <wp:lineTo x="21368" y="0"/>
-                <wp:lineTo x="20394" y="0"/>
+                <wp:start x="20128" y="0"/>
+                <wp:lineTo x="0" y="339"/>
+                <wp:lineTo x="0" y="1807"/>
+                <wp:lineTo x="414" y="1807"/>
+                <wp:lineTo x="0" y="3613"/>
+                <wp:lineTo x="0" y="4742"/>
+                <wp:lineTo x="248" y="21453"/>
+                <wp:lineTo x="20957" y="21453"/>
+                <wp:lineTo x="21205" y="3613"/>
+                <wp:lineTo x="21536" y="2710"/>
+                <wp:lineTo x="21536" y="339"/>
+                <wp:lineTo x="21288" y="0"/>
+                <wp:lineTo x="20128" y="0"/>
               </wp:wrapPolygon>
             </wp:wrapThrough>
-            <wp:docPr id="34" name="Picture 34"/>
+            <wp:docPr id="40" name="Picture 40"/>
             <wp:cNvGraphicFramePr>
               <a:graphicFrameLocks xmlns:a="http://schemas.openxmlformats.org/drawingml/2006/main" noChangeAspect="1"/>
             </wp:cNvGraphicFramePr>
@@ -19679,13 +20039,13 @@
               <a:graphicData uri="http://schemas.openxmlformats.org/drawingml/2006/picture">
                 <pic:pic xmlns:pic="http://schemas.openxmlformats.org/drawingml/2006/picture">
                   <pic:nvPicPr>
-                    <pic:cNvPr id="0" name="Picture 29"/>
+                    <pic:cNvPr id="0" name="Picture 21"/>
                     <pic:cNvPicPr>
                       <a:picLocks noChangeAspect="1" noChangeArrowheads="1"/>
                     </pic:cNvPicPr>
                   </pic:nvPicPr>
                   <pic:blipFill>
-                    <a:blip r:embed="rId34">
+                    <a:blip r:embed="rId38">
                       <a:extLst>
                         <a:ext uri="{28A0092B-C50C-407E-A947-70E740481C1C}">
                           <a14:useLocalDpi xmlns:a14="http://schemas.microsoft.com/office/drawing/2010/main" val="0"/>
@@ -19700,7 +20060,94 @@
                   <pic:spPr bwMode="auto">
                     <a:xfrm>
                       <a:off x="0" y="0"/>
-                      <a:ext cx="5911850" cy="4401820"/>
+                      <a:ext cx="4967605" cy="3644265"/>
+                    </a:xfrm>
+                    <a:prstGeom prst="rect">
+                      <a:avLst/>
+                    </a:prstGeom>
+                    <a:noFill/>
+                    <a:ln>
+                      <a:noFill/>
+                    </a:ln>
+                  </pic:spPr>
+                </pic:pic>
+              </a:graphicData>
+            </a:graphic>
+          </wp:anchor>
+        </w:drawing>
+      </w:r>
+    </w:p>
+    <w:p>
+      <w:pPr>
+        <w:spacing w:before="1"/>
+        <w:rPr>
+          <w:b/>
+          <w:sz w:val="37"/>
+        </w:rPr>
+      </w:pPr>
+      <w:r>
+        <w:rPr>
+          <w:noProof/>
+        </w:rPr>
+        <w:lastRenderedPageBreak/>
+        <w:drawing>
+          <wp:anchor distT="0" distB="0" distL="114300" distR="114300" simplePos="0" relativeHeight="251691008" behindDoc="0" locked="0" layoutInCell="1" allowOverlap="1" wp14:anchorId="5E68FFED" wp14:editId="19A60E7D">
+            <wp:simplePos x="0" y="0"/>
+            <wp:positionH relativeFrom="margin">
+              <wp:posOffset>81887</wp:posOffset>
+            </wp:positionH>
+            <wp:positionV relativeFrom="page">
+              <wp:posOffset>777249</wp:posOffset>
+            </wp:positionV>
+            <wp:extent cx="4967605" cy="4298950"/>
+            <wp:effectExtent l="0" t="0" r="4445" b="6350"/>
+            <wp:wrapThrough wrapText="bothSides">
+              <wp:wrapPolygon edited="0">
+                <wp:start x="248" y="0"/>
+                <wp:lineTo x="0" y="861"/>
+                <wp:lineTo x="0" y="1053"/>
+                <wp:lineTo x="414" y="1531"/>
+                <wp:lineTo x="0" y="2680"/>
+                <wp:lineTo x="0" y="3446"/>
+                <wp:lineTo x="248" y="21536"/>
+                <wp:lineTo x="20957" y="21536"/>
+                <wp:lineTo x="21205" y="3063"/>
+                <wp:lineTo x="21536" y="2297"/>
+                <wp:lineTo x="21536" y="287"/>
+                <wp:lineTo x="21288" y="0"/>
+                <wp:lineTo x="248" y="0"/>
+              </wp:wrapPolygon>
+            </wp:wrapThrough>
+            <wp:docPr id="41" name="Picture 41"/>
+            <wp:cNvGraphicFramePr>
+              <a:graphicFrameLocks xmlns:a="http://schemas.openxmlformats.org/drawingml/2006/main" noChangeAspect="1"/>
+            </wp:cNvGraphicFramePr>
+            <a:graphic xmlns:a="http://schemas.openxmlformats.org/drawingml/2006/main">
+              <a:graphicData uri="http://schemas.openxmlformats.org/drawingml/2006/picture">
+                <pic:pic xmlns:pic="http://schemas.openxmlformats.org/drawingml/2006/picture">
+                  <pic:nvPicPr>
+                    <pic:cNvPr id="0" name="Picture 23"/>
+                    <pic:cNvPicPr>
+                      <a:picLocks noChangeAspect="1" noChangeArrowheads="1"/>
+                    </pic:cNvPicPr>
+                  </pic:nvPicPr>
+                  <pic:blipFill>
+                    <a:blip r:embed="rId39">
+                      <a:extLst>
+                        <a:ext uri="{28A0092B-C50C-407E-A947-70E740481C1C}">
+                          <a14:useLocalDpi xmlns:a14="http://schemas.microsoft.com/office/drawing/2010/main" val="0"/>
+                        </a:ext>
+                      </a:extLst>
+                    </a:blip>
+                    <a:srcRect/>
+                    <a:stretch>
+                      <a:fillRect/>
+                    </a:stretch>
+                  </pic:blipFill>
+                  <pic:spPr bwMode="auto">
+                    <a:xfrm>
+                      <a:off x="0" y="0"/>
+                      <a:ext cx="4967605" cy="4298950"/>
                     </a:xfrm>
                     <a:prstGeom prst="rect">
                       <a:avLst/>
@@ -19721,72 +20168,33 @@
           <w:noProof/>
         </w:rPr>
         <w:drawing>
-          <wp:inline distT="0" distB="0" distL="0" distR="0" wp14:anchorId="0FCE8987" wp14:editId="41B48B86">
-            <wp:extent cx="5911850" cy="3636645"/>
-            <wp:effectExtent l="0" t="0" r="0" b="1905"/>
-            <wp:docPr id="33" name="Picture 33"/>
-            <wp:cNvGraphicFramePr>
-              <a:graphicFrameLocks xmlns:a="http://schemas.openxmlformats.org/drawingml/2006/main" noChangeAspect="1"/>
-            </wp:cNvGraphicFramePr>
-            <a:graphic xmlns:a="http://schemas.openxmlformats.org/drawingml/2006/main">
-              <a:graphicData uri="http://schemas.openxmlformats.org/drawingml/2006/picture">
-                <pic:pic xmlns:pic="http://schemas.openxmlformats.org/drawingml/2006/picture">
-                  <pic:nvPicPr>
-                    <pic:cNvPr id="0" name="Picture 27"/>
-                    <pic:cNvPicPr>
-                      <a:picLocks noChangeAspect="1" noChangeArrowheads="1"/>
-                    </pic:cNvPicPr>
-                  </pic:nvPicPr>
-                  <pic:blipFill>
-                    <a:blip r:embed="rId35">
-                      <a:extLst>
-                        <a:ext uri="{28A0092B-C50C-407E-A947-70E740481C1C}">
-                          <a14:useLocalDpi xmlns:a14="http://schemas.microsoft.com/office/drawing/2010/main" val="0"/>
-                        </a:ext>
-                      </a:extLst>
-                    </a:blip>
-                    <a:srcRect/>
-                    <a:stretch>
-                      <a:fillRect/>
-                    </a:stretch>
-                  </pic:blipFill>
-                  <pic:spPr bwMode="auto">
-                    <a:xfrm>
-                      <a:off x="0" y="0"/>
-                      <a:ext cx="5911850" cy="3636645"/>
-                    </a:xfrm>
-                    <a:prstGeom prst="rect">
-                      <a:avLst/>
-                    </a:prstGeom>
-                    <a:noFill/>
-                    <a:ln>
-                      <a:noFill/>
-                    </a:ln>
-                  </pic:spPr>
-                </pic:pic>
-              </a:graphicData>
-            </a:graphic>
-          </wp:inline>
-        </w:drawing>
-      </w:r>
-    </w:p>
-    <w:p>
-      <w:pPr>
-        <w:spacing w:before="1"/>
-        <w:rPr>
-          <w:b/>
-          <w:sz w:val="37"/>
-        </w:rPr>
-      </w:pPr>
-      <w:r>
-        <w:rPr>
-          <w:noProof/>
-        </w:rPr>
-        <w:lastRenderedPageBreak/>
-        <w:drawing>
-          <wp:inline distT="0" distB="0" distL="0" distR="0" wp14:anchorId="1A96AE1C" wp14:editId="6C377B1A">
+          <wp:anchor distT="0" distB="0" distL="114300" distR="114300" simplePos="0" relativeHeight="251692032" behindDoc="0" locked="0" layoutInCell="1" allowOverlap="1" wp14:anchorId="1A96AE1C" wp14:editId="13C031DC">
+            <wp:simplePos x="0" y="0"/>
+            <wp:positionH relativeFrom="column">
+              <wp:posOffset>300250</wp:posOffset>
+            </wp:positionH>
+            <wp:positionV relativeFrom="paragraph">
+              <wp:posOffset>4667079</wp:posOffset>
+            </wp:positionV>
             <wp:extent cx="4401820" cy="3540760"/>
             <wp:effectExtent l="0" t="0" r="0" b="2540"/>
+            <wp:wrapThrough wrapText="bothSides">
+              <wp:wrapPolygon edited="0">
+                <wp:start x="280" y="0"/>
+                <wp:lineTo x="0" y="1046"/>
+                <wp:lineTo x="0" y="1278"/>
+                <wp:lineTo x="467" y="1859"/>
+                <wp:lineTo x="0" y="3254"/>
+                <wp:lineTo x="0" y="4184"/>
+                <wp:lineTo x="280" y="21499"/>
+                <wp:lineTo x="19444" y="21499"/>
+                <wp:lineTo x="19444" y="3719"/>
+                <wp:lineTo x="21500" y="3022"/>
+                <wp:lineTo x="21500" y="349"/>
+                <wp:lineTo x="1122" y="0"/>
+                <wp:lineTo x="280" y="0"/>
+              </wp:wrapPolygon>
+            </wp:wrapThrough>
             <wp:docPr id="35" name="Picture 35"/>
             <wp:cNvGraphicFramePr>
               <a:graphicFrameLocks xmlns:a="http://schemas.openxmlformats.org/drawingml/2006/main" noChangeAspect="1"/>
@@ -19801,7 +20209,7 @@
                     </pic:cNvPicPr>
                   </pic:nvPicPr>
                   <pic:blipFill>
-                    <a:blip r:embed="rId36">
+                    <a:blip r:embed="rId40">
                       <a:extLst>
                         <a:ext uri="{28A0092B-C50C-407E-A947-70E740481C1C}">
                           <a14:useLocalDpi xmlns:a14="http://schemas.microsoft.com/office/drawing/2010/main" val="0"/>
@@ -19829,7 +20237,7 @@
                 </pic:pic>
               </a:graphicData>
             </a:graphic>
-          </wp:inline>
+          </wp:anchor>
         </w:drawing>
       </w:r>
     </w:p>
@@ -19845,6 +20253,7 @@
         <w:rPr>
           <w:noProof/>
         </w:rPr>
+        <w:lastRenderedPageBreak/>
         <w:drawing>
           <wp:inline distT="0" distB="0" distL="0" distR="0" wp14:anchorId="33BEB615" wp14:editId="07C89BDA">
             <wp:extent cx="5943600" cy="1704340"/>
@@ -19861,7 +20270,7 @@
                     <pic:cNvPicPr/>
                   </pic:nvPicPr>
                   <pic:blipFill>
-                    <a:blip r:embed="rId37"/>
+                    <a:blip r:embed="rId41"/>
                     <a:stretch>
                       <a:fillRect/>
                     </a:stretch>
@@ -20353,7 +20762,6 @@
                 <w:sz w:val="20"/>
                 <w:lang w:val="en-US"/>
               </w:rPr>
-              <w:lastRenderedPageBreak/>
               <w:t>5</w:t>
             </w:r>
           </w:p>
@@ -20681,6 +21089,17 @@
       <w:r>
         <w:t>N/A</w:t>
       </w:r>
+    </w:p>
+    <w:p>
+      <w:r>
+        <w:br w:type="page"/>
+      </w:r>
+    </w:p>
+    <w:p>
+      <w:pPr>
+        <w:spacing w:before="182"/>
+        <w:ind w:left="160"/>
+      </w:pPr>
     </w:p>
     <w:p>
       <w:pPr>
@@ -20698,7 +21117,7 @@
           <w:bCs/>
         </w:rPr>
       </w:pPr>
-      <w:bookmarkStart w:id="45" w:name="_Toc48552522"/>
+      <w:bookmarkStart w:id="46" w:name="_Toc48552522"/>
       <w:r>
         <w:rPr>
           <w:b/>
@@ -20707,7 +21126,7 @@
         </w:rPr>
         <w:t xml:space="preserve"> </w:t>
       </w:r>
-      <w:bookmarkStart w:id="46" w:name="_Toc48561097"/>
+      <w:bookmarkStart w:id="47" w:name="_Toc49093059"/>
       <w:r>
         <w:rPr>
           <w:b/>
@@ -20739,8 +21158,8 @@
         </w:rPr>
         <w:t>Tài khoản phụ</w:t>
       </w:r>
-      <w:bookmarkEnd w:id="45"/>
       <w:bookmarkEnd w:id="46"/>
+      <w:bookmarkEnd w:id="47"/>
     </w:p>
     <w:p>
       <w:pPr>
@@ -22071,6 +22490,17 @@
       </w:r>
     </w:p>
     <w:p>
+      <w:r>
+        <w:br w:type="page"/>
+      </w:r>
+    </w:p>
+    <w:p>
+      <w:pPr>
+        <w:spacing w:before="182"/>
+        <w:ind w:left="160"/>
+      </w:pPr>
+    </w:p>
+    <w:p>
       <w:pPr>
         <w:pStyle w:val="Heading2"/>
         <w:numPr>
@@ -22086,7 +22516,7 @@
           <w:bCs/>
         </w:rPr>
       </w:pPr>
-      <w:bookmarkStart w:id="47" w:name="_Toc48552523"/>
+      <w:bookmarkStart w:id="48" w:name="_Toc48552523"/>
       <w:r>
         <w:rPr>
           <w:b/>
@@ -22095,7 +22525,7 @@
         </w:rPr>
         <w:t xml:space="preserve"> </w:t>
       </w:r>
-      <w:bookmarkStart w:id="48" w:name="_Toc48561098"/>
+      <w:bookmarkStart w:id="49" w:name="_Toc49093060"/>
       <w:r>
         <w:rPr>
           <w:b/>
@@ -22119,8 +22549,8 @@
         </w:rPr>
         <w:t>: Lịch sử</w:t>
       </w:r>
-      <w:bookmarkEnd w:id="47"/>
       <w:bookmarkEnd w:id="48"/>
+      <w:bookmarkEnd w:id="49"/>
     </w:p>
     <w:p>
       <w:pPr>
@@ -23154,7 +23584,7 @@
           <w:lang w:val="vi-VN"/>
         </w:rPr>
       </w:pPr>
-      <w:bookmarkStart w:id="49" w:name="_Toc48561099"/>
+      <w:bookmarkStart w:id="50" w:name="_Toc49093061"/>
       <w:r>
         <w:rPr>
           <w:rFonts w:ascii="Times New Roman" w:hAnsi="Times New Roman" w:cs="Times New Roman"/>
@@ -23166,7 +23596,7 @@
         <w:lastRenderedPageBreak/>
         <w:t>CHƯƠNG 4</w:t>
       </w:r>
-      <w:bookmarkEnd w:id="49"/>
+      <w:bookmarkEnd w:id="50"/>
     </w:p>
     <w:p>
       <w:pPr>
@@ -23180,8 +23610,8 @@
           <w:lang w:val="vi-VN"/>
         </w:rPr>
       </w:pPr>
-      <w:bookmarkStart w:id="50" w:name="_Toc48552525"/>
-      <w:bookmarkStart w:id="51" w:name="_Toc48561100"/>
+      <w:bookmarkStart w:id="51" w:name="_Toc48552525"/>
+      <w:bookmarkStart w:id="52" w:name="_Toc49093062"/>
       <w:r>
         <w:rPr>
           <w:rFonts w:ascii="Times New Roman" w:hAnsi="Times New Roman" w:cs="Times New Roman"/>
@@ -23192,8 +23622,8 @@
         </w:rPr>
         <w:t>NHẬN XÉT</w:t>
       </w:r>
-      <w:bookmarkEnd w:id="50"/>
       <w:bookmarkEnd w:id="51"/>
+      <w:bookmarkEnd w:id="52"/>
     </w:p>
     <w:p>
       <w:pPr>
@@ -23216,15 +23646,7 @@
         </w:numPr>
       </w:pPr>
       <w:r>
-        <w:t>Nhóm em đã hoàn thành thành công chức năng quản lý hệ thống, đặt phòng, quản lí tình trạng phòng, check in(out</w:t>
-      </w:r>
-      <w:proofErr w:type="gramStart"/>
-      <w:r>
-        <w:t>) ,</w:t>
-      </w:r>
-      <w:proofErr w:type="gramEnd"/>
-      <w:r>
-        <w:t xml:space="preserve"> thanh toán </w:t>
+        <w:t xml:space="preserve">Nhóm em đã hoàn thành thành công chức năng quản lý hệ thống, đặt phòng, quản lí tình trạng phòng, check in(out) , thanh toán </w:t>
       </w:r>
     </w:p>
     <w:p>
@@ -23257,8 +23679,6 @@
       <w:r>
         <w:t>ợc quy trình SCRUM</w:t>
       </w:r>
-      <w:bookmarkStart w:id="52" w:name="_GoBack"/>
-      <w:bookmarkEnd w:id="52"/>
     </w:p>
     <w:p>
       <w:pPr>
@@ -23296,10 +23716,10 @@
           <w:noProof/>
         </w:rPr>
         <w:drawing>
-          <wp:inline distT="0" distB="0" distL="0" distR="0" wp14:anchorId="67BD7B89" wp14:editId="191A1660">
-            <wp:extent cx="5935980" cy="3985260"/>
-            <wp:effectExtent l="0" t="0" r="7620" b="0"/>
-            <wp:docPr id="2" name="Picture 2"/>
+          <wp:inline distT="0" distB="0" distL="0" distR="0" wp14:anchorId="04CF1B0D" wp14:editId="49108548">
+            <wp:extent cx="5943600" cy="4530090"/>
+            <wp:effectExtent l="0" t="0" r="0" b="3810"/>
+            <wp:docPr id="36" name="Picture 36"/>
             <wp:cNvGraphicFramePr>
               <a:graphicFrameLocks xmlns:a="http://schemas.openxmlformats.org/drawingml/2006/main" noChangeAspect="1"/>
             </wp:cNvGraphicFramePr>
@@ -23307,36 +23727,23 @@
               <a:graphicData uri="http://schemas.openxmlformats.org/drawingml/2006/picture">
                 <pic:pic xmlns:pic="http://schemas.openxmlformats.org/drawingml/2006/picture">
                   <pic:nvPicPr>
-                    <pic:cNvPr id="0" name="Picture 1"/>
-                    <pic:cNvPicPr>
-                      <a:picLocks noChangeAspect="1" noChangeArrowheads="1"/>
-                    </pic:cNvPicPr>
+                    <pic:cNvPr id="1" name=""/>
+                    <pic:cNvPicPr/>
                   </pic:nvPicPr>
                   <pic:blipFill>
-                    <a:blip r:embed="rId38">
-                      <a:extLst>
-                        <a:ext uri="{28A0092B-C50C-407E-A947-70E740481C1C}">
-                          <a14:useLocalDpi xmlns:a14="http://schemas.microsoft.com/office/drawing/2010/main" val="0"/>
-                        </a:ext>
-                      </a:extLst>
-                    </a:blip>
-                    <a:srcRect/>
+                    <a:blip r:embed="rId42"/>
                     <a:stretch>
                       <a:fillRect/>
                     </a:stretch>
                   </pic:blipFill>
-                  <pic:spPr bwMode="auto">
+                  <pic:spPr>
                     <a:xfrm>
                       <a:off x="0" y="0"/>
-                      <a:ext cx="5935980" cy="3985260"/>
+                      <a:ext cx="5943600" cy="4530090"/>
                     </a:xfrm>
                     <a:prstGeom prst="rect">
                       <a:avLst/>
                     </a:prstGeom>
-                    <a:noFill/>
-                    <a:ln>
-                      <a:noFill/>
-                    </a:ln>
                   </pic:spPr>
                 </pic:pic>
               </a:graphicData>
@@ -23362,7 +23769,7 @@
           <w:lang w:val="vi-VN"/>
         </w:rPr>
       </w:pPr>
-      <w:bookmarkStart w:id="53" w:name="_Toc48561101"/>
+      <w:bookmarkStart w:id="53" w:name="_Toc49093063"/>
       <w:r>
         <w:rPr>
           <w:rFonts w:ascii="Arial" w:hAnsi="Arial"/>
@@ -23388,7 +23795,7 @@
         </w:rPr>
       </w:pPr>
       <w:bookmarkStart w:id="54" w:name="_Toc48552527"/>
-      <w:bookmarkStart w:id="55" w:name="_Toc48561102"/>
+      <w:bookmarkStart w:id="55" w:name="_Toc49093064"/>
       <w:r>
         <w:rPr>
           <w:b/>
@@ -23425,7 +23832,7 @@
         </w:rPr>
         <w:t xml:space="preserve">Spring boot issue: </w:t>
       </w:r>
-      <w:hyperlink r:id="rId39" w:history="1">
+      <w:hyperlink r:id="rId43" w:history="1">
         <w:r>
           <w:rPr>
             <w:rStyle w:val="Hyperlink"/>
@@ -23455,7 +23862,7 @@
         </w:rPr>
         <w:t xml:space="preserve">Front End issue: </w:t>
       </w:r>
-      <w:hyperlink r:id="rId40" w:history="1">
+      <w:hyperlink r:id="rId44" w:history="1">
         <w:r>
           <w:rPr>
             <w:rStyle w:val="Hyperlink"/>
@@ -23485,7 +23892,7 @@
         </w:rPr>
         <w:t xml:space="preserve">Back End issue: </w:t>
       </w:r>
-      <w:hyperlink r:id="rId41" w:history="1">
+      <w:hyperlink r:id="rId45" w:history="1">
         <w:r>
           <w:rPr>
             <w:rStyle w:val="Hyperlink"/>
@@ -23515,7 +23922,7 @@
         </w:rPr>
         <w:t xml:space="preserve">Bussiness : </w:t>
       </w:r>
-      <w:hyperlink r:id="rId42" w:history="1">
+      <w:hyperlink r:id="rId46" w:history="1">
         <w:r>
           <w:rPr>
             <w:rStyle w:val="Hyperlink"/>
@@ -23567,7 +23974,7 @@
 </file>
 
 <file path=word/endnotes.xml><?xml version="1.0" encoding="utf-8"?>
-<w:endnotes xmlns:wpc="http://schemas.microsoft.com/office/word/2010/wordprocessingCanvas" xmlns:cx="http://schemas.microsoft.com/office/drawing/2014/chartex" xmlns:mc="http://schemas.openxmlformats.org/markup-compatibility/2006" xmlns:o="urn:schemas-microsoft-com:office:office" xmlns:r="http://schemas.openxmlformats.org/officeDocument/2006/relationships" xmlns:m="http://schemas.openxmlformats.org/officeDocument/2006/math" xmlns:v="urn:schemas-microsoft-com:vml" xmlns:wp14="http://schemas.microsoft.com/office/word/2010/wordprocessingDrawing" xmlns:wp="http://schemas.openxmlformats.org/drawingml/2006/wordprocessingDrawing" xmlns:w10="urn:schemas-microsoft-com:office:word" xmlns:w="http://schemas.openxmlformats.org/wordprocessingml/2006/main" xmlns:w14="http://schemas.microsoft.com/office/word/2010/wordml" xmlns:w15="http://schemas.microsoft.com/office/word/2012/wordml" xmlns:w16se="http://schemas.microsoft.com/office/word/2015/wordml/symex" xmlns:wpg="http://schemas.microsoft.com/office/word/2010/wordprocessingGroup" xmlns:wpi="http://schemas.microsoft.com/office/word/2010/wordprocessingInk" xmlns:wne="http://schemas.microsoft.com/office/word/2006/wordml" xmlns:wps="http://schemas.microsoft.com/office/word/2010/wordprocessingShape" mc:Ignorable="w14 w15 w16se wp14">
+<w:endnotes xmlns:wpc="http://schemas.microsoft.com/office/word/2010/wordprocessingCanvas" xmlns:cx="http://schemas.microsoft.com/office/drawing/2014/chartex" xmlns:cx1="http://schemas.microsoft.com/office/drawing/2015/9/8/chartex" xmlns:cx2="http://schemas.microsoft.com/office/drawing/2015/10/21/chartex" xmlns:cx3="http://schemas.microsoft.com/office/drawing/2016/5/9/chartex" xmlns:cx4="http://schemas.microsoft.com/office/drawing/2016/5/10/chartex" xmlns:cx5="http://schemas.microsoft.com/office/drawing/2016/5/11/chartex" xmlns:cx6="http://schemas.microsoft.com/office/drawing/2016/5/12/chartex" xmlns:cx7="http://schemas.microsoft.com/office/drawing/2016/5/13/chartex" xmlns:cx8="http://schemas.microsoft.com/office/drawing/2016/5/14/chartex" xmlns:mc="http://schemas.openxmlformats.org/markup-compatibility/2006" xmlns:aink="http://schemas.microsoft.com/office/drawing/2016/ink" xmlns:am3d="http://schemas.microsoft.com/office/drawing/2017/model3d" xmlns:o="urn:schemas-microsoft-com:office:office" xmlns:r="http://schemas.openxmlformats.org/officeDocument/2006/relationships" xmlns:m="http://schemas.openxmlformats.org/officeDocument/2006/math" xmlns:v="urn:schemas-microsoft-com:vml" xmlns:wp14="http://schemas.microsoft.com/office/word/2010/wordprocessingDrawing" xmlns:wp="http://schemas.openxmlformats.org/drawingml/2006/wordprocessingDrawing" xmlns:w10="urn:schemas-microsoft-com:office:word" xmlns:w="http://schemas.openxmlformats.org/wordprocessingml/2006/main" xmlns:w14="http://schemas.microsoft.com/office/word/2010/wordml" xmlns:w15="http://schemas.microsoft.com/office/word/2012/wordml" xmlns:w16cid="http://schemas.microsoft.com/office/word/2016/wordml/cid" xmlns:w16se="http://schemas.microsoft.com/office/word/2015/wordml/symex" xmlns:wpg="http://schemas.microsoft.com/office/word/2010/wordprocessingGroup" xmlns:wpi="http://schemas.microsoft.com/office/word/2010/wordprocessingInk" xmlns:wne="http://schemas.microsoft.com/office/word/2006/wordml" xmlns:wps="http://schemas.microsoft.com/office/word/2010/wordprocessingShape" mc:Ignorable="w14 w15 w16se w16cid wp14">
   <w:endnote w:type="separator" w:id="-1">
     <w:p>
       <w:pPr>
@@ -23592,7 +23999,7 @@
 </file>
 
 <file path=word/footer1.xml><?xml version="1.0" encoding="utf-8"?>
-<w:ftr xmlns:wpc="http://schemas.microsoft.com/office/word/2010/wordprocessingCanvas" xmlns:cx="http://schemas.microsoft.com/office/drawing/2014/chartex" xmlns:mc="http://schemas.openxmlformats.org/markup-compatibility/2006" xmlns:o="urn:schemas-microsoft-com:office:office" xmlns:r="http://schemas.openxmlformats.org/officeDocument/2006/relationships" xmlns:m="http://schemas.openxmlformats.org/officeDocument/2006/math" xmlns:v="urn:schemas-microsoft-com:vml" xmlns:wp14="http://schemas.microsoft.com/office/word/2010/wordprocessingDrawing" xmlns:wp="http://schemas.openxmlformats.org/drawingml/2006/wordprocessingDrawing" xmlns:w10="urn:schemas-microsoft-com:office:word" xmlns:w="http://schemas.openxmlformats.org/wordprocessingml/2006/main" xmlns:w14="http://schemas.microsoft.com/office/word/2010/wordml" xmlns:w15="http://schemas.microsoft.com/office/word/2012/wordml" xmlns:w16se="http://schemas.microsoft.com/office/word/2015/wordml/symex" xmlns:wpg="http://schemas.microsoft.com/office/word/2010/wordprocessingGroup" xmlns:wpi="http://schemas.microsoft.com/office/word/2010/wordprocessingInk" xmlns:wne="http://schemas.microsoft.com/office/word/2006/wordml" xmlns:wps="http://schemas.microsoft.com/office/word/2010/wordprocessingShape" mc:Ignorable="w14 w15 w16se wp14">
+<w:ftr xmlns:wpc="http://schemas.microsoft.com/office/word/2010/wordprocessingCanvas" xmlns:cx="http://schemas.microsoft.com/office/drawing/2014/chartex" xmlns:cx1="http://schemas.microsoft.com/office/drawing/2015/9/8/chartex" xmlns:cx2="http://schemas.microsoft.com/office/drawing/2015/10/21/chartex" xmlns:cx3="http://schemas.microsoft.com/office/drawing/2016/5/9/chartex" xmlns:cx4="http://schemas.microsoft.com/office/drawing/2016/5/10/chartex" xmlns:cx5="http://schemas.microsoft.com/office/drawing/2016/5/11/chartex" xmlns:cx6="http://schemas.microsoft.com/office/drawing/2016/5/12/chartex" xmlns:cx7="http://schemas.microsoft.com/office/drawing/2016/5/13/chartex" xmlns:cx8="http://schemas.microsoft.com/office/drawing/2016/5/14/chartex" xmlns:mc="http://schemas.openxmlformats.org/markup-compatibility/2006" xmlns:aink="http://schemas.microsoft.com/office/drawing/2016/ink" xmlns:am3d="http://schemas.microsoft.com/office/drawing/2017/model3d" xmlns:o="urn:schemas-microsoft-com:office:office" xmlns:r="http://schemas.openxmlformats.org/officeDocument/2006/relationships" xmlns:m="http://schemas.openxmlformats.org/officeDocument/2006/math" xmlns:v="urn:schemas-microsoft-com:vml" xmlns:wp14="http://schemas.microsoft.com/office/word/2010/wordprocessingDrawing" xmlns:wp="http://schemas.openxmlformats.org/drawingml/2006/wordprocessingDrawing" xmlns:w10="urn:schemas-microsoft-com:office:word" xmlns:w="http://schemas.openxmlformats.org/wordprocessingml/2006/main" xmlns:w14="http://schemas.microsoft.com/office/word/2010/wordml" xmlns:w15="http://schemas.microsoft.com/office/word/2012/wordml" xmlns:w16cid="http://schemas.microsoft.com/office/word/2016/wordml/cid" xmlns:w16se="http://schemas.microsoft.com/office/word/2015/wordml/symex" xmlns:wpg="http://schemas.microsoft.com/office/word/2010/wordprocessingGroup" xmlns:wpi="http://schemas.microsoft.com/office/word/2010/wordprocessingInk" xmlns:wne="http://schemas.microsoft.com/office/word/2006/wordml" xmlns:wps="http://schemas.microsoft.com/office/word/2010/wordprocessingShape" mc:Ignorable="w14 w15 w16se w16cid wp14">
   <w:sdt>
     <w:sdtPr>
       <w:id w:val="821170020"/>
@@ -23625,7 +24032,7 @@
           <w:rPr>
             <w:noProof/>
           </w:rPr>
-          <w:t>29</w:t>
+          <w:t>2</w:t>
         </w:r>
         <w:r>
           <w:rPr>
@@ -23645,7 +24052,7 @@
 </file>
 
 <file path=word/footnotes.xml><?xml version="1.0" encoding="utf-8"?>
-<w:footnotes xmlns:wpc="http://schemas.microsoft.com/office/word/2010/wordprocessingCanvas" xmlns:cx="http://schemas.microsoft.com/office/drawing/2014/chartex" xmlns:mc="http://schemas.openxmlformats.org/markup-compatibility/2006" xmlns:o="urn:schemas-microsoft-com:office:office" xmlns:r="http://schemas.openxmlformats.org/officeDocument/2006/relationships" xmlns:m="http://schemas.openxmlformats.org/officeDocument/2006/math" xmlns:v="urn:schemas-microsoft-com:vml" xmlns:wp14="http://schemas.microsoft.com/office/word/2010/wordprocessingDrawing" xmlns:wp="http://schemas.openxmlformats.org/drawingml/2006/wordprocessingDrawing" xmlns:w10="urn:schemas-microsoft-com:office:word" xmlns:w="http://schemas.openxmlformats.org/wordprocessingml/2006/main" xmlns:w14="http://schemas.microsoft.com/office/word/2010/wordml" xmlns:w15="http://schemas.microsoft.com/office/word/2012/wordml" xmlns:w16se="http://schemas.microsoft.com/office/word/2015/wordml/symex" xmlns:wpg="http://schemas.microsoft.com/office/word/2010/wordprocessingGroup" xmlns:wpi="http://schemas.microsoft.com/office/word/2010/wordprocessingInk" xmlns:wne="http://schemas.microsoft.com/office/word/2006/wordml" xmlns:wps="http://schemas.microsoft.com/office/word/2010/wordprocessingShape" mc:Ignorable="w14 w15 w16se wp14">
+<w:footnotes xmlns:wpc="http://schemas.microsoft.com/office/word/2010/wordprocessingCanvas" xmlns:cx="http://schemas.microsoft.com/office/drawing/2014/chartex" xmlns:cx1="http://schemas.microsoft.com/office/drawing/2015/9/8/chartex" xmlns:cx2="http://schemas.microsoft.com/office/drawing/2015/10/21/chartex" xmlns:cx3="http://schemas.microsoft.com/office/drawing/2016/5/9/chartex" xmlns:cx4="http://schemas.microsoft.com/office/drawing/2016/5/10/chartex" xmlns:cx5="http://schemas.microsoft.com/office/drawing/2016/5/11/chartex" xmlns:cx6="http://schemas.microsoft.com/office/drawing/2016/5/12/chartex" xmlns:cx7="http://schemas.microsoft.com/office/drawing/2016/5/13/chartex" xmlns:cx8="http://schemas.microsoft.com/office/drawing/2016/5/14/chartex" xmlns:mc="http://schemas.openxmlformats.org/markup-compatibility/2006" xmlns:aink="http://schemas.microsoft.com/office/drawing/2016/ink" xmlns:am3d="http://schemas.microsoft.com/office/drawing/2017/model3d" xmlns:o="urn:schemas-microsoft-com:office:office" xmlns:r="http://schemas.openxmlformats.org/officeDocument/2006/relationships" xmlns:m="http://schemas.openxmlformats.org/officeDocument/2006/math" xmlns:v="urn:schemas-microsoft-com:vml" xmlns:wp14="http://schemas.microsoft.com/office/word/2010/wordprocessingDrawing" xmlns:wp="http://schemas.openxmlformats.org/drawingml/2006/wordprocessingDrawing" xmlns:w10="urn:schemas-microsoft-com:office:word" xmlns:w="http://schemas.openxmlformats.org/wordprocessingml/2006/main" xmlns:w14="http://schemas.microsoft.com/office/word/2010/wordml" xmlns:w15="http://schemas.microsoft.com/office/word/2012/wordml" xmlns:w16cid="http://schemas.microsoft.com/office/word/2016/wordml/cid" xmlns:w16se="http://schemas.microsoft.com/office/word/2015/wordml/symex" xmlns:wpg="http://schemas.microsoft.com/office/word/2010/wordprocessingGroup" xmlns:wpi="http://schemas.microsoft.com/office/word/2010/wordprocessingInk" xmlns:wne="http://schemas.microsoft.com/office/word/2006/wordml" xmlns:wps="http://schemas.microsoft.com/office/word/2010/wordprocessingShape" mc:Ignorable="w14 w15 w16se w16cid wp14">
   <w:footnote w:type="separator" w:id="-1">
     <w:p>
       <w:pPr>
@@ -23670,7 +24077,7 @@
 </file>
 
 <file path=word/header1.xml><?xml version="1.0" encoding="utf-8"?>
-<w:hdr xmlns:wpc="http://schemas.microsoft.com/office/word/2010/wordprocessingCanvas" xmlns:cx="http://schemas.microsoft.com/office/drawing/2014/chartex" xmlns:mc="http://schemas.openxmlformats.org/markup-compatibility/2006" xmlns:o="urn:schemas-microsoft-com:office:office" xmlns:r="http://schemas.openxmlformats.org/officeDocument/2006/relationships" xmlns:m="http://schemas.openxmlformats.org/officeDocument/2006/math" xmlns:v="urn:schemas-microsoft-com:vml" xmlns:wp14="http://schemas.microsoft.com/office/word/2010/wordprocessingDrawing" xmlns:wp="http://schemas.openxmlformats.org/drawingml/2006/wordprocessingDrawing" xmlns:w10="urn:schemas-microsoft-com:office:word" xmlns:w="http://schemas.openxmlformats.org/wordprocessingml/2006/main" xmlns:w14="http://schemas.microsoft.com/office/word/2010/wordml" xmlns:w15="http://schemas.microsoft.com/office/word/2012/wordml" xmlns:w16se="http://schemas.microsoft.com/office/word/2015/wordml/symex" xmlns:wpg="http://schemas.microsoft.com/office/word/2010/wordprocessingGroup" xmlns:wpi="http://schemas.microsoft.com/office/word/2010/wordprocessingInk" xmlns:wne="http://schemas.microsoft.com/office/word/2006/wordml" xmlns:wps="http://schemas.microsoft.com/office/word/2010/wordprocessingShape" mc:Ignorable="w14 w15 w16se wp14">
+<w:hdr xmlns:wpc="http://schemas.microsoft.com/office/word/2010/wordprocessingCanvas" xmlns:cx="http://schemas.microsoft.com/office/drawing/2014/chartex" xmlns:cx1="http://schemas.microsoft.com/office/drawing/2015/9/8/chartex" xmlns:cx2="http://schemas.microsoft.com/office/drawing/2015/10/21/chartex" xmlns:cx3="http://schemas.microsoft.com/office/drawing/2016/5/9/chartex" xmlns:cx4="http://schemas.microsoft.com/office/drawing/2016/5/10/chartex" xmlns:cx5="http://schemas.microsoft.com/office/drawing/2016/5/11/chartex" xmlns:cx6="http://schemas.microsoft.com/office/drawing/2016/5/12/chartex" xmlns:cx7="http://schemas.microsoft.com/office/drawing/2016/5/13/chartex" xmlns:cx8="http://schemas.microsoft.com/office/drawing/2016/5/14/chartex" xmlns:mc="http://schemas.openxmlformats.org/markup-compatibility/2006" xmlns:aink="http://schemas.microsoft.com/office/drawing/2016/ink" xmlns:am3d="http://schemas.microsoft.com/office/drawing/2017/model3d" xmlns:o="urn:schemas-microsoft-com:office:office" xmlns:r="http://schemas.openxmlformats.org/officeDocument/2006/relationships" xmlns:m="http://schemas.openxmlformats.org/officeDocument/2006/math" xmlns:v="urn:schemas-microsoft-com:vml" xmlns:wp14="http://schemas.microsoft.com/office/word/2010/wordprocessingDrawing" xmlns:wp="http://schemas.openxmlformats.org/drawingml/2006/wordprocessingDrawing" xmlns:w10="urn:schemas-microsoft-com:office:word" xmlns:w="http://schemas.openxmlformats.org/wordprocessingml/2006/main" xmlns:w14="http://schemas.microsoft.com/office/word/2010/wordml" xmlns:w15="http://schemas.microsoft.com/office/word/2012/wordml" xmlns:w16cid="http://schemas.microsoft.com/office/word/2016/wordml/cid" xmlns:w16se="http://schemas.microsoft.com/office/word/2015/wordml/symex" xmlns:wpg="http://schemas.microsoft.com/office/word/2010/wordprocessingGroup" xmlns:wpi="http://schemas.microsoft.com/office/word/2010/wordprocessingInk" xmlns:wne="http://schemas.microsoft.com/office/word/2006/wordml" xmlns:wps="http://schemas.microsoft.com/office/word/2010/wordprocessingShape" mc:Ignorable="w14 w15 w16se w16cid wp14">
   <w:p>
     <w:pPr>
       <w:pStyle w:val="Header"/>
@@ -23686,7 +24093,7 @@
 </file>
 
 <file path=word/numbering.xml><?xml version="1.0" encoding="utf-8"?>
-<w:numbering xmlns:wpc="http://schemas.microsoft.com/office/word/2010/wordprocessingCanvas" xmlns:cx="http://schemas.microsoft.com/office/drawing/2014/chartex" xmlns:mc="http://schemas.openxmlformats.org/markup-compatibility/2006" xmlns:o="urn:schemas-microsoft-com:office:office" xmlns:r="http://schemas.openxmlformats.org/officeDocument/2006/relationships" xmlns:m="http://schemas.openxmlformats.org/officeDocument/2006/math" xmlns:v="urn:schemas-microsoft-com:vml" xmlns:wp14="http://schemas.microsoft.com/office/word/2010/wordprocessingDrawing" xmlns:wp="http://schemas.openxmlformats.org/drawingml/2006/wordprocessingDrawing" xmlns:w10="urn:schemas-microsoft-com:office:word" xmlns:w="http://schemas.openxmlformats.org/wordprocessingml/2006/main" xmlns:w14="http://schemas.microsoft.com/office/word/2010/wordml" xmlns:w15="http://schemas.microsoft.com/office/word/2012/wordml" xmlns:w16se="http://schemas.microsoft.com/office/word/2015/wordml/symex" xmlns:wpg="http://schemas.microsoft.com/office/word/2010/wordprocessingGroup" xmlns:wpi="http://schemas.microsoft.com/office/word/2010/wordprocessingInk" xmlns:wne="http://schemas.microsoft.com/office/word/2006/wordml" xmlns:wps="http://schemas.microsoft.com/office/word/2010/wordprocessingShape" mc:Ignorable="w14 w15 w16se wp14">
+<w:numbering xmlns:wpc="http://schemas.microsoft.com/office/word/2010/wordprocessingCanvas" xmlns:cx="http://schemas.microsoft.com/office/drawing/2014/chartex" xmlns:cx1="http://schemas.microsoft.com/office/drawing/2015/9/8/chartex" xmlns:cx2="http://schemas.microsoft.com/office/drawing/2015/10/21/chartex" xmlns:cx3="http://schemas.microsoft.com/office/drawing/2016/5/9/chartex" xmlns:cx4="http://schemas.microsoft.com/office/drawing/2016/5/10/chartex" xmlns:cx5="http://schemas.microsoft.com/office/drawing/2016/5/11/chartex" xmlns:cx6="http://schemas.microsoft.com/office/drawing/2016/5/12/chartex" xmlns:cx7="http://schemas.microsoft.com/office/drawing/2016/5/13/chartex" xmlns:cx8="http://schemas.microsoft.com/office/drawing/2016/5/14/chartex" xmlns:mc="http://schemas.openxmlformats.org/markup-compatibility/2006" xmlns:aink="http://schemas.microsoft.com/office/drawing/2016/ink" xmlns:am3d="http://schemas.microsoft.com/office/drawing/2017/model3d" xmlns:o="urn:schemas-microsoft-com:office:office" xmlns:r="http://schemas.openxmlformats.org/officeDocument/2006/relationships" xmlns:m="http://schemas.openxmlformats.org/officeDocument/2006/math" xmlns:v="urn:schemas-microsoft-com:vml" xmlns:wp14="http://schemas.microsoft.com/office/word/2010/wordprocessingDrawing" xmlns:wp="http://schemas.openxmlformats.org/drawingml/2006/wordprocessingDrawing" xmlns:w10="urn:schemas-microsoft-com:office:word" xmlns:w="http://schemas.openxmlformats.org/wordprocessingml/2006/main" xmlns:w14="http://schemas.microsoft.com/office/word/2010/wordml" xmlns:w15="http://schemas.microsoft.com/office/word/2012/wordml" xmlns:w16cid="http://schemas.microsoft.com/office/word/2016/wordml/cid" xmlns:w16se="http://schemas.microsoft.com/office/word/2015/wordml/symex" xmlns:wpg="http://schemas.microsoft.com/office/word/2010/wordprocessingGroup" xmlns:wpi="http://schemas.microsoft.com/office/word/2010/wordprocessingInk" xmlns:wne="http://schemas.microsoft.com/office/word/2006/wordml" xmlns:wps="http://schemas.microsoft.com/office/word/2010/wordprocessingShape" mc:Ignorable="w14 w15 w16se w16cid wp14">
   <w:abstractNum w:abstractNumId="0" w15:restartNumberingAfterBreak="0">
     <w:nsid w:val="0B2D789E"/>
     <w:multiLevelType w:val="hybridMultilevel"/>
@@ -24410,7 +24817,7 @@
 </file>
 
 <file path=word/styles.xml><?xml version="1.0" encoding="utf-8"?>
-<w:styles xmlns:mc="http://schemas.openxmlformats.org/markup-compatibility/2006" xmlns:r="http://schemas.openxmlformats.org/officeDocument/2006/relationships" xmlns:w="http://schemas.openxmlformats.org/wordprocessingml/2006/main" xmlns:w14="http://schemas.microsoft.com/office/word/2010/wordml" xmlns:w15="http://schemas.microsoft.com/office/word/2012/wordml" xmlns:w16se="http://schemas.microsoft.com/office/word/2015/wordml/symex" mc:Ignorable="w14 w15 w16se">
+<w:styles xmlns:mc="http://schemas.openxmlformats.org/markup-compatibility/2006" xmlns:r="http://schemas.openxmlformats.org/officeDocument/2006/relationships" xmlns:w="http://schemas.openxmlformats.org/wordprocessingml/2006/main" xmlns:w14="http://schemas.microsoft.com/office/word/2010/wordml" xmlns:w15="http://schemas.microsoft.com/office/word/2012/wordml" xmlns:w16cid="http://schemas.microsoft.com/office/word/2016/wordml/cid" xmlns:w16se="http://schemas.microsoft.com/office/word/2015/wordml/symex" mc:Ignorable="w14 w15 w16se w16cid">
   <w:docDefaults>
     <w:rPrDefault>
       <w:rPr>
@@ -24426,7 +24833,7 @@
       </w:pPr>
     </w:pPrDefault>
   </w:docDefaults>
-  <w:latentStyles w:defLockedState="0" w:defUIPriority="99" w:defSemiHidden="0" w:defUnhideWhenUsed="0" w:defQFormat="0" w:count="371">
+  <w:latentStyles w:defLockedState="0" w:defUIPriority="99" w:defSemiHidden="0" w:defUnhideWhenUsed="0" w:defQFormat="0" w:count="377">
     <w:lsdException w:name="Normal" w:uiPriority="0" w:qFormat="1"/>
     <w:lsdException w:name="heading 1" w:uiPriority="9" w:qFormat="1"/>
     <w:lsdException w:name="heading 2" w:semiHidden="1" w:uiPriority="9" w:unhideWhenUsed="1" w:qFormat="1"/>
@@ -24798,6 +25205,12 @@
     <w:lsdException w:name="List Table 5 Dark Accent 6" w:uiPriority="50"/>
     <w:lsdException w:name="List Table 6 Colorful Accent 6" w:uiPriority="51"/>
     <w:lsdException w:name="List Table 7 Colorful Accent 6" w:uiPriority="52"/>
+    <w:lsdException w:name="Mention" w:semiHidden="1" w:unhideWhenUsed="1"/>
+    <w:lsdException w:name="Smart Hyperlink" w:semiHidden="1" w:unhideWhenUsed="1"/>
+    <w:lsdException w:name="Hashtag" w:semiHidden="1" w:unhideWhenUsed="1"/>
+    <w:lsdException w:name="Unresolved Mention" w:semiHidden="1" w:unhideWhenUsed="1"/>
+    <w:lsdException w:name="Smart Link" w:semiHidden="1" w:unhideWhenUsed="1"/>
+    <w:lsdException w:name="Smart Link Error" w:semiHidden="1" w:unhideWhenUsed="1"/>
   </w:latentStyles>
   <w:style w:type="paragraph" w:default="1" w:styleId="Normal">
     <w:name w:val="Normal"/>
@@ -24975,7 +25388,7 @@
       <w:u w:val="single"/>
     </w:rPr>
   </w:style>
-  <w:style w:type="character" w:customStyle="1" w:styleId="UnresolvedMention">
+  <w:style w:type="character" w:styleId="UnresolvedMention">
     <w:name w:val="Unresolved Mention"/>
     <w:basedOn w:val="DefaultParagraphFont"/>
     <w:uiPriority w:val="99"/>
@@ -25380,7 +25793,7 @@
 </file>
 
 <file path=customXml/itemProps1.xml><?xml version="1.0" encoding="utf-8"?>
-<ds:datastoreItem xmlns:ds="http://schemas.openxmlformats.org/officeDocument/2006/customXml" ds:itemID="{3D34ACAB-F0D2-4E75-9692-362B4707F1CE}">
+<ds:datastoreItem xmlns:ds="http://schemas.openxmlformats.org/officeDocument/2006/customXml" ds:itemID="{A8324469-C8EC-4B92-8225-29999E9C6105}">
   <ds:schemaRefs>
     <ds:schemaRef ds:uri="http://schemas.openxmlformats.org/officeDocument/2006/bibliography"/>
   </ds:schemaRefs>

</xml_diff>